<commit_message>
Hashing changes - Part1
</commit_message>
<xml_diff>
--- a/Docs/DS and Algo.docx
+++ b/Docs/DS and Algo.docx
@@ -32,88 +32,6 @@
     </w:p>
     <w:p>
       <w:pPr>
-        <w:pStyle w:val="8"/>
-        <w:tabs>
-          <w:tab w:val="right" w:leader="dot" w:pos="8306"/>
-        </w:tabs>
-      </w:pPr>
-      <w:r>
-        <w:rPr>
-          <w:rFonts w:hint="default" w:ascii="Times New Roman" w:hAnsi="Times New Roman" w:cs="Times New Roman"/>
-          <w:lang w:val="en-US"/>
-        </w:rPr>
-        <w:fldChar w:fldCharType="begin"/>
-      </w:r>
-      <w:r>
-        <w:rPr>
-          <w:rFonts w:hint="default" w:ascii="Times New Roman" w:hAnsi="Times New Roman" w:cs="Times New Roman"/>
-          <w:lang w:val="en-US"/>
-        </w:rPr>
-        <w:instrText xml:space="preserve">TOC \o "1-3" \h \u </w:instrText>
-      </w:r>
-      <w:r>
-        <w:rPr>
-          <w:rFonts w:hint="default" w:ascii="Times New Roman" w:hAnsi="Times New Roman" w:cs="Times New Roman"/>
-          <w:lang w:val="en-US"/>
-        </w:rPr>
-        <w:fldChar w:fldCharType="separate"/>
-      </w:r>
-      <w:r>
-        <w:rPr>
-          <w:rFonts w:hint="default" w:ascii="Times New Roman" w:hAnsi="Times New Roman" w:cs="Times New Roman"/>
-          <w:lang w:val="en-US"/>
-        </w:rPr>
-        <w:fldChar w:fldCharType="begin"/>
-      </w:r>
-      <w:r>
-        <w:rPr>
-          <w:rFonts w:hint="default" w:ascii="Times New Roman" w:hAnsi="Times New Roman" w:cs="Times New Roman"/>
-          <w:lang w:val="en-US"/>
-        </w:rPr>
-        <w:instrText xml:space="preserve"> HYPERLINK \l _Toc3436 </w:instrText>
-      </w:r>
-      <w:r>
-        <w:rPr>
-          <w:rFonts w:hint="default" w:ascii="Times New Roman" w:hAnsi="Times New Roman" w:cs="Times New Roman"/>
-          <w:lang w:val="en-US"/>
-        </w:rPr>
-        <w:fldChar w:fldCharType="separate"/>
-      </w:r>
-      <w:r>
-        <w:rPr>
-          <w:rFonts w:hint="default" w:ascii="Times New Roman" w:hAnsi="Times New Roman" w:cs="Times New Roman"/>
-          <w:lang w:val="en-US"/>
-        </w:rPr>
-        <w:t>DS and Algo Master Reference</w:t>
-      </w:r>
-      <w:r>
-        <w:tab/>
-      </w:r>
-      <w:r>
-        <w:fldChar w:fldCharType="begin"/>
-      </w:r>
-      <w:r>
-        <w:instrText xml:space="preserve"> PAGEREF _Toc3436 \h </w:instrText>
-      </w:r>
-      <w:r>
-        <w:fldChar w:fldCharType="separate"/>
-      </w:r>
-      <w:r>
-        <w:t>1</w:t>
-      </w:r>
-      <w:r>
-        <w:fldChar w:fldCharType="end"/>
-      </w:r>
-      <w:r>
-        <w:rPr>
-          <w:rFonts w:hint="default" w:ascii="Times New Roman" w:hAnsi="Times New Roman" w:cs="Times New Roman"/>
-          <w:lang w:val="en-US"/>
-        </w:rPr>
-        <w:fldChar w:fldCharType="end"/>
-      </w:r>
-    </w:p>
-    <w:p>
-      <w:pPr>
         <w:pStyle w:val="9"/>
         <w:tabs>
           <w:tab w:val="right" w:leader="dot" w:pos="8306"/>
@@ -131,21 +49,42 @@
           <w:rFonts w:hint="default" w:ascii="Times New Roman" w:hAnsi="Times New Roman" w:cs="Times New Roman"/>
           <w:lang w:val="en-US"/>
         </w:rPr>
-        <w:instrText xml:space="preserve"> HYPERLINK \l _Toc1619 </w:instrText>
-      </w:r>
-      <w:r>
-        <w:rPr>
-          <w:rFonts w:hint="default" w:ascii="Times New Roman" w:hAnsi="Times New Roman" w:cs="Times New Roman"/>
-          <w:lang w:val="en-US"/>
-        </w:rPr>
-        <w:fldChar w:fldCharType="separate"/>
-      </w:r>
-      <w:r>
-        <w:rPr>
-          <w:rFonts w:hint="default" w:ascii="Times New Roman" w:hAnsi="Times New Roman" w:cs="Times New Roman"/>
-          <w:lang w:val="en-US"/>
-        </w:rPr>
-        <w:t>References</w:t>
+        <w:instrText xml:space="preserve">TOC \o "1-3" \h \u </w:instrText>
+      </w:r>
+      <w:r>
+        <w:rPr>
+          <w:rFonts w:hint="default" w:ascii="Times New Roman" w:hAnsi="Times New Roman" w:cs="Times New Roman"/>
+          <w:lang w:val="en-US"/>
+        </w:rPr>
+        <w:fldChar w:fldCharType="separate"/>
+      </w:r>
+      <w:r>
+        <w:rPr>
+          <w:rFonts w:hint="default" w:ascii="Times New Roman" w:hAnsi="Times New Roman" w:cs="Times New Roman"/>
+          <w:lang w:val="en-US"/>
+        </w:rPr>
+        <w:fldChar w:fldCharType="begin"/>
+      </w:r>
+      <w:r>
+        <w:rPr>
+          <w:rFonts w:hint="default" w:ascii="Times New Roman" w:hAnsi="Times New Roman" w:cs="Times New Roman"/>
+          <w:lang w:val="en-US"/>
+        </w:rPr>
+        <w:instrText xml:space="preserve"> HYPERLINK \l _Toc3436 </w:instrText>
+      </w:r>
+      <w:r>
+        <w:rPr>
+          <w:rFonts w:hint="default" w:ascii="Times New Roman" w:hAnsi="Times New Roman" w:cs="Times New Roman"/>
+          <w:lang w:val="en-US"/>
+        </w:rPr>
+        <w:fldChar w:fldCharType="separate"/>
+      </w:r>
+      <w:r>
+        <w:rPr>
+          <w:rFonts w:hint="default" w:ascii="Times New Roman" w:hAnsi="Times New Roman" w:cs="Times New Roman"/>
+          <w:lang w:val="en-US"/>
+        </w:rPr>
+        <w:t>DS and Algo Master Reference</w:t>
       </w:r>
       <w:r>
         <w:tab/>
@@ -154,68 +93,7 @@
         <w:fldChar w:fldCharType="begin"/>
       </w:r>
       <w:r>
-        <w:instrText xml:space="preserve"> PAGEREF _Toc1619 \h </w:instrText>
-      </w:r>
-      <w:r>
-        <w:fldChar w:fldCharType="separate"/>
-      </w:r>
-      <w:r>
-        <w:t>1</w:t>
-      </w:r>
-      <w:r>
-        <w:fldChar w:fldCharType="end"/>
-      </w:r>
-      <w:r>
-        <w:rPr>
-          <w:rFonts w:hint="default" w:ascii="Times New Roman" w:hAnsi="Times New Roman" w:cs="Times New Roman"/>
-          <w:lang w:val="en-US"/>
-        </w:rPr>
-        <w:fldChar w:fldCharType="end"/>
-      </w:r>
-    </w:p>
-    <w:p>
-      <w:pPr>
-        <w:pStyle w:val="9"/>
-        <w:tabs>
-          <w:tab w:val="right" w:leader="dot" w:pos="8306"/>
-        </w:tabs>
-      </w:pPr>
-      <w:r>
-        <w:rPr>
-          <w:rFonts w:hint="default" w:ascii="Times New Roman" w:hAnsi="Times New Roman" w:cs="Times New Roman"/>
-          <w:lang w:val="en-US"/>
-        </w:rPr>
-        <w:fldChar w:fldCharType="begin"/>
-      </w:r>
-      <w:r>
-        <w:rPr>
-          <w:rFonts w:hint="default" w:ascii="Times New Roman" w:hAnsi="Times New Roman" w:cs="Times New Roman"/>
-          <w:lang w:val="en-US"/>
-        </w:rPr>
-        <w:instrText xml:space="preserve"> HYPERLINK \l _Toc7119 </w:instrText>
-      </w:r>
-      <w:r>
-        <w:rPr>
-          <w:rFonts w:hint="default" w:ascii="Times New Roman" w:hAnsi="Times New Roman" w:cs="Times New Roman"/>
-          <w:lang w:val="en-US"/>
-        </w:rPr>
-        <w:fldChar w:fldCharType="separate"/>
-      </w:r>
-      <w:r>
-        <w:rPr>
-          <w:rFonts w:hint="default"/>
-          <w:lang w:val="en-US"/>
-        </w:rPr>
-        <w:t>General Data structure</w:t>
-      </w:r>
-      <w:r>
-        <w:tab/>
-      </w:r>
-      <w:r>
-        <w:fldChar w:fldCharType="begin"/>
-      </w:r>
-      <w:r>
-        <w:instrText xml:space="preserve"> PAGEREF _Toc7119 \h </w:instrText>
+        <w:instrText xml:space="preserve"> PAGEREF _Toc3436 \h </w:instrText>
       </w:r>
       <w:r>
         <w:fldChar w:fldCharType="separate"/>
@@ -253,21 +131,21 @@
           <w:rFonts w:hint="default" w:ascii="Times New Roman" w:hAnsi="Times New Roman" w:cs="Times New Roman"/>
           <w:lang w:val="en-US"/>
         </w:rPr>
-        <w:instrText xml:space="preserve"> HYPERLINK \l _Toc22261 </w:instrText>
-      </w:r>
-      <w:r>
-        <w:rPr>
-          <w:rFonts w:hint="default" w:ascii="Times New Roman" w:hAnsi="Times New Roman" w:cs="Times New Roman"/>
-          <w:lang w:val="en-US"/>
-        </w:rPr>
-        <w:fldChar w:fldCharType="separate"/>
-      </w:r>
-      <w:r>
-        <w:rPr>
-          <w:rFonts w:hint="default"/>
-          <w:lang w:val="en-US"/>
-        </w:rPr>
-        <w:t>Linked list</w:t>
+        <w:instrText xml:space="preserve"> HYPERLINK \l _Toc1619 </w:instrText>
+      </w:r>
+      <w:r>
+        <w:rPr>
+          <w:rFonts w:hint="default" w:ascii="Times New Roman" w:hAnsi="Times New Roman" w:cs="Times New Roman"/>
+          <w:lang w:val="en-US"/>
+        </w:rPr>
+        <w:fldChar w:fldCharType="separate"/>
+      </w:r>
+      <w:r>
+        <w:rPr>
+          <w:rFonts w:hint="default" w:ascii="Times New Roman" w:hAnsi="Times New Roman" w:cs="Times New Roman"/>
+          <w:lang w:val="en-US"/>
+        </w:rPr>
+        <w:t>References</w:t>
       </w:r>
       <w:r>
         <w:tab/>
@@ -276,7 +154,7 @@
         <w:fldChar w:fldCharType="begin"/>
       </w:r>
       <w:r>
-        <w:instrText xml:space="preserve"> PAGEREF _Toc22261 \h </w:instrText>
+        <w:instrText xml:space="preserve"> PAGEREF _Toc1619 \h </w:instrText>
       </w:r>
       <w:r>
         <w:fldChar w:fldCharType="separate"/>
@@ -314,21 +192,21 @@
           <w:rFonts w:hint="default" w:ascii="Times New Roman" w:hAnsi="Times New Roman" w:cs="Times New Roman"/>
           <w:lang w:val="en-US"/>
         </w:rPr>
-        <w:instrText xml:space="preserve"> HYPERLINK \l _Toc32286 </w:instrText>
-      </w:r>
-      <w:r>
-        <w:rPr>
-          <w:rFonts w:hint="default" w:ascii="Times New Roman" w:hAnsi="Times New Roman" w:cs="Times New Roman"/>
-          <w:lang w:val="en-US"/>
-        </w:rPr>
-        <w:fldChar w:fldCharType="separate"/>
-      </w:r>
-      <w:r>
-        <w:rPr>
-          <w:rFonts w:hint="default"/>
-          <w:lang w:val="en-US"/>
-        </w:rPr>
-        <w:t>Arrays</w:t>
+        <w:instrText xml:space="preserve"> HYPERLINK \l _Toc7119 </w:instrText>
+      </w:r>
+      <w:r>
+        <w:rPr>
+          <w:rFonts w:hint="default" w:ascii="Times New Roman" w:hAnsi="Times New Roman" w:cs="Times New Roman"/>
+          <w:lang w:val="en-US"/>
+        </w:rPr>
+        <w:fldChar w:fldCharType="separate"/>
+      </w:r>
+      <w:r>
+        <w:rPr>
+          <w:rFonts w:hint="default"/>
+          <w:lang w:val="en-US"/>
+        </w:rPr>
+        <w:t>General Data structure</w:t>
       </w:r>
       <w:r>
         <w:tab/>
@@ -337,28 +215,28 @@
         <w:fldChar w:fldCharType="begin"/>
       </w:r>
       <w:r>
-        <w:instrText xml:space="preserve"> PAGEREF _Toc32286 \h </w:instrText>
-      </w:r>
-      <w:r>
-        <w:fldChar w:fldCharType="separate"/>
-      </w:r>
-      <w:r>
-        <w:t>2</w:t>
-      </w:r>
-      <w:r>
-        <w:fldChar w:fldCharType="end"/>
-      </w:r>
-      <w:r>
-        <w:rPr>
-          <w:rFonts w:hint="default" w:ascii="Times New Roman" w:hAnsi="Times New Roman" w:cs="Times New Roman"/>
-          <w:lang w:val="en-US"/>
-        </w:rPr>
-        <w:fldChar w:fldCharType="end"/>
-      </w:r>
-    </w:p>
-    <w:p>
-      <w:pPr>
-        <w:pStyle w:val="9"/>
+        <w:instrText xml:space="preserve"> PAGEREF _Toc7119 \h </w:instrText>
+      </w:r>
+      <w:r>
+        <w:fldChar w:fldCharType="separate"/>
+      </w:r>
+      <w:r>
+        <w:t>1</w:t>
+      </w:r>
+      <w:r>
+        <w:fldChar w:fldCharType="end"/>
+      </w:r>
+      <w:r>
+        <w:rPr>
+          <w:rFonts w:hint="default" w:ascii="Times New Roman" w:hAnsi="Times New Roman" w:cs="Times New Roman"/>
+          <w:lang w:val="en-US"/>
+        </w:rPr>
+        <w:fldChar w:fldCharType="end"/>
+      </w:r>
+    </w:p>
+    <w:p>
+      <w:pPr>
+        <w:pStyle w:val="11"/>
         <w:tabs>
           <w:tab w:val="right" w:leader="dot" w:pos="8306"/>
         </w:tabs>
@@ -375,21 +253,21 @@
           <w:rFonts w:hint="default" w:ascii="Times New Roman" w:hAnsi="Times New Roman" w:cs="Times New Roman"/>
           <w:lang w:val="en-US"/>
         </w:rPr>
-        <w:instrText xml:space="preserve"> HYPERLINK \l _Toc23680 </w:instrText>
-      </w:r>
-      <w:r>
-        <w:rPr>
-          <w:rFonts w:hint="default" w:ascii="Times New Roman" w:hAnsi="Times New Roman" w:cs="Times New Roman"/>
-          <w:lang w:val="en-US"/>
-        </w:rPr>
-        <w:fldChar w:fldCharType="separate"/>
-      </w:r>
-      <w:r>
-        <w:rPr>
-          <w:rFonts w:hint="default" w:ascii="Times New Roman" w:hAnsi="Times New Roman" w:cs="Times New Roman"/>
-          <w:lang w:val="en-US"/>
-        </w:rPr>
-        <w:t>Linear Data Structure</w:t>
+        <w:instrText xml:space="preserve"> HYPERLINK \l _Toc22261 </w:instrText>
+      </w:r>
+      <w:r>
+        <w:rPr>
+          <w:rFonts w:hint="default" w:ascii="Times New Roman" w:hAnsi="Times New Roman" w:cs="Times New Roman"/>
+          <w:lang w:val="en-US"/>
+        </w:rPr>
+        <w:fldChar w:fldCharType="separate"/>
+      </w:r>
+      <w:r>
+        <w:rPr>
+          <w:rFonts w:hint="default"/>
+          <w:lang w:val="en-US"/>
+        </w:rPr>
+        <w:t>Linked list</w:t>
       </w:r>
       <w:r>
         <w:tab/>
@@ -398,7 +276,68 @@
         <w:fldChar w:fldCharType="begin"/>
       </w:r>
       <w:r>
-        <w:instrText xml:space="preserve"> PAGEREF _Toc23680 \h </w:instrText>
+        <w:instrText xml:space="preserve"> PAGEREF _Toc22261 \h </w:instrText>
+      </w:r>
+      <w:r>
+        <w:fldChar w:fldCharType="separate"/>
+      </w:r>
+      <w:r>
+        <w:t>1</w:t>
+      </w:r>
+      <w:r>
+        <w:fldChar w:fldCharType="end"/>
+      </w:r>
+      <w:r>
+        <w:rPr>
+          <w:rFonts w:hint="default" w:ascii="Times New Roman" w:hAnsi="Times New Roman" w:cs="Times New Roman"/>
+          <w:lang w:val="en-US"/>
+        </w:rPr>
+        <w:fldChar w:fldCharType="end"/>
+      </w:r>
+    </w:p>
+    <w:p>
+      <w:pPr>
+        <w:pStyle w:val="11"/>
+        <w:tabs>
+          <w:tab w:val="right" w:leader="dot" w:pos="8306"/>
+        </w:tabs>
+      </w:pPr>
+      <w:r>
+        <w:rPr>
+          <w:rFonts w:hint="default" w:ascii="Times New Roman" w:hAnsi="Times New Roman" w:cs="Times New Roman"/>
+          <w:lang w:val="en-US"/>
+        </w:rPr>
+        <w:fldChar w:fldCharType="begin"/>
+      </w:r>
+      <w:r>
+        <w:rPr>
+          <w:rFonts w:hint="default" w:ascii="Times New Roman" w:hAnsi="Times New Roman" w:cs="Times New Roman"/>
+          <w:lang w:val="en-US"/>
+        </w:rPr>
+        <w:instrText xml:space="preserve"> HYPERLINK \l _Toc32286 </w:instrText>
+      </w:r>
+      <w:r>
+        <w:rPr>
+          <w:rFonts w:hint="default" w:ascii="Times New Roman" w:hAnsi="Times New Roman" w:cs="Times New Roman"/>
+          <w:lang w:val="en-US"/>
+        </w:rPr>
+        <w:fldChar w:fldCharType="separate"/>
+      </w:r>
+      <w:r>
+        <w:rPr>
+          <w:rFonts w:hint="default"/>
+          <w:lang w:val="en-US"/>
+        </w:rPr>
+        <w:t>Arrays</w:t>
+      </w:r>
+      <w:r>
+        <w:tab/>
+      </w:r>
+      <w:r>
+        <w:fldChar w:fldCharType="begin"/>
+      </w:r>
+      <w:r>
+        <w:instrText xml:space="preserve"> PAGEREF _Toc32286 \h </w:instrText>
       </w:r>
       <w:r>
         <w:fldChar w:fldCharType="separate"/>
@@ -436,6 +375,67 @@
           <w:rFonts w:hint="default" w:ascii="Times New Roman" w:hAnsi="Times New Roman" w:cs="Times New Roman"/>
           <w:lang w:val="en-US"/>
         </w:rPr>
+        <w:instrText xml:space="preserve"> HYPERLINK \l _Toc23680 </w:instrText>
+      </w:r>
+      <w:r>
+        <w:rPr>
+          <w:rFonts w:hint="default" w:ascii="Times New Roman" w:hAnsi="Times New Roman" w:cs="Times New Roman"/>
+          <w:lang w:val="en-US"/>
+        </w:rPr>
+        <w:fldChar w:fldCharType="separate"/>
+      </w:r>
+      <w:r>
+        <w:rPr>
+          <w:rFonts w:hint="default" w:ascii="Times New Roman" w:hAnsi="Times New Roman" w:cs="Times New Roman"/>
+          <w:lang w:val="en-US"/>
+        </w:rPr>
+        <w:t>Linear Data Structure</w:t>
+      </w:r>
+      <w:r>
+        <w:tab/>
+      </w:r>
+      <w:r>
+        <w:fldChar w:fldCharType="begin"/>
+      </w:r>
+      <w:r>
+        <w:instrText xml:space="preserve"> PAGEREF _Toc23680 \h </w:instrText>
+      </w:r>
+      <w:r>
+        <w:fldChar w:fldCharType="separate"/>
+      </w:r>
+      <w:r>
+        <w:t>2</w:t>
+      </w:r>
+      <w:r>
+        <w:fldChar w:fldCharType="end"/>
+      </w:r>
+      <w:r>
+        <w:rPr>
+          <w:rFonts w:hint="default" w:ascii="Times New Roman" w:hAnsi="Times New Roman" w:cs="Times New Roman"/>
+          <w:lang w:val="en-US"/>
+        </w:rPr>
+        <w:fldChar w:fldCharType="end"/>
+      </w:r>
+    </w:p>
+    <w:p>
+      <w:pPr>
+        <w:pStyle w:val="11"/>
+        <w:tabs>
+          <w:tab w:val="right" w:leader="dot" w:pos="8306"/>
+        </w:tabs>
+      </w:pPr>
+      <w:r>
+        <w:rPr>
+          <w:rFonts w:hint="default" w:ascii="Times New Roman" w:hAnsi="Times New Roman" w:cs="Times New Roman"/>
+          <w:lang w:val="en-US"/>
+        </w:rPr>
+        <w:fldChar w:fldCharType="begin"/>
+      </w:r>
+      <w:r>
+        <w:rPr>
+          <w:rFonts w:hint="default" w:ascii="Times New Roman" w:hAnsi="Times New Roman" w:cs="Times New Roman"/>
+          <w:lang w:val="en-US"/>
+        </w:rPr>
         <w:instrText xml:space="preserve"> HYPERLINK \l _Toc27827 </w:instrText>
       </w:r>
       <w:r>
@@ -460,6 +460,189 @@
       </w:r>
       <w:r>
         <w:instrText xml:space="preserve"> PAGEREF _Toc27827 \h </w:instrText>
+      </w:r>
+      <w:r>
+        <w:fldChar w:fldCharType="separate"/>
+      </w:r>
+      <w:r>
+        <w:t>2</w:t>
+      </w:r>
+      <w:r>
+        <w:fldChar w:fldCharType="end"/>
+      </w:r>
+      <w:r>
+        <w:rPr>
+          <w:rFonts w:hint="default" w:ascii="Times New Roman" w:hAnsi="Times New Roman" w:cs="Times New Roman"/>
+          <w:lang w:val="en-US"/>
+        </w:rPr>
+        <w:fldChar w:fldCharType="end"/>
+      </w:r>
+    </w:p>
+    <w:p>
+      <w:pPr>
+        <w:pStyle w:val="11"/>
+        <w:tabs>
+          <w:tab w:val="right" w:leader="dot" w:pos="8306"/>
+        </w:tabs>
+      </w:pPr>
+      <w:r>
+        <w:rPr>
+          <w:rFonts w:hint="default" w:ascii="Times New Roman" w:hAnsi="Times New Roman" w:cs="Times New Roman"/>
+          <w:lang w:val="en-US"/>
+        </w:rPr>
+        <w:fldChar w:fldCharType="begin"/>
+      </w:r>
+      <w:r>
+        <w:rPr>
+          <w:rFonts w:hint="default" w:ascii="Times New Roman" w:hAnsi="Times New Roman" w:cs="Times New Roman"/>
+          <w:lang w:val="en-US"/>
+        </w:rPr>
+        <w:instrText xml:space="preserve"> HYPERLINK \l _Toc1343 </w:instrText>
+      </w:r>
+      <w:r>
+        <w:rPr>
+          <w:rFonts w:hint="default" w:ascii="Times New Roman" w:hAnsi="Times New Roman" w:cs="Times New Roman"/>
+          <w:lang w:val="en-US"/>
+        </w:rPr>
+        <w:fldChar w:fldCharType="separate"/>
+      </w:r>
+      <w:r>
+        <w:rPr>
+          <w:rFonts w:hint="default" w:ascii="Times New Roman" w:hAnsi="Times New Roman" w:cs="Times New Roman"/>
+          <w:lang w:val="en-US"/>
+        </w:rPr>
+        <w:t>Queue</w:t>
+      </w:r>
+      <w:r>
+        <w:tab/>
+      </w:r>
+      <w:r>
+        <w:fldChar w:fldCharType="begin"/>
+      </w:r>
+      <w:r>
+        <w:instrText xml:space="preserve"> PAGEREF _Toc1343 \h </w:instrText>
+      </w:r>
+      <w:r>
+        <w:fldChar w:fldCharType="separate"/>
+      </w:r>
+      <w:r>
+        <w:t>2</w:t>
+      </w:r>
+      <w:r>
+        <w:fldChar w:fldCharType="end"/>
+      </w:r>
+      <w:r>
+        <w:rPr>
+          <w:rFonts w:hint="default" w:ascii="Times New Roman" w:hAnsi="Times New Roman" w:cs="Times New Roman"/>
+          <w:lang w:val="en-US"/>
+        </w:rPr>
+        <w:fldChar w:fldCharType="end"/>
+      </w:r>
+    </w:p>
+    <w:p>
+      <w:pPr>
+        <w:pStyle w:val="11"/>
+        <w:tabs>
+          <w:tab w:val="right" w:leader="dot" w:pos="8306"/>
+        </w:tabs>
+      </w:pPr>
+      <w:r>
+        <w:rPr>
+          <w:rFonts w:hint="default" w:ascii="Times New Roman" w:hAnsi="Times New Roman" w:cs="Times New Roman"/>
+          <w:lang w:val="en-US"/>
+        </w:rPr>
+        <w:fldChar w:fldCharType="begin"/>
+      </w:r>
+      <w:r>
+        <w:rPr>
+          <w:rFonts w:hint="default" w:ascii="Times New Roman" w:hAnsi="Times New Roman" w:cs="Times New Roman"/>
+          <w:lang w:val="en-US"/>
+        </w:rPr>
+        <w:instrText xml:space="preserve"> HYPERLINK \l _Toc16029 </w:instrText>
+      </w:r>
+      <w:r>
+        <w:rPr>
+          <w:rFonts w:hint="default" w:ascii="Times New Roman" w:hAnsi="Times New Roman" w:cs="Times New Roman"/>
+          <w:lang w:val="en-US"/>
+        </w:rPr>
+        <w:fldChar w:fldCharType="separate"/>
+      </w:r>
+      <w:r>
+        <w:rPr>
+          <w:rFonts w:hint="default"/>
+          <w:lang w:val="en-US"/>
+        </w:rPr>
+        <w:t>Priority Queues</w:t>
+      </w:r>
+      <w:r>
+        <w:tab/>
+      </w:r>
+      <w:r>
+        <w:fldChar w:fldCharType="begin"/>
+      </w:r>
+      <w:r>
+        <w:instrText xml:space="preserve"> PAGEREF _Toc16029 \h </w:instrText>
+      </w:r>
+      <w:r>
+        <w:fldChar w:fldCharType="separate"/>
+      </w:r>
+      <w:r>
+        <w:t>2</w:t>
+      </w:r>
+      <w:r>
+        <w:fldChar w:fldCharType="end"/>
+      </w:r>
+      <w:r>
+        <w:rPr>
+          <w:rFonts w:hint="default" w:ascii="Times New Roman" w:hAnsi="Times New Roman" w:cs="Times New Roman"/>
+          <w:lang w:val="en-US"/>
+        </w:rPr>
+        <w:fldChar w:fldCharType="end"/>
+      </w:r>
+    </w:p>
+    <w:p>
+      <w:pPr>
+        <w:pStyle w:val="11"/>
+        <w:tabs>
+          <w:tab w:val="right" w:leader="dot" w:pos="8306"/>
+        </w:tabs>
+      </w:pPr>
+      <w:r>
+        <w:rPr>
+          <w:rFonts w:hint="default" w:ascii="Times New Roman" w:hAnsi="Times New Roman" w:cs="Times New Roman"/>
+          <w:lang w:val="en-US"/>
+        </w:rPr>
+        <w:fldChar w:fldCharType="begin"/>
+      </w:r>
+      <w:r>
+        <w:rPr>
+          <w:rFonts w:hint="default" w:ascii="Times New Roman" w:hAnsi="Times New Roman" w:cs="Times New Roman"/>
+          <w:lang w:val="en-US"/>
+        </w:rPr>
+        <w:instrText xml:space="preserve"> HYPERLINK \l _Toc11825 </w:instrText>
+      </w:r>
+      <w:r>
+        <w:rPr>
+          <w:rFonts w:hint="default" w:ascii="Times New Roman" w:hAnsi="Times New Roman" w:cs="Times New Roman"/>
+          <w:lang w:val="en-US"/>
+        </w:rPr>
+        <w:fldChar w:fldCharType="separate"/>
+      </w:r>
+      <w:r>
+        <w:rPr>
+          <w:rFonts w:hint="default"/>
+          <w:lang w:val="en-US"/>
+        </w:rPr>
+        <w:t>Linked List</w:t>
+      </w:r>
+      <w:r>
+        <w:tab/>
+      </w:r>
+      <w:r>
+        <w:fldChar w:fldCharType="begin"/>
+      </w:r>
+      <w:r>
+        <w:instrText xml:space="preserve"> PAGEREF _Toc11825 \h </w:instrText>
       </w:r>
       <w:r>
         <w:fldChar w:fldCharType="separate"/>
@@ -497,21 +680,21 @@
           <w:rFonts w:hint="default" w:ascii="Times New Roman" w:hAnsi="Times New Roman" w:cs="Times New Roman"/>
           <w:lang w:val="en-US"/>
         </w:rPr>
-        <w:instrText xml:space="preserve"> HYPERLINK \l _Toc1343 </w:instrText>
-      </w:r>
-      <w:r>
-        <w:rPr>
-          <w:rFonts w:hint="default" w:ascii="Times New Roman" w:hAnsi="Times New Roman" w:cs="Times New Roman"/>
-          <w:lang w:val="en-US"/>
-        </w:rPr>
-        <w:fldChar w:fldCharType="separate"/>
-      </w:r>
-      <w:r>
-        <w:rPr>
-          <w:rFonts w:hint="default" w:ascii="Times New Roman" w:hAnsi="Times New Roman" w:cs="Times New Roman"/>
-          <w:lang w:val="en-US"/>
-        </w:rPr>
-        <w:t>Queue</w:t>
+        <w:instrText xml:space="preserve"> HYPERLINK \l _Toc24161 </w:instrText>
+      </w:r>
+      <w:r>
+        <w:rPr>
+          <w:rFonts w:hint="default" w:ascii="Times New Roman" w:hAnsi="Times New Roman" w:cs="Times New Roman"/>
+          <w:lang w:val="en-US"/>
+        </w:rPr>
+        <w:fldChar w:fldCharType="separate"/>
+      </w:r>
+      <w:r>
+        <w:rPr>
+          <w:rFonts w:hint="default"/>
+          <w:lang w:val="en-US"/>
+        </w:rPr>
+        <w:t>Non Linear Data structures</w:t>
       </w:r>
       <w:r>
         <w:tab/>
@@ -520,7 +703,7 @@
         <w:fldChar w:fldCharType="begin"/>
       </w:r>
       <w:r>
-        <w:instrText xml:space="preserve"> PAGEREF _Toc1343 \h </w:instrText>
+        <w:instrText xml:space="preserve"> PAGEREF _Toc24161 \h </w:instrText>
       </w:r>
       <w:r>
         <w:fldChar w:fldCharType="separate"/>
@@ -541,200 +724,144 @@
     </w:p>
     <w:p>
       <w:pPr>
-        <w:pStyle w:val="10"/>
-        <w:tabs>
-          <w:tab w:val="right" w:leader="dot" w:pos="8306"/>
-        </w:tabs>
-      </w:pPr>
-      <w:r>
-        <w:rPr>
-          <w:rFonts w:hint="default" w:ascii="Times New Roman" w:hAnsi="Times New Roman" w:cs="Times New Roman"/>
-          <w:lang w:val="en-US"/>
-        </w:rPr>
-        <w:fldChar w:fldCharType="begin"/>
-      </w:r>
-      <w:r>
-        <w:rPr>
-          <w:rFonts w:hint="default" w:ascii="Times New Roman" w:hAnsi="Times New Roman" w:cs="Times New Roman"/>
-          <w:lang w:val="en-US"/>
-        </w:rPr>
-        <w:instrText xml:space="preserve"> HYPERLINK \l _Toc16029 </w:instrText>
-      </w:r>
-      <w:r>
-        <w:rPr>
-          <w:rFonts w:hint="default" w:ascii="Times New Roman" w:hAnsi="Times New Roman" w:cs="Times New Roman"/>
-          <w:lang w:val="en-US"/>
-        </w:rPr>
-        <w:fldChar w:fldCharType="separate"/>
-      </w:r>
-      <w:r>
-        <w:rPr>
-          <w:rFonts w:hint="default"/>
-          <w:lang w:val="en-US"/>
-        </w:rPr>
-        <w:t>Priority Queues</w:t>
-      </w:r>
-      <w:r>
-        <w:tab/>
-      </w:r>
-      <w:r>
-        <w:fldChar w:fldCharType="begin"/>
-      </w:r>
-      <w:r>
-        <w:instrText xml:space="preserve"> PAGEREF _Toc16029 \h </w:instrText>
-      </w:r>
-      <w:r>
-        <w:fldChar w:fldCharType="separate"/>
-      </w:r>
-      <w:r>
-        <w:t>2</w:t>
-      </w:r>
-      <w:r>
-        <w:fldChar w:fldCharType="end"/>
-      </w:r>
-      <w:r>
-        <w:rPr>
-          <w:rFonts w:hint="default" w:ascii="Times New Roman" w:hAnsi="Times New Roman" w:cs="Times New Roman"/>
-          <w:lang w:val="en-US"/>
-        </w:rPr>
-        <w:fldChar w:fldCharType="end"/>
-      </w:r>
-    </w:p>
-    <w:p>
-      <w:pPr>
-        <w:pStyle w:val="10"/>
-        <w:tabs>
-          <w:tab w:val="right" w:leader="dot" w:pos="8306"/>
-        </w:tabs>
-      </w:pPr>
-      <w:r>
-        <w:rPr>
-          <w:rFonts w:hint="default" w:ascii="Times New Roman" w:hAnsi="Times New Roman" w:cs="Times New Roman"/>
-          <w:lang w:val="en-US"/>
-        </w:rPr>
-        <w:fldChar w:fldCharType="begin"/>
-      </w:r>
-      <w:r>
-        <w:rPr>
-          <w:rFonts w:hint="default" w:ascii="Times New Roman" w:hAnsi="Times New Roman" w:cs="Times New Roman"/>
-          <w:lang w:val="en-US"/>
-        </w:rPr>
-        <w:instrText xml:space="preserve"> HYPERLINK \l _Toc11825 </w:instrText>
-      </w:r>
-      <w:r>
-        <w:rPr>
-          <w:rFonts w:hint="default" w:ascii="Times New Roman" w:hAnsi="Times New Roman" w:cs="Times New Roman"/>
-          <w:lang w:val="en-US"/>
-        </w:rPr>
-        <w:fldChar w:fldCharType="separate"/>
-      </w:r>
-      <w:r>
-        <w:rPr>
-          <w:rFonts w:hint="default"/>
-          <w:lang w:val="en-US"/>
-        </w:rPr>
-        <w:t>Linked List</w:t>
-      </w:r>
-      <w:r>
-        <w:tab/>
-      </w:r>
-      <w:r>
-        <w:fldChar w:fldCharType="begin"/>
-      </w:r>
-      <w:r>
-        <w:instrText xml:space="preserve"> PAGEREF _Toc11825 \h </w:instrText>
-      </w:r>
-      <w:r>
-        <w:fldChar w:fldCharType="separate"/>
-      </w:r>
-      <w:r>
-        <w:t>2</w:t>
-      </w:r>
-      <w:r>
-        <w:fldChar w:fldCharType="end"/>
-      </w:r>
-      <w:r>
-        <w:rPr>
-          <w:rFonts w:hint="default" w:ascii="Times New Roman" w:hAnsi="Times New Roman" w:cs="Times New Roman"/>
-          <w:lang w:val="en-US"/>
-        </w:rPr>
-        <w:fldChar w:fldCharType="end"/>
-      </w:r>
-    </w:p>
-    <w:p>
-      <w:pPr>
-        <w:pStyle w:val="9"/>
-        <w:tabs>
-          <w:tab w:val="right" w:leader="dot" w:pos="8306"/>
-        </w:tabs>
-      </w:pPr>
-      <w:r>
-        <w:rPr>
-          <w:rFonts w:hint="default" w:ascii="Times New Roman" w:hAnsi="Times New Roman" w:cs="Times New Roman"/>
-          <w:lang w:val="en-US"/>
-        </w:rPr>
-        <w:fldChar w:fldCharType="begin"/>
-      </w:r>
-      <w:r>
-        <w:rPr>
-          <w:rFonts w:hint="default" w:ascii="Times New Roman" w:hAnsi="Times New Roman" w:cs="Times New Roman"/>
-          <w:lang w:val="en-US"/>
-        </w:rPr>
-        <w:instrText xml:space="preserve"> HYPERLINK \l _Toc24161 </w:instrText>
-      </w:r>
-      <w:r>
-        <w:rPr>
-          <w:rFonts w:hint="default" w:ascii="Times New Roman" w:hAnsi="Times New Roman" w:cs="Times New Roman"/>
-          <w:lang w:val="en-US"/>
-        </w:rPr>
-        <w:fldChar w:fldCharType="separate"/>
-      </w:r>
-      <w:r>
-        <w:rPr>
-          <w:rFonts w:hint="default"/>
-          <w:lang w:val="en-US"/>
-        </w:rPr>
-        <w:t>Non Linear Data structures</w:t>
-      </w:r>
-      <w:r>
-        <w:tab/>
-      </w:r>
-      <w:r>
-        <w:fldChar w:fldCharType="begin"/>
-      </w:r>
-      <w:r>
-        <w:instrText xml:space="preserve"> PAGEREF _Toc24161 \h </w:instrText>
-      </w:r>
-      <w:r>
-        <w:fldChar w:fldCharType="separate"/>
-      </w:r>
-      <w:r>
-        <w:t>2</w:t>
-      </w:r>
-      <w:r>
-        <w:fldChar w:fldCharType="end"/>
-      </w:r>
-      <w:r>
-        <w:rPr>
-          <w:rFonts w:hint="default" w:ascii="Times New Roman" w:hAnsi="Times New Roman" w:cs="Times New Roman"/>
-          <w:lang w:val="en-US"/>
-        </w:rPr>
-        <w:fldChar w:fldCharType="end"/>
-      </w:r>
-    </w:p>
-    <w:p>
-      <w:pPr>
-        <w:rPr>
-          <w:rFonts w:hint="default" w:ascii="Times New Roman" w:hAnsi="Times New Roman" w:cs="Times New Roman"/>
-          <w:lang w:val="en-US"/>
-        </w:rPr>
-      </w:pPr>
-      <w:r>
-        <w:rPr>
-          <w:rFonts w:hint="default" w:ascii="Times New Roman" w:hAnsi="Times New Roman" w:cs="Times New Roman"/>
-          <w:lang w:val="en-US"/>
-        </w:rPr>
-        <w:fldChar w:fldCharType="end"/>
+        <w:rPr>
+          <w:rFonts w:hint="default" w:ascii="Times New Roman" w:hAnsi="Times New Roman" w:cs="Times New Roman"/>
+          <w:lang w:val="en-US"/>
+        </w:rPr>
+      </w:pPr>
+      <w:r>
+        <w:rPr>
+          <w:rFonts w:hint="default" w:ascii="Times New Roman" w:hAnsi="Times New Roman" w:cs="Times New Roman"/>
+          <w:lang w:val="en-US"/>
+        </w:rPr>
+        <w:fldChar w:fldCharType="end"/>
+      </w:r>
+    </w:p>
+    <w:p>
+      <w:pPr>
+        <w:pStyle w:val="5"/>
+        <w:bidi w:val="0"/>
+        <w:rPr>
+          <w:rFonts w:hint="default"/>
+          <w:lang w:val="en-US"/>
+        </w:rPr>
+      </w:pPr>
+      <w:bookmarkStart w:id="1" w:name="_Toc1619"/>
+      <w:r>
+        <w:rPr>
+          <w:rFonts w:hint="default"/>
+          <w:lang w:val="en-US"/>
+        </w:rPr>
+        <w:t>References</w:t>
+      </w:r>
+      <w:bookmarkEnd w:id="1"/>
+    </w:p>
+    <w:p>
+      <w:pPr>
+        <w:rPr>
+          <w:rFonts w:hint="default" w:ascii="Times New Roman" w:hAnsi="Times New Roman" w:cs="Times New Roman"/>
+          <w:color w:val="0000FF"/>
+          <w:sz w:val="24"/>
+          <w:szCs w:val="24"/>
+          <w:u w:val="single"/>
+          <w:lang w:val="en-US"/>
+        </w:rPr>
+      </w:pPr>
+      <w:r>
+        <w:rPr>
+          <w:rFonts w:hint="default" w:ascii="Times New Roman" w:hAnsi="Times New Roman" w:cs="Times New Roman"/>
+          <w:sz w:val="24"/>
+          <w:szCs w:val="24"/>
+          <w:lang w:val="en-US"/>
+        </w:rPr>
+        <w:t xml:space="preserve">Coursera: </w:t>
+      </w:r>
+      <w:r>
+        <w:rPr>
+          <w:rFonts w:hint="default" w:ascii="Times New Roman" w:hAnsi="Times New Roman" w:cs="Times New Roman"/>
+          <w:color w:val="0000FF"/>
+          <w:sz w:val="24"/>
+          <w:szCs w:val="24"/>
+          <w:u w:val="single"/>
+          <w:lang w:val="en-US"/>
+        </w:rPr>
+        <w:fldChar w:fldCharType="begin"/>
+      </w:r>
+      <w:r>
+        <w:rPr>
+          <w:rFonts w:hint="default" w:ascii="Times New Roman" w:hAnsi="Times New Roman" w:cs="Times New Roman"/>
+          <w:color w:val="0000FF"/>
+          <w:sz w:val="24"/>
+          <w:szCs w:val="24"/>
+          <w:u w:val="single"/>
+          <w:lang w:val="en-US"/>
+        </w:rPr>
+        <w:instrText xml:space="preserve"> HYPERLINK "https://www.coursera.org/learn/algorithms-part1?action=enroll" </w:instrText>
+      </w:r>
+      <w:r>
+        <w:rPr>
+          <w:rFonts w:hint="default" w:ascii="Times New Roman" w:hAnsi="Times New Roman" w:cs="Times New Roman"/>
+          <w:color w:val="0000FF"/>
+          <w:sz w:val="24"/>
+          <w:szCs w:val="24"/>
+          <w:u w:val="single"/>
+          <w:lang w:val="en-US"/>
+        </w:rPr>
+        <w:fldChar w:fldCharType="separate"/>
+      </w:r>
+      <w:r>
+        <w:rPr>
+          <w:rFonts w:hint="default" w:ascii="Times New Roman" w:hAnsi="Times New Roman" w:cs="Times New Roman"/>
+          <w:color w:val="0000FF"/>
+          <w:sz w:val="24"/>
+          <w:szCs w:val="24"/>
+          <w:u w:val="single"/>
+          <w:lang w:val="en-US"/>
+        </w:rPr>
+        <w:t>https://www.coursera.org/learn/algorithms-part1?action=enroll</w:t>
+      </w:r>
+      <w:r>
+        <w:rPr>
+          <w:rFonts w:hint="default" w:ascii="Times New Roman" w:hAnsi="Times New Roman" w:cs="Times New Roman"/>
+          <w:color w:val="0000FF"/>
+          <w:sz w:val="24"/>
+          <w:szCs w:val="24"/>
+          <w:u w:val="single"/>
+          <w:lang w:val="en-US"/>
+        </w:rPr>
+        <w:fldChar w:fldCharType="end"/>
+      </w:r>
+    </w:p>
+    <w:p>
+      <w:pPr>
+        <w:rPr>
+          <w:rFonts w:hint="default" w:ascii="Times New Roman" w:hAnsi="Times New Roman" w:cs="Times New Roman"/>
+          <w:color w:val="0000FF"/>
+          <w:sz w:val="24"/>
+          <w:szCs w:val="24"/>
+          <w:u w:val="single"/>
+          <w:lang w:val="en-US"/>
+        </w:rPr>
+      </w:pPr>
+      <w:r>
+        <w:rPr>
+          <w:rFonts w:hint="default" w:ascii="Times New Roman" w:hAnsi="Times New Roman" w:cs="Times New Roman"/>
+          <w:sz w:val="24"/>
+          <w:szCs w:val="24"/>
+          <w:lang w:val="en-US"/>
+        </w:rPr>
+        <w:t xml:space="preserve">Github: </w:t>
+      </w:r>
+      <w:r>
+        <w:rPr>
+          <w:rFonts w:hint="default" w:ascii="Times New Roman" w:hAnsi="Times New Roman"/>
+          <w:color w:val="0000FF"/>
+          <w:sz w:val="24"/>
+          <w:szCs w:val="24"/>
+          <w:u w:val="single"/>
+          <w:lang w:val="en-US"/>
+        </w:rPr>
+        <w:t>https://github.com/BalajiBaskaran24/DotnetDev/tree/main/DSAndAlgoSample/DSAndAlgoReference</w:t>
       </w:r>
     </w:p>
     <w:p>
@@ -742,137 +869,35 @@
         <w:pStyle w:val="3"/>
         <w:bidi w:val="0"/>
         <w:rPr>
-          <w:rFonts w:hint="default" w:ascii="Times New Roman" w:hAnsi="Times New Roman" w:cs="Times New Roman"/>
-          <w:lang w:val="en-US"/>
-        </w:rPr>
-      </w:pPr>
-      <w:bookmarkStart w:id="1" w:name="_Toc1619"/>
-      <w:r>
-        <w:rPr>
-          <w:rFonts w:hint="default" w:ascii="Times New Roman" w:hAnsi="Times New Roman" w:cs="Times New Roman"/>
-          <w:lang w:val="en-US"/>
-        </w:rPr>
-        <w:t>References</w:t>
-      </w:r>
-      <w:bookmarkEnd w:id="1"/>
-    </w:p>
-    <w:p>
-      <w:pPr>
-        <w:rPr>
-          <w:rFonts w:hint="default" w:ascii="Times New Roman" w:hAnsi="Times New Roman" w:cs="Times New Roman"/>
-          <w:color w:val="0000FF"/>
-          <w:sz w:val="24"/>
-          <w:szCs w:val="24"/>
-          <w:u w:val="single"/>
-          <w:lang w:val="en-US"/>
-        </w:rPr>
-      </w:pPr>
-      <w:r>
-        <w:rPr>
-          <w:rFonts w:hint="default" w:ascii="Times New Roman" w:hAnsi="Times New Roman" w:cs="Times New Roman"/>
-          <w:sz w:val="24"/>
-          <w:szCs w:val="24"/>
-          <w:lang w:val="en-US"/>
-        </w:rPr>
-        <w:t xml:space="preserve">Coursera: </w:t>
-      </w:r>
-      <w:r>
-        <w:rPr>
-          <w:rFonts w:hint="default" w:ascii="Times New Roman" w:hAnsi="Times New Roman" w:cs="Times New Roman"/>
-          <w:color w:val="0000FF"/>
-          <w:sz w:val="24"/>
-          <w:szCs w:val="24"/>
-          <w:u w:val="single"/>
-          <w:lang w:val="en-US"/>
-        </w:rPr>
-        <w:fldChar w:fldCharType="begin"/>
-      </w:r>
-      <w:r>
-        <w:rPr>
-          <w:rFonts w:hint="default" w:ascii="Times New Roman" w:hAnsi="Times New Roman" w:cs="Times New Roman"/>
-          <w:color w:val="0000FF"/>
-          <w:sz w:val="24"/>
-          <w:szCs w:val="24"/>
-          <w:u w:val="single"/>
-          <w:lang w:val="en-US"/>
-        </w:rPr>
-        <w:instrText xml:space="preserve"> HYPERLINK "https://www.coursera.org/learn/algorithms-part1?action=enroll" </w:instrText>
-      </w:r>
-      <w:r>
-        <w:rPr>
-          <w:rFonts w:hint="default" w:ascii="Times New Roman" w:hAnsi="Times New Roman" w:cs="Times New Roman"/>
-          <w:color w:val="0000FF"/>
-          <w:sz w:val="24"/>
-          <w:szCs w:val="24"/>
-          <w:u w:val="single"/>
-          <w:lang w:val="en-US"/>
-        </w:rPr>
-        <w:fldChar w:fldCharType="separate"/>
-      </w:r>
-      <w:r>
-        <w:rPr>
-          <w:rFonts w:hint="default" w:ascii="Times New Roman" w:hAnsi="Times New Roman" w:cs="Times New Roman"/>
-          <w:color w:val="0000FF"/>
-          <w:sz w:val="24"/>
-          <w:szCs w:val="24"/>
-          <w:u w:val="single"/>
-          <w:lang w:val="en-US"/>
-        </w:rPr>
-        <w:t>https://www.coursera.org/learn/algorithms-part1?action=enroll</w:t>
-      </w:r>
-      <w:r>
-        <w:rPr>
-          <w:rFonts w:hint="default" w:ascii="Times New Roman" w:hAnsi="Times New Roman" w:cs="Times New Roman"/>
-          <w:color w:val="0000FF"/>
-          <w:sz w:val="24"/>
-          <w:szCs w:val="24"/>
-          <w:u w:val="single"/>
-          <w:lang w:val="en-US"/>
-        </w:rPr>
-        <w:fldChar w:fldCharType="end"/>
-      </w:r>
-    </w:p>
-    <w:p>
-      <w:pPr>
-        <w:rPr>
-          <w:rFonts w:hint="default" w:ascii="Times New Roman" w:hAnsi="Times New Roman" w:cs="Times New Roman"/>
-          <w:color w:val="0000FF"/>
-          <w:sz w:val="24"/>
-          <w:szCs w:val="24"/>
-          <w:u w:val="single"/>
-          <w:lang w:val="en-US"/>
-        </w:rPr>
-      </w:pPr>
-      <w:r>
-        <w:rPr>
-          <w:rFonts w:hint="default" w:ascii="Times New Roman" w:hAnsi="Times New Roman" w:cs="Times New Roman"/>
-          <w:sz w:val="24"/>
-          <w:szCs w:val="24"/>
-          <w:lang w:val="en-US"/>
-        </w:rPr>
-        <w:t xml:space="preserve">Github: </w:t>
-      </w:r>
-      <w:r>
-        <w:rPr>
-          <w:rFonts w:hint="default" w:ascii="Times New Roman" w:hAnsi="Times New Roman"/>
-          <w:color w:val="0000FF"/>
-          <w:sz w:val="24"/>
-          <w:szCs w:val="24"/>
-          <w:u w:val="single"/>
-          <w:lang w:val="en-US"/>
-        </w:rPr>
-        <w:t>https://github.com/BalajiBaskaran24/DotnetDev/tree/main/DSAndAlgoSample/DSAndAlgoReference</w:t>
-      </w:r>
-    </w:p>
-    <w:p>
-      <w:pPr>
-        <w:pStyle w:val="3"/>
+          <w:rFonts w:hint="default"/>
+          <w:lang w:val="en-IN"/>
+        </w:rPr>
+      </w:pPr>
+      <w:r>
+        <w:rPr>
+          <w:rFonts w:hint="default"/>
+          <w:lang w:val="en-IN"/>
+        </w:rPr>
+        <w:t>Commonly used words</w:t>
+      </w:r>
+    </w:p>
+    <w:p>
+      <w:pPr>
         <w:bidi w:val="0"/>
         <w:rPr>
           <w:rFonts w:hint="default"/>
-          <w:lang w:val="en-US"/>
-        </w:rPr>
-      </w:pPr>
+          <w:lang w:val="en-IN"/>
+        </w:rPr>
+      </w:pPr>
+      <w:r>
+        <w:rPr>
+          <w:rFonts w:hint="default"/>
+          <w:lang w:val="en-IN"/>
+        </w:rPr>
+        <w:t>Trivial - Less significant or little value</w:t>
+      </w:r>
+      <w:bookmarkStart w:id="11" w:name="_GoBack"/>
+      <w:bookmarkEnd w:id="11"/>
     </w:p>
     <w:p>
       <w:pPr>
@@ -1253,6 +1278,23 @@
     </w:p>
     <w:p>
       <w:pPr>
+        <w:pStyle w:val="4"/>
+        <w:bidi w:val="0"/>
+        <w:rPr>
+          <w:rFonts w:hint="default"/>
+          <w:lang w:val="en-IN"/>
+        </w:rPr>
+      </w:pPr>
+      <w:r>
+        <w:rPr>
+          <w:rFonts w:hint="default"/>
+          <w:lang w:val="en-IN"/>
+        </w:rPr>
+        <w:t>Hashing</w:t>
+      </w:r>
+    </w:p>
+    <w:p>
+      <w:pPr>
         <w:pStyle w:val="3"/>
         <w:bidi w:val="0"/>
         <w:rPr>
@@ -1265,16 +1307,7 @@
           <w:rFonts w:hint="default"/>
           <w:lang w:val="en-US"/>
         </w:rPr>
-        <w:t>Algori</w:t>
-      </w:r>
-      <w:bookmarkStart w:id="11" w:name="_GoBack"/>
-      <w:bookmarkEnd w:id="11"/>
-      <w:r>
-        <w:rPr>
-          <w:rFonts w:hint="default"/>
-          <w:lang w:val="en-US"/>
-        </w:rPr>
-        <w:t>thms</w:t>
+        <w:t>Algorithms</w:t>
       </w:r>
     </w:p>
     <w:p>
@@ -1331,7 +1364,7 @@
     <w:lsdException w:qFormat="1" w:unhideWhenUsed="0" w:uiPriority="0" w:semiHidden="0" w:name="heading 1"/>
     <w:lsdException w:qFormat="1" w:uiPriority="0" w:semiHidden="0" w:name="heading 2"/>
     <w:lsdException w:qFormat="1" w:uiPriority="0" w:semiHidden="0" w:name="heading 3"/>
-    <w:lsdException w:qFormat="1" w:uiPriority="0" w:name="heading 4"/>
+    <w:lsdException w:qFormat="1" w:uiPriority="0" w:semiHidden="0" w:name="heading 4"/>
     <w:lsdException w:qFormat="1" w:uiPriority="0" w:name="heading 5"/>
     <w:lsdException w:qFormat="1" w:uiPriority="0" w:name="heading 6"/>
     <w:lsdException w:qFormat="1" w:uiPriority="0" w:name="heading 7"/>
@@ -1347,7 +1380,7 @@
     <w:lsdException w:unhideWhenUsed="0" w:uiPriority="0" w:semiHidden="0" w:name="index 8"/>
     <w:lsdException w:unhideWhenUsed="0" w:uiPriority="0" w:semiHidden="0" w:name="index 9"/>
     <w:lsdException w:unhideWhenUsed="0" w:uiPriority="0" w:semiHidden="0" w:name="toc 1"/>
-    <w:lsdException w:unhideWhenUsed="0" w:uiPriority="0" w:semiHidden="0" w:name="toc 2"/>
+    <w:lsdException w:qFormat="1" w:unhideWhenUsed="0" w:uiPriority="0" w:semiHidden="0" w:name="toc 2"/>
     <w:lsdException w:unhideWhenUsed="0" w:uiPriority="0" w:semiHidden="0" w:name="toc 3"/>
     <w:lsdException w:unhideWhenUsed="0" w:uiPriority="0" w:semiHidden="0" w:name="toc 4"/>
     <w:lsdException w:unhideWhenUsed="0" w:uiPriority="0" w:semiHidden="0" w:name="toc 5"/>
@@ -1412,7 +1445,7 @@
     <w:lsdException w:unhideWhenUsed="0" w:uiPriority="0" w:semiHidden="0" w:name="Body Text Indent 2"/>
     <w:lsdException w:unhideWhenUsed="0" w:uiPriority="0" w:semiHidden="0" w:name="Body Text Indent 3"/>
     <w:lsdException w:unhideWhenUsed="0" w:uiPriority="0" w:semiHidden="0" w:name="Block Text"/>
-    <w:lsdException w:unhideWhenUsed="0" w:uiPriority="0" w:semiHidden="0" w:name="Hyperlink"/>
+    <w:lsdException w:qFormat="1" w:unhideWhenUsed="0" w:uiPriority="0" w:semiHidden="0" w:name="Hyperlink"/>
     <w:lsdException w:unhideWhenUsed="0" w:uiPriority="0" w:semiHidden="0" w:name="FollowedHyperlink"/>
     <w:lsdException w:qFormat="1" w:unhideWhenUsed="0" w:uiPriority="0" w:semiHidden="0" w:name="Strong"/>
     <w:lsdException w:qFormat="1" w:unhideWhenUsed="0" w:uiPriority="0" w:semiHidden="0" w:name="Emphasis"/>
@@ -1581,7 +1614,8 @@
     <w:qFormat/>
     <w:uiPriority w:val="0"/>
     <w:rPr>
-      <w:rFonts w:asciiTheme="minorHAnsi" w:hAnsiTheme="minorHAnsi" w:eastAsiaTheme="minorEastAsia" w:cstheme="minorBidi"/>
+      <w:rFonts w:ascii="Times New Roman" w:hAnsi="Times New Roman" w:eastAsiaTheme="minorEastAsia" w:cstheme="minorBidi"/>
+      <w:sz w:val="24"/>
       <w:lang w:val="en-US" w:eastAsia="zh-CN" w:bidi="ar-SA"/>
     </w:rPr>
   </w:style>
@@ -1621,7 +1655,7 @@
     <w:rPr>
       <w:b/>
       <w:bCs/>
-      <w:sz w:val="32"/>
+      <w:sz w:val="40"/>
       <w:szCs w:val="32"/>
     </w:rPr>
   </w:style>
@@ -1641,17 +1675,37 @@
     <w:rPr>
       <w:b/>
       <w:bCs/>
-      <w:sz w:val="32"/>
+      <w:sz w:val="36"/>
       <w:szCs w:val="32"/>
     </w:rPr>
   </w:style>
-  <w:style w:type="character" w:default="1" w:styleId="5">
+  <w:style w:type="paragraph" w:styleId="5">
+    <w:name w:val="heading 4"/>
+    <w:basedOn w:val="1"/>
+    <w:next w:val="1"/>
+    <w:unhideWhenUsed/>
+    <w:qFormat/>
+    <w:uiPriority w:val="0"/>
+    <w:pPr>
+      <w:keepNext/>
+      <w:keepLines/>
+      <w:spacing w:before="280" w:after="290" w:line="376" w:lineRule="auto"/>
+      <w:outlineLvl w:val="3"/>
+    </w:pPr>
+    <w:rPr>
+      <w:b/>
+      <w:bCs/>
+      <w:sz w:val="36"/>
+      <w:szCs w:val="28"/>
+    </w:rPr>
+  </w:style>
+  <w:style w:type="character" w:default="1" w:styleId="6">
     <w:name w:val="Default Paragraph Font"/>
     <w:semiHidden/>
     <w:qFormat/>
     <w:uiPriority w:val="0"/>
   </w:style>
-  <w:style w:type="table" w:default="1" w:styleId="6">
+  <w:style w:type="table" w:default="1" w:styleId="7">
     <w:name w:val="Normal Table"/>
     <w:semiHidden/>
     <w:qFormat/>
@@ -1665,31 +1719,33 @@
       </w:tblCellMar>
     </w:tblPr>
   </w:style>
-  <w:style w:type="character" w:styleId="7">
+  <w:style w:type="character" w:styleId="8">
     <w:name w:val="Hyperlink"/>
-    <w:basedOn w:val="5"/>
+    <w:basedOn w:val="6"/>
+    <w:qFormat/>
     <w:uiPriority w:val="0"/>
     <w:rPr>
       <w:color w:val="0000FF"/>
       <w:u w:val="single"/>
     </w:rPr>
   </w:style>
-  <w:style w:type="paragraph" w:styleId="8">
+  <w:style w:type="paragraph" w:styleId="9">
     <w:name w:val="toc 1"/>
     <w:basedOn w:val="1"/>
     <w:next w:val="1"/>
     <w:uiPriority w:val="0"/>
   </w:style>
-  <w:style w:type="paragraph" w:styleId="9">
+  <w:style w:type="paragraph" w:styleId="10">
     <w:name w:val="toc 2"/>
     <w:basedOn w:val="1"/>
     <w:next w:val="1"/>
+    <w:qFormat/>
     <w:uiPriority w:val="0"/>
     <w:pPr>
       <w:ind w:left="420" w:leftChars="200"/>
     </w:pPr>
   </w:style>
-  <w:style w:type="paragraph" w:styleId="10">
+  <w:style w:type="paragraph" w:styleId="11">
     <w:name w:val="toc 3"/>
     <w:basedOn w:val="1"/>
     <w:next w:val="1"/>

</xml_diff>

<commit_message>
Added hash set sample
</commit_message>
<xml_diff>
--- a/Docs/DS and Algo.docx
+++ b/Docs/DS and Algo.docx
@@ -4567,40 +4567,12 @@
       <w:pPr>
         <w:rPr>
           <w:rFonts w:hint="default"/>
-          <w:lang w:val="en-US"/>
-        </w:rPr>
-      </w:pPr>
-      <w:r>
-        <w:rPr>
-          <w:rFonts w:hint="default"/>
-          <w:lang w:val="en-US"/>
-        </w:rPr>
-        <w:t>C# classes</w:t>
-      </w:r>
-    </w:p>
-    <w:p>
-      <w:pPr>
-        <w:rPr>
-          <w:rFonts w:hint="default"/>
-          <w:lang w:val="en-US"/>
-        </w:rPr>
-      </w:pPr>
-      <w:r>
-        <w:rPr>
-          <w:rFonts w:hint="default"/>
           <w:b/>
           <w:bCs/>
           <w:lang w:val="en-US"/>
         </w:rPr>
-        <w:t>Hash Table:</w:t>
-      </w:r>
-      <w:r>
-        <w:rPr>
-          <w:rFonts w:hint="default"/>
-          <w:lang w:val="en-US"/>
-        </w:rPr>
-        <w:t xml:space="preserve"> Hashtable class. - Recommeded to use </w:t>
-      </w:r>
+      </w:pPr>
+      <w:bookmarkStart w:id="59" w:name="_GoBack"/>
       <w:r>
         <w:rPr>
           <w:rFonts w:hint="default"/>
@@ -4608,9 +4580,10 @@
           <w:bCs/>
           <w:lang w:val="en-US"/>
         </w:rPr>
-        <w:t>Dictionary</w:t>
-      </w:r>
-    </w:p>
+        <w:t>C# classes</w:t>
+      </w:r>
+    </w:p>
+    <w:bookmarkEnd w:id="59"/>
     <w:p>
       <w:pPr>
         <w:rPr>
@@ -4625,23 +4598,15 @@
           <w:bCs/>
           <w:lang w:val="en-US"/>
         </w:rPr>
-        <w:t>Hash Map:</w:t>
-      </w:r>
-      <w:r>
-        <w:rPr>
-          <w:rFonts w:hint="default"/>
-          <w:lang w:val="en-US"/>
-        </w:rPr>
-        <w:t xml:space="preserve"> Dictionary&lt;TKey, TValue&gt; class.</w:t>
-      </w:r>
-    </w:p>
-    <w:p>
-      <w:pPr>
-        <w:rPr>
-          <w:rFonts w:hint="default"/>
-          <w:lang w:val="en-US"/>
-        </w:rPr>
-      </w:pPr>
+        <w:t>Hash Table:</w:t>
+      </w:r>
+      <w:r>
+        <w:rPr>
+          <w:rFonts w:hint="default"/>
+          <w:lang w:val="en-US"/>
+        </w:rPr>
+        <w:t xml:space="preserve"> Hashtable class. - Recommeded to use </w:t>
+      </w:r>
       <w:r>
         <w:rPr>
           <w:rFonts w:hint="default"/>
@@ -4649,6 +4614,47 @@
           <w:bCs/>
           <w:lang w:val="en-US"/>
         </w:rPr>
+        <w:t>Dictionary</w:t>
+      </w:r>
+    </w:p>
+    <w:p>
+      <w:pPr>
+        <w:rPr>
+          <w:rFonts w:hint="default"/>
+          <w:lang w:val="en-US"/>
+        </w:rPr>
+      </w:pPr>
+      <w:r>
+        <w:rPr>
+          <w:rFonts w:hint="default"/>
+          <w:b/>
+          <w:bCs/>
+          <w:lang w:val="en-US"/>
+        </w:rPr>
+        <w:t>Hash Map:</w:t>
+      </w:r>
+      <w:r>
+        <w:rPr>
+          <w:rFonts w:hint="default"/>
+          <w:lang w:val="en-US"/>
+        </w:rPr>
+        <w:t xml:space="preserve"> Dictionary&lt;TKey, TValue&gt; class.</w:t>
+      </w:r>
+    </w:p>
+    <w:p>
+      <w:pPr>
+        <w:rPr>
+          <w:rFonts w:hint="default"/>
+          <w:lang w:val="en-US"/>
+        </w:rPr>
+      </w:pPr>
+      <w:r>
+        <w:rPr>
+          <w:rFonts w:hint="default"/>
+          <w:b/>
+          <w:bCs/>
+          <w:lang w:val="en-US"/>
+        </w:rPr>
         <w:t>Hash Set:</w:t>
       </w:r>
       <w:r>
@@ -4658,8 +4664,6 @@
         </w:rPr>
         <w:t xml:space="preserve"> HashSet&lt;T&gt; class. - Can be thought of as a Dictionary&lt;TKey,TValue&gt; collection without values. Set is a collection without duplicate elements</w:t>
       </w:r>
-      <w:bookmarkStart w:id="59" w:name="_GoBack"/>
-      <w:bookmarkEnd w:id="59"/>
     </w:p>
     <w:p>
       <w:pPr>
@@ -5750,7 +5754,7 @@
     <w:lsdException w:unhideWhenUsed="0" w:uiPriority="0" w:semiHidden="0" w:name="HTML Acronym"/>
     <w:lsdException w:unhideWhenUsed="0" w:uiPriority="0" w:semiHidden="0" w:name="HTML Address"/>
     <w:lsdException w:unhideWhenUsed="0" w:uiPriority="0" w:semiHidden="0" w:name="HTML Cite"/>
-    <w:lsdException w:unhideWhenUsed="0" w:uiPriority="0" w:semiHidden="0" w:name="HTML Code"/>
+    <w:lsdException w:qFormat="1" w:unhideWhenUsed="0" w:uiPriority="0" w:semiHidden="0" w:name="HTML Code"/>
     <w:lsdException w:unhideWhenUsed="0" w:uiPriority="0" w:semiHidden="0" w:name="HTML Definition"/>
     <w:lsdException w:unhideWhenUsed="0" w:uiPriority="0" w:semiHidden="0" w:name="HTML Keyboard"/>
     <w:lsdException w:unhideWhenUsed="0" w:uiPriority="0" w:semiHidden="0" w:name="HTML Preformatted"/>
@@ -5815,9 +5819,9 @@
     <w:lsdException w:unhideWhenUsed="0" w:uiPriority="68" w:semiHidden="0" w:name="Medium Grid 2"/>
     <w:lsdException w:unhideWhenUsed="0" w:uiPriority="69" w:semiHidden="0" w:name="Medium Grid 3"/>
     <w:lsdException w:unhideWhenUsed="0" w:uiPriority="70" w:semiHidden="0" w:name="Dark List"/>
-    <w:lsdException w:qFormat="1" w:unhideWhenUsed="0" w:uiPriority="71" w:semiHidden="0" w:name="Colorful Shading"/>
-    <w:lsdException w:qFormat="1" w:unhideWhenUsed="0" w:uiPriority="72" w:semiHidden="0" w:name="Colorful List"/>
-    <w:lsdException w:qFormat="1" w:unhideWhenUsed="0" w:uiPriority="73" w:semiHidden="0" w:name="Colorful Grid"/>
+    <w:lsdException w:unhideWhenUsed="0" w:uiPriority="71" w:semiHidden="0" w:name="Colorful Shading"/>
+    <w:lsdException w:unhideWhenUsed="0" w:uiPriority="72" w:semiHidden="0" w:name="Colorful List"/>
+    <w:lsdException w:unhideWhenUsed="0" w:uiPriority="73" w:semiHidden="0" w:name="Colorful Grid"/>
     <w:lsdException w:unhideWhenUsed="0" w:uiPriority="60" w:semiHidden="0" w:name="Light Shading Accent 1"/>
     <w:lsdException w:unhideWhenUsed="0" w:uiPriority="61" w:semiHidden="0" w:name="Light List Accent 1"/>
     <w:lsdException w:unhideWhenUsed="0" w:uiPriority="62" w:semiHidden="0" w:name="Light Grid Accent 1"/>
@@ -5828,9 +5832,9 @@
     <w:lsdException w:unhideWhenUsed="0" w:uiPriority="67" w:semiHidden="0" w:name="Medium Grid 1 Accent 1"/>
     <w:lsdException w:unhideWhenUsed="0" w:uiPriority="68" w:semiHidden="0" w:name="Medium Grid 2 Accent 1"/>
     <w:lsdException w:unhideWhenUsed="0" w:uiPriority="69" w:semiHidden="0" w:name="Medium Grid 3 Accent 1"/>
-    <w:lsdException w:qFormat="1" w:unhideWhenUsed="0" w:uiPriority="70" w:semiHidden="0" w:name="Dark List Accent 1"/>
-    <w:lsdException w:qFormat="1" w:unhideWhenUsed="0" w:uiPriority="71" w:semiHidden="0" w:name="Colorful Shading Accent 1"/>
-    <w:lsdException w:qFormat="1" w:unhideWhenUsed="0" w:uiPriority="72" w:semiHidden="0" w:name="Colorful List Accent 1"/>
+    <w:lsdException w:unhideWhenUsed="0" w:uiPriority="70" w:semiHidden="0" w:name="Dark List Accent 1"/>
+    <w:lsdException w:unhideWhenUsed="0" w:uiPriority="71" w:semiHidden="0" w:name="Colorful Shading Accent 1"/>
+    <w:lsdException w:unhideWhenUsed="0" w:uiPriority="72" w:semiHidden="0" w:name="Colorful List Accent 1"/>
     <w:lsdException w:unhideWhenUsed="0" w:uiPriority="73" w:semiHidden="0" w:name="Colorful Grid Accent 1"/>
     <w:lsdException w:unhideWhenUsed="0" w:uiPriority="60" w:semiHidden="0" w:name="Light Shading Accent 2"/>
     <w:lsdException w:unhideWhenUsed="0" w:uiPriority="61" w:semiHidden="0" w:name="Light List Accent 2"/>
@@ -5842,9 +5846,9 @@
     <w:lsdException w:unhideWhenUsed="0" w:uiPriority="67" w:semiHidden="0" w:name="Medium Grid 1 Accent 2"/>
     <w:lsdException w:unhideWhenUsed="0" w:uiPriority="68" w:semiHidden="0" w:name="Medium Grid 2 Accent 2"/>
     <w:lsdException w:unhideWhenUsed="0" w:uiPriority="69" w:semiHidden="0" w:name="Medium Grid 3 Accent 2"/>
-    <w:lsdException w:qFormat="1" w:unhideWhenUsed="0" w:uiPriority="70" w:semiHidden="0" w:name="Dark List Accent 2"/>
+    <w:lsdException w:unhideWhenUsed="0" w:uiPriority="70" w:semiHidden="0" w:name="Dark List Accent 2"/>
     <w:lsdException w:unhideWhenUsed="0" w:uiPriority="71" w:semiHidden="0" w:name="Colorful Shading Accent 2"/>
-    <w:lsdException w:qFormat="1" w:unhideWhenUsed="0" w:uiPriority="72" w:semiHidden="0" w:name="Colorful List Accent 2"/>
+    <w:lsdException w:unhideWhenUsed="0" w:uiPriority="72" w:semiHidden="0" w:name="Colorful List Accent 2"/>
     <w:lsdException w:unhideWhenUsed="0" w:uiPriority="73" w:semiHidden="0" w:name="Colorful Grid Accent 2"/>
     <w:lsdException w:unhideWhenUsed="0" w:uiPriority="60" w:semiHidden="0" w:name="Light Shading Accent 3"/>
     <w:lsdException w:unhideWhenUsed="0" w:uiPriority="61" w:semiHidden="0" w:name="Light List Accent 3"/>
@@ -5857,9 +5861,9 @@
     <w:lsdException w:unhideWhenUsed="0" w:uiPriority="68" w:semiHidden="0" w:name="Medium Grid 2 Accent 3"/>
     <w:lsdException w:unhideWhenUsed="0" w:uiPriority="69" w:semiHidden="0" w:name="Medium Grid 3 Accent 3"/>
     <w:lsdException w:unhideWhenUsed="0" w:uiPriority="70" w:semiHidden="0" w:name="Dark List Accent 3"/>
-    <w:lsdException w:qFormat="1" w:unhideWhenUsed="0" w:uiPriority="71" w:semiHidden="0" w:name="Colorful Shading Accent 3"/>
-    <w:lsdException w:qFormat="1" w:unhideWhenUsed="0" w:uiPriority="72" w:semiHidden="0" w:name="Colorful List Accent 3"/>
-    <w:lsdException w:qFormat="1" w:unhideWhenUsed="0" w:uiPriority="73" w:semiHidden="0" w:name="Colorful Grid Accent 3"/>
+    <w:lsdException w:unhideWhenUsed="0" w:uiPriority="71" w:semiHidden="0" w:name="Colorful Shading Accent 3"/>
+    <w:lsdException w:unhideWhenUsed="0" w:uiPriority="72" w:semiHidden="0" w:name="Colorful List Accent 3"/>
+    <w:lsdException w:unhideWhenUsed="0" w:uiPriority="73" w:semiHidden="0" w:name="Colorful Grid Accent 3"/>
     <w:lsdException w:unhideWhenUsed="0" w:uiPriority="60" w:semiHidden="0" w:name="Light Shading Accent 4"/>
     <w:lsdException w:unhideWhenUsed="0" w:uiPriority="61" w:semiHidden="0" w:name="Light List Accent 4"/>
     <w:lsdException w:unhideWhenUsed="0" w:uiPriority="62" w:semiHidden="0" w:name="Light Grid Accent 4"/>
@@ -5870,10 +5874,10 @@
     <w:lsdException w:unhideWhenUsed="0" w:uiPriority="67" w:semiHidden="0" w:name="Medium Grid 1 Accent 4"/>
     <w:lsdException w:unhideWhenUsed="0" w:uiPriority="68" w:semiHidden="0" w:name="Medium Grid 2 Accent 4"/>
     <w:lsdException w:unhideWhenUsed="0" w:uiPriority="69" w:semiHidden="0" w:name="Medium Grid 3 Accent 4"/>
-    <w:lsdException w:qFormat="1" w:unhideWhenUsed="0" w:uiPriority="70" w:semiHidden="0" w:name="Dark List Accent 4"/>
+    <w:lsdException w:unhideWhenUsed="0" w:uiPriority="70" w:semiHidden="0" w:name="Dark List Accent 4"/>
     <w:lsdException w:unhideWhenUsed="0" w:uiPriority="71" w:semiHidden="0" w:name="Colorful Shading Accent 4"/>
-    <w:lsdException w:qFormat="1" w:unhideWhenUsed="0" w:uiPriority="72" w:semiHidden="0" w:name="Colorful List Accent 4"/>
-    <w:lsdException w:qFormat="1" w:unhideWhenUsed="0" w:uiPriority="73" w:semiHidden="0" w:name="Colorful Grid Accent 4"/>
+    <w:lsdException w:unhideWhenUsed="0" w:uiPriority="72" w:semiHidden="0" w:name="Colorful List Accent 4"/>
+    <w:lsdException w:unhideWhenUsed="0" w:uiPriority="73" w:semiHidden="0" w:name="Colorful Grid Accent 4"/>
     <w:lsdException w:unhideWhenUsed="0" w:uiPriority="60" w:semiHidden="0" w:name="Light Shading Accent 5"/>
     <w:lsdException w:unhideWhenUsed="0" w:uiPriority="61" w:semiHidden="0" w:name="Light List Accent 5"/>
     <w:lsdException w:unhideWhenUsed="0" w:uiPriority="62" w:semiHidden="0" w:name="Light Grid Accent 5"/>
@@ -5884,10 +5888,10 @@
     <w:lsdException w:unhideWhenUsed="0" w:uiPriority="67" w:semiHidden="0" w:name="Medium Grid 1 Accent 5"/>
     <w:lsdException w:unhideWhenUsed="0" w:uiPriority="68" w:semiHidden="0" w:name="Medium Grid 2 Accent 5"/>
     <w:lsdException w:unhideWhenUsed="0" w:uiPriority="69" w:semiHidden="0" w:name="Medium Grid 3 Accent 5"/>
-    <w:lsdException w:qFormat="1" w:unhideWhenUsed="0" w:uiPriority="70" w:semiHidden="0" w:name="Dark List Accent 5"/>
-    <w:lsdException w:qFormat="1" w:unhideWhenUsed="0" w:uiPriority="71" w:semiHidden="0" w:name="Colorful Shading Accent 5"/>
+    <w:lsdException w:unhideWhenUsed="0" w:uiPriority="70" w:semiHidden="0" w:name="Dark List Accent 5"/>
+    <w:lsdException w:unhideWhenUsed="0" w:uiPriority="71" w:semiHidden="0" w:name="Colorful Shading Accent 5"/>
     <w:lsdException w:unhideWhenUsed="0" w:uiPriority="72" w:semiHidden="0" w:name="Colorful List Accent 5"/>
-    <w:lsdException w:qFormat="1" w:unhideWhenUsed="0" w:uiPriority="73" w:semiHidden="0" w:name="Colorful Grid Accent 5"/>
+    <w:lsdException w:unhideWhenUsed="0" w:uiPriority="73" w:semiHidden="0" w:name="Colorful Grid Accent 5"/>
     <w:lsdException w:unhideWhenUsed="0" w:uiPriority="60" w:semiHidden="0" w:name="Light Shading Accent 6"/>
     <w:lsdException w:unhideWhenUsed="0" w:uiPriority="61" w:semiHidden="0" w:name="Light List Accent 6"/>
     <w:lsdException w:unhideWhenUsed="0" w:uiPriority="62" w:semiHidden="0" w:name="Light Grid Accent 6"/>
@@ -5898,9 +5902,9 @@
     <w:lsdException w:unhideWhenUsed="0" w:uiPriority="67" w:semiHidden="0" w:name="Medium Grid 1 Accent 6"/>
     <w:lsdException w:unhideWhenUsed="0" w:uiPriority="68" w:semiHidden="0" w:name="Medium Grid 2 Accent 6"/>
     <w:lsdException w:unhideWhenUsed="0" w:uiPriority="69" w:semiHidden="0" w:name="Medium Grid 3 Accent 6"/>
-    <w:lsdException w:qFormat="1" w:unhideWhenUsed="0" w:uiPriority="70" w:semiHidden="0" w:name="Dark List Accent 6"/>
-    <w:lsdException w:qFormat="1" w:unhideWhenUsed="0" w:uiPriority="71" w:semiHidden="0" w:name="Colorful Shading Accent 6"/>
-    <w:lsdException w:qFormat="1" w:unhideWhenUsed="0" w:uiPriority="72" w:semiHidden="0" w:name="Colorful List Accent 6"/>
+    <w:lsdException w:unhideWhenUsed="0" w:uiPriority="70" w:semiHidden="0" w:name="Dark List Accent 6"/>
+    <w:lsdException w:unhideWhenUsed="0" w:uiPriority="71" w:semiHidden="0" w:name="Colorful Shading Accent 6"/>
+    <w:lsdException w:unhideWhenUsed="0" w:uiPriority="72" w:semiHidden="0" w:name="Colorful List Accent 6"/>
     <w:lsdException w:unhideWhenUsed="0" w:uiPriority="73" w:semiHidden="0" w:name="Colorful Grid Accent 6"/>
   </w:latentStyles>
   <w:style w:type="paragraph" w:default="1" w:styleId="1">
@@ -6038,6 +6042,7 @@
   <w:style w:type="character" w:styleId="9">
     <w:name w:val="HTML Code"/>
     <w:basedOn w:val="7"/>
+    <w:qFormat/>
     <w:uiPriority w:val="0"/>
     <w:rPr>
       <w:rFonts w:ascii="Courier New" w:hAnsi="Courier New" w:cs="Courier New"/>

</xml_diff>

<commit_message>
Few DS sample programs
</commit_message>
<xml_diff>
--- a/Docs/DS and Algo.docx
+++ b/Docs/DS and Algo.docx
@@ -4813,766 +4813,783 @@
           <w:lang w:val="en-US"/>
         </w:rPr>
       </w:pPr>
+      <w:r>
+        <w:rPr>
+          <w:rFonts w:hint="default"/>
+          <w:lang w:val="en-US"/>
+        </w:rPr>
+        <w:t xml:space="preserve">Binary Search Tree Chaining: </w:t>
+      </w:r>
+    </w:p>
+    <w:p>
+      <w:pPr>
+        <w:bidi w:val="0"/>
+        <w:rPr>
+          <w:rFonts w:hint="default"/>
+          <w:lang w:val="en-US"/>
+        </w:rPr>
+      </w:pPr>
+      <w:r>
+        <w:rPr>
+          <w:rFonts w:hint="default"/>
+          <w:lang w:val="en-US"/>
+        </w:rPr>
+        <w:t>A variation of chaining that uses a balanced binary search tree instead of a linked list.</w:t>
+      </w:r>
+    </w:p>
+    <w:p>
+      <w:pPr>
+        <w:pStyle w:val="5"/>
+        <w:bidi w:val="0"/>
+        <w:rPr>
+          <w:rFonts w:hint="default"/>
+          <w:lang w:val="en-US"/>
+        </w:rPr>
+      </w:pPr>
+      <w:r>
+        <w:rPr>
+          <w:rFonts w:hint="default"/>
+          <w:lang w:val="en-US"/>
+        </w:rPr>
+        <w:t>Open Addressing:</w:t>
+      </w:r>
+    </w:p>
+    <w:p>
+      <w:pPr>
+        <w:bidi w:val="0"/>
+        <w:rPr>
+          <w:rFonts w:hint="default"/>
+          <w:lang w:val="en-US"/>
+        </w:rPr>
+      </w:pPr>
+      <w:r>
+        <w:rPr>
+          <w:rFonts w:hint="default"/>
+          <w:lang w:val="en-US"/>
+        </w:rPr>
+        <w:t>Open addressing stores all entries directly in the array itself. When a collision occurs, the algorithm searches through the array to find the next open spot.</w:t>
+      </w:r>
+    </w:p>
+    <w:p>
+      <w:pPr>
+        <w:pStyle w:val="6"/>
+        <w:bidi w:val="0"/>
+        <w:rPr>
+          <w:rFonts w:hint="default"/>
+          <w:lang w:val="en-US"/>
+        </w:rPr>
+      </w:pPr>
+      <w:r>
+        <w:rPr>
+          <w:rFonts w:hint="default"/>
+          <w:lang w:val="en-US"/>
+        </w:rPr>
+        <w:t xml:space="preserve">Linear Probing: </w:t>
+      </w:r>
+    </w:p>
+    <w:p>
+      <w:pPr>
+        <w:bidi w:val="0"/>
+        <w:rPr>
+          <w:rFonts w:hint="default"/>
+          <w:lang w:val="en-US"/>
+        </w:rPr>
+      </w:pPr>
+      <w:r>
+        <w:rPr>
+          <w:rFonts w:hint="default"/>
+          <w:lang w:val="en-US"/>
+        </w:rPr>
+        <w:t>After a collision, check the next cell in the array, then the next, etc., until an empty cell is found.</w:t>
+      </w:r>
+    </w:p>
+    <w:p>
+      <w:pPr>
+        <w:pStyle w:val="6"/>
+        <w:bidi w:val="0"/>
+        <w:rPr>
+          <w:rFonts w:hint="default"/>
+          <w:lang w:val="en-US"/>
+        </w:rPr>
+      </w:pPr>
+      <w:r>
+        <w:rPr>
+          <w:rFonts w:hint="default"/>
+          <w:lang w:val="en-US"/>
+        </w:rPr>
+        <w:t xml:space="preserve">Quadratic Probing: </w:t>
+      </w:r>
+    </w:p>
+    <w:p>
+      <w:pPr>
+        <w:bidi w:val="0"/>
+        <w:rPr>
+          <w:rFonts w:hint="default"/>
+          <w:lang w:val="en-US"/>
+        </w:rPr>
+      </w:pPr>
+      <w:r>
+        <w:rPr>
+          <w:rFonts w:hint="default"/>
+          <w:lang w:val="en-US"/>
+        </w:rPr>
+        <w:t>Similar to linear probing but looks at cells that are a quadratic number of cells away from the original hash.</w:t>
+      </w:r>
+    </w:p>
+    <w:p>
+      <w:pPr>
+        <w:pStyle w:val="6"/>
+        <w:bidi w:val="0"/>
+        <w:rPr>
+          <w:rFonts w:hint="default"/>
+          <w:lang w:val="en-US"/>
+        </w:rPr>
+      </w:pPr>
+      <w:r>
+        <w:rPr>
+          <w:rFonts w:hint="default"/>
+          <w:lang w:val="en-US"/>
+        </w:rPr>
+        <w:t xml:space="preserve">Double Hashing: </w:t>
+      </w:r>
+    </w:p>
+    <w:p>
+      <w:pPr>
+        <w:bidi w:val="0"/>
+        <w:rPr>
+          <w:rFonts w:hint="default"/>
+          <w:lang w:val="en-US"/>
+        </w:rPr>
+      </w:pPr>
+      <w:r>
+        <w:rPr>
+          <w:rFonts w:hint="default"/>
+          <w:lang w:val="en-US"/>
+        </w:rPr>
+        <w:t>Uses a second hash function to decide how many cells to skip before checking again.</w:t>
+      </w:r>
+    </w:p>
+    <w:p>
+      <w:pPr>
+        <w:pStyle w:val="5"/>
+        <w:bidi w:val="0"/>
+        <w:rPr>
+          <w:rFonts w:hint="default"/>
+          <w:lang w:val="en-US"/>
+        </w:rPr>
+      </w:pPr>
+      <w:r>
+        <w:rPr>
+          <w:rFonts w:hint="default"/>
+          <w:lang w:val="en-US"/>
+        </w:rPr>
+        <w:t>Rehashing:</w:t>
+      </w:r>
+    </w:p>
+    <w:p>
+      <w:pPr>
+        <w:bidi w:val="0"/>
+        <w:rPr>
+          <w:rFonts w:hint="default"/>
+          <w:lang w:val="en-US"/>
+        </w:rPr>
+      </w:pPr>
+      <w:r>
+        <w:rPr>
+          <w:rFonts w:hint="default"/>
+          <w:lang w:val="en-US"/>
+        </w:rPr>
+        <w:t>When the table becomes too full, a common strategy is to create a new table of a larger size and rehash all existing keys.</w:t>
+      </w:r>
+    </w:p>
+    <w:p>
+      <w:pPr>
+        <w:pStyle w:val="5"/>
+        <w:bidi w:val="0"/>
+        <w:rPr>
+          <w:rFonts w:hint="default"/>
+          <w:lang w:val="en-US"/>
+        </w:rPr>
+      </w:pPr>
+      <w:r>
+        <w:rPr>
+          <w:rFonts w:hint="default"/>
+          <w:lang w:val="en-US"/>
+        </w:rPr>
+        <w:t>Cuckoo Hashing:</w:t>
+      </w:r>
+    </w:p>
+    <w:p>
+      <w:pPr>
+        <w:bidi w:val="0"/>
+        <w:rPr>
+          <w:rFonts w:hint="default"/>
+          <w:lang w:val="en-US"/>
+        </w:rPr>
+      </w:pPr>
+      <w:r>
+        <w:rPr>
+          <w:rFonts w:hint="default"/>
+          <w:lang w:val="en-US"/>
+        </w:rPr>
+        <w:t>Uses two or more hash functions. If a key is hashed to a place that's already occupied, the key that's already there is rehashed with its second hash function, making room for the new key.</w:t>
+      </w:r>
+    </w:p>
+    <w:p>
+      <w:pPr>
+        <w:pStyle w:val="5"/>
+        <w:bidi w:val="0"/>
+        <w:rPr>
+          <w:rFonts w:hint="default"/>
+          <w:lang w:val="en-US"/>
+        </w:rPr>
+      </w:pPr>
+      <w:r>
+        <w:rPr>
+          <w:rFonts w:hint="default"/>
+          <w:lang w:val="en-US"/>
+        </w:rPr>
+        <w:t>Hopscotch Hashing:</w:t>
+      </w:r>
+    </w:p>
+    <w:p>
+      <w:pPr>
+        <w:bidi w:val="0"/>
+        <w:rPr>
+          <w:rFonts w:hint="default"/>
+          <w:lang w:val="en-US"/>
+        </w:rPr>
+      </w:pPr>
+      <w:r>
+        <w:rPr>
+          <w:rFonts w:hint="default"/>
+          <w:lang w:val="en-US"/>
+        </w:rPr>
+        <w:t>Allows a new key to displace a key at an existing hash, as long as it doesn't move it too far from its original hash.</w:t>
+      </w:r>
+    </w:p>
+    <w:p>
+      <w:pPr>
+        <w:pStyle w:val="5"/>
+        <w:bidi w:val="0"/>
+        <w:rPr>
+          <w:rFonts w:hint="default"/>
+          <w:lang w:val="en-US"/>
+        </w:rPr>
+      </w:pPr>
+      <w:r>
+        <w:rPr>
+          <w:rFonts w:hint="default"/>
+          <w:lang w:val="en-US"/>
+        </w:rPr>
+        <w:t>Robin Hood Hashing:</w:t>
+      </w:r>
+    </w:p>
+    <w:p>
+      <w:pPr>
+        <w:bidi w:val="0"/>
+        <w:rPr>
+          <w:rFonts w:hint="default"/>
+          <w:lang w:val="en-US"/>
+        </w:rPr>
+      </w:pPr>
+      <w:r>
+        <w:rPr>
+          <w:rFonts w:hint="default"/>
+          <w:lang w:val="en-US"/>
+        </w:rPr>
+        <w:t>Works with open addressing and tries to ensure that each key is as close to its original hash as possible. It "steals" from rich cells (those with keys that are close to their original hashes) and gives to poor cells (those with keys far from their original hashes).</w:t>
+      </w:r>
+    </w:p>
+    <w:p>
+      <w:pPr>
+        <w:pStyle w:val="5"/>
+        <w:bidi w:val="0"/>
+        <w:rPr>
+          <w:rFonts w:hint="default"/>
+          <w:lang w:val="en-US"/>
+        </w:rPr>
+      </w:pPr>
+      <w:r>
+        <w:rPr>
+          <w:rFonts w:hint="default"/>
+          <w:lang w:val="en-US"/>
+        </w:rPr>
+        <w:t>2-Choice Hashing (or d-Choice Hashing):</w:t>
+      </w:r>
+    </w:p>
+    <w:p>
+      <w:pPr>
+        <w:bidi w:val="0"/>
+        <w:rPr>
+          <w:rFonts w:hint="default"/>
+          <w:lang w:val="en-US"/>
+        </w:rPr>
+      </w:pPr>
+      <w:r>
+        <w:rPr>
+          <w:rFonts w:hint="default"/>
+          <w:lang w:val="en-US"/>
+        </w:rPr>
+        <w:t>Picks d random hash functions and places the new key in the bucket that is the least full among the d choices.</w:t>
+      </w:r>
+    </w:p>
+    <w:p>
+      <w:pPr>
+        <w:pStyle w:val="5"/>
+        <w:bidi w:val="0"/>
+        <w:rPr>
+          <w:rFonts w:hint="default"/>
+          <w:lang w:val="en-US"/>
+        </w:rPr>
+      </w:pPr>
+      <w:r>
+        <w:rPr>
+          <w:rFonts w:hint="default"/>
+          <w:lang w:val="en-US"/>
+        </w:rPr>
+        <w:t>Coalesced Hashing:</w:t>
+      </w:r>
+    </w:p>
+    <w:p>
+      <w:pPr>
+        <w:bidi w:val="0"/>
+        <w:rPr>
+          <w:rFonts w:hint="default"/>
+          <w:lang w:val="en-US"/>
+        </w:rPr>
+      </w:pPr>
+      <w:r>
+        <w:rPr>
+          <w:rFonts w:hint="default"/>
+          <w:lang w:val="en-US"/>
+        </w:rPr>
+        <w:t>Combines open addressing with a linked list, effectively merging cells together as they fill up.</w:t>
+      </w:r>
+    </w:p>
+    <w:p>
+      <w:pPr>
+        <w:pStyle w:val="5"/>
+        <w:bidi w:val="0"/>
+        <w:rPr>
+          <w:rFonts w:hint="default"/>
+          <w:lang w:val="en-US"/>
+        </w:rPr>
+      </w:pPr>
+      <w:r>
+        <w:rPr>
+          <w:rFonts w:hint="default"/>
+          <w:lang w:val="en-US"/>
+        </w:rPr>
+        <w:t>Dynamic Perfect Hashing:</w:t>
+      </w:r>
+    </w:p>
+    <w:p>
+      <w:pPr>
+        <w:bidi w:val="0"/>
+        <w:rPr>
+          <w:rFonts w:hint="default"/>
+          <w:lang w:val="en-US"/>
+        </w:rPr>
+      </w:pPr>
+      <w:r>
+        <w:rPr>
+          <w:rFonts w:hint="default"/>
+          <w:lang w:val="en-US"/>
+        </w:rPr>
+        <w:t>A two-level technique where the first level divides the keys into buckets, and the second level uses a perfect hash function for the keys in each bucket.</w:t>
+      </w:r>
+    </w:p>
+    <w:p>
+      <w:pPr>
+        <w:pStyle w:val="5"/>
+        <w:bidi w:val="0"/>
+        <w:rPr>
+          <w:rFonts w:hint="default"/>
+          <w:lang w:val="en-US"/>
+        </w:rPr>
+      </w:pPr>
+      <w:r>
+        <w:rPr>
+          <w:rFonts w:hint="default"/>
+          <w:lang w:val="en-US"/>
+        </w:rPr>
+        <w:t>Bloom Filters (Probabilistic Hashing):</w:t>
+      </w:r>
+    </w:p>
+    <w:p>
+      <w:pPr>
+        <w:bidi w:val="0"/>
+        <w:rPr>
+          <w:rFonts w:hint="default"/>
+          <w:lang w:val="en-US"/>
+        </w:rPr>
+      </w:pPr>
+      <w:r>
+        <w:rPr>
+          <w:rFonts w:hint="default"/>
+          <w:lang w:val="en-US"/>
+        </w:rPr>
+        <w:t>A probabilistic data structure that can tell you if a key is definitely not in the set or may be in the set. It's not a traditional collision resolution strategy but is related to hashing.</w:t>
+      </w:r>
+    </w:p>
+    <w:p>
+      <w:pPr>
+        <w:pStyle w:val="4"/>
+        <w:bidi w:val="0"/>
+        <w:rPr>
+          <w:rFonts w:hint="default"/>
+          <w:lang w:val="en-US"/>
+        </w:rPr>
+      </w:pPr>
+      <w:bookmarkStart w:id="41" w:name="_Toc22311"/>
+      <w:r>
+        <w:rPr>
+          <w:rFonts w:hint="default"/>
+          <w:lang w:val="en-US"/>
+        </w:rPr>
+        <w:t>Resizing</w:t>
+      </w:r>
+      <w:bookmarkEnd w:id="41"/>
+    </w:p>
+    <w:p>
+      <w:pPr>
+        <w:rPr>
+          <w:rFonts w:hint="default"/>
+          <w:lang w:val="en-US"/>
+        </w:rPr>
+      </w:pPr>
+      <w:r>
+        <w:rPr>
+          <w:rFonts w:hint="default"/>
+          <w:lang w:val="en-US"/>
+        </w:rPr>
+        <w:t>If the hash table becomes too full, it may need to be resized to maintain efficiency. This often involves creating a new, larger array and rehashing all existing keys.</w:t>
+      </w:r>
+    </w:p>
+    <w:p>
+      <w:pPr>
+        <w:pStyle w:val="3"/>
+        <w:bidi w:val="0"/>
+        <w:rPr>
+          <w:rFonts w:hint="default"/>
+          <w:lang w:val="en-US"/>
+        </w:rPr>
+      </w:pPr>
+      <w:bookmarkStart w:id="42" w:name="_Toc10430"/>
+      <w:r>
+        <w:rPr>
+          <w:rFonts w:hint="default"/>
+          <w:lang w:val="en-US"/>
+        </w:rPr>
+        <w:t>Advanced Data Structures:</w:t>
+      </w:r>
+      <w:bookmarkEnd w:id="42"/>
+    </w:p>
+    <w:p>
+      <w:pPr>
+        <w:pStyle w:val="4"/>
+        <w:bidi w:val="0"/>
+        <w:rPr>
+          <w:rFonts w:hint="default"/>
+          <w:lang w:val="en-US"/>
+        </w:rPr>
+      </w:pPr>
+      <w:bookmarkStart w:id="43" w:name="_Toc1009"/>
+      <w:r>
+        <w:rPr>
+          <w:rFonts w:hint="default"/>
+          <w:lang w:val="en-US"/>
+        </w:rPr>
+        <w:t>Segment Trees</w:t>
+      </w:r>
+      <w:bookmarkEnd w:id="43"/>
+    </w:p>
+    <w:p>
+      <w:pPr>
+        <w:pStyle w:val="4"/>
+        <w:bidi w:val="0"/>
+        <w:rPr>
+          <w:rFonts w:hint="default"/>
+          <w:lang w:val="en-US"/>
+        </w:rPr>
+      </w:pPr>
+      <w:bookmarkStart w:id="44" w:name="_Toc17826"/>
+      <w:r>
+        <w:rPr>
+          <w:rFonts w:hint="default"/>
+          <w:lang w:val="en-US"/>
+        </w:rPr>
+        <w:t>Fenwick Trees (Binary Indexed Trees)</w:t>
+      </w:r>
+      <w:bookmarkEnd w:id="44"/>
+    </w:p>
+    <w:p>
+      <w:pPr>
+        <w:pStyle w:val="4"/>
+        <w:bidi w:val="0"/>
+        <w:rPr>
+          <w:rFonts w:hint="default"/>
+          <w:lang w:val="en-US"/>
+        </w:rPr>
+      </w:pPr>
+      <w:bookmarkStart w:id="45" w:name="_Toc32030"/>
+      <w:r>
+        <w:rPr>
+          <w:rFonts w:hint="default"/>
+          <w:lang w:val="en-US"/>
+        </w:rPr>
+        <w:t>Suffix Trees</w:t>
+      </w:r>
+      <w:bookmarkEnd w:id="45"/>
+    </w:p>
+    <w:p>
+      <w:pPr>
+        <w:pStyle w:val="4"/>
+        <w:bidi w:val="0"/>
+        <w:rPr>
+          <w:rFonts w:hint="default"/>
+          <w:lang w:val="en-US"/>
+        </w:rPr>
+      </w:pPr>
+      <w:bookmarkStart w:id="46" w:name="_Toc15788"/>
+      <w:r>
+        <w:rPr>
+          <w:rFonts w:hint="default"/>
+          <w:lang w:val="en-US"/>
+        </w:rPr>
+        <w:t>K-D Trees</w:t>
+      </w:r>
+      <w:bookmarkEnd w:id="46"/>
+    </w:p>
+    <w:p>
+      <w:pPr>
+        <w:pStyle w:val="4"/>
+        <w:bidi w:val="0"/>
+        <w:rPr>
+          <w:rFonts w:hint="default"/>
+          <w:lang w:val="en-US"/>
+        </w:rPr>
+      </w:pPr>
+      <w:bookmarkStart w:id="47" w:name="_Toc28910"/>
+      <w:r>
+        <w:rPr>
+          <w:rFonts w:hint="default"/>
+          <w:lang w:val="en-US"/>
+        </w:rPr>
+        <w:t>Sparse Tables</w:t>
+      </w:r>
+      <w:bookmarkEnd w:id="47"/>
+    </w:p>
+    <w:p>
+      <w:pPr>
+        <w:pStyle w:val="4"/>
+        <w:bidi w:val="0"/>
+        <w:rPr>
+          <w:rFonts w:hint="default"/>
+          <w:lang w:val="en-US"/>
+        </w:rPr>
+      </w:pPr>
+      <w:bookmarkStart w:id="48" w:name="_Toc15001"/>
+      <w:r>
+        <w:rPr>
+          <w:rFonts w:hint="default"/>
+          <w:lang w:val="en-US"/>
+        </w:rPr>
+        <w:t>Disjoint-Set (Union-Find)</w:t>
+      </w:r>
+      <w:bookmarkEnd w:id="48"/>
+    </w:p>
+    <w:p>
+      <w:pPr>
+        <w:pStyle w:val="3"/>
+        <w:bidi w:val="0"/>
+        <w:rPr>
+          <w:rFonts w:hint="default"/>
+          <w:lang w:val="en-US"/>
+        </w:rPr>
+      </w:pPr>
+      <w:bookmarkStart w:id="49" w:name="_Toc11449"/>
+      <w:r>
+        <w:rPr>
+          <w:rFonts w:hint="default"/>
+          <w:lang w:val="en-US"/>
+        </w:rPr>
+        <w:t>Specialized Data Structures:</w:t>
+      </w:r>
+      <w:bookmarkEnd w:id="49"/>
+    </w:p>
+    <w:p>
+      <w:pPr>
+        <w:pStyle w:val="4"/>
+        <w:bidi w:val="0"/>
+        <w:rPr>
+          <w:rFonts w:hint="default"/>
+          <w:lang w:val="en-US"/>
+        </w:rPr>
+      </w:pPr>
+      <w:bookmarkStart w:id="50" w:name="_Toc15526"/>
+      <w:r>
+        <w:rPr>
+          <w:rFonts w:hint="default"/>
+          <w:lang w:val="en-US"/>
+        </w:rPr>
+        <w:t>Bloom Filters</w:t>
+      </w:r>
+      <w:bookmarkEnd w:id="50"/>
+    </w:p>
+    <w:p>
+      <w:pPr>
+        <w:pStyle w:val="4"/>
+        <w:bidi w:val="0"/>
+        <w:rPr>
+          <w:rFonts w:hint="default"/>
+          <w:lang w:val="en-US"/>
+        </w:rPr>
+      </w:pPr>
+      <w:bookmarkStart w:id="51" w:name="_Toc7913"/>
+      <w:r>
+        <w:rPr>
+          <w:rFonts w:hint="default"/>
+          <w:lang w:val="en-US"/>
+        </w:rPr>
+        <w:t>LRU Cache</w:t>
+      </w:r>
+      <w:bookmarkEnd w:id="51"/>
+    </w:p>
+    <w:p>
+      <w:pPr>
+        <w:pStyle w:val="3"/>
+        <w:bidi w:val="0"/>
+        <w:rPr>
+          <w:rFonts w:hint="default"/>
+          <w:lang w:val="en-US"/>
+        </w:rPr>
+      </w:pPr>
+      <w:bookmarkStart w:id="52" w:name="_Toc13103"/>
+      <w:r>
+        <w:rPr>
+          <w:rFonts w:hint="default"/>
+          <w:lang w:val="en-US"/>
+        </w:rPr>
+        <w:t>Abstract Data Types (ADTs):</w:t>
+      </w:r>
+      <w:bookmarkEnd w:id="52"/>
+    </w:p>
+    <w:p>
+      <w:pPr>
+        <w:pStyle w:val="4"/>
+        <w:bidi w:val="0"/>
+        <w:rPr>
+          <w:rFonts w:hint="default"/>
+          <w:lang w:val="en-US"/>
+        </w:rPr>
+      </w:pPr>
+      <w:bookmarkStart w:id="53" w:name="_Toc12700"/>
+      <w:r>
+        <w:rPr>
+          <w:rFonts w:hint="default"/>
+          <w:lang w:val="en-US"/>
+        </w:rPr>
+        <w:t>List ADT</w:t>
+      </w:r>
+      <w:bookmarkEnd w:id="53"/>
+    </w:p>
+    <w:p>
+      <w:pPr>
+        <w:pStyle w:val="4"/>
+        <w:bidi w:val="0"/>
+        <w:rPr>
+          <w:rFonts w:hint="default"/>
+          <w:lang w:val="en-US"/>
+        </w:rPr>
+      </w:pPr>
+      <w:bookmarkStart w:id="54" w:name="_Toc32585"/>
+      <w:r>
+        <w:rPr>
+          <w:rFonts w:hint="default"/>
+          <w:lang w:val="en-US"/>
+        </w:rPr>
+        <w:t>Stack ADT</w:t>
+      </w:r>
+      <w:bookmarkEnd w:id="54"/>
+    </w:p>
+    <w:p>
+      <w:pPr>
+        <w:pStyle w:val="4"/>
+        <w:bidi w:val="0"/>
+        <w:rPr>
+          <w:rFonts w:hint="default"/>
+          <w:lang w:val="en-US"/>
+        </w:rPr>
+      </w:pPr>
+      <w:bookmarkStart w:id="55" w:name="_Toc2904"/>
+      <w:r>
+        <w:rPr>
+          <w:rFonts w:hint="default"/>
+          <w:lang w:val="en-US"/>
+        </w:rPr>
+        <w:t>Queue ADT</w:t>
+      </w:r>
+      <w:bookmarkEnd w:id="55"/>
+    </w:p>
+    <w:p>
+      <w:pPr>
+        <w:pStyle w:val="4"/>
+        <w:bidi w:val="0"/>
+        <w:rPr>
+          <w:rFonts w:hint="default"/>
+          <w:lang w:val="en-US"/>
+        </w:rPr>
+      </w:pPr>
+      <w:bookmarkStart w:id="56" w:name="_Toc22550"/>
+      <w:r>
+        <w:rPr>
+          <w:rFonts w:hint="default"/>
+          <w:lang w:val="en-US"/>
+        </w:rPr>
+        <w:t>Map ADT</w:t>
+      </w:r>
+      <w:bookmarkEnd w:id="56"/>
+    </w:p>
+    <w:p>
+      <w:pPr>
+        <w:pStyle w:val="4"/>
+        <w:bidi w:val="0"/>
+        <w:rPr>
+          <w:rFonts w:hint="default"/>
+          <w:lang w:val="en-US"/>
+        </w:rPr>
+      </w:pPr>
+      <w:bookmarkStart w:id="57" w:name="_Toc28293"/>
+      <w:r>
+        <w:rPr>
+          <w:rFonts w:hint="default"/>
+          <w:lang w:val="en-US"/>
+        </w:rPr>
+        <w:t>Set ADT</w:t>
+      </w:r>
+      <w:bookmarkEnd w:id="57"/>
+    </w:p>
+    <w:p>
+      <w:pPr>
+        <w:pStyle w:val="3"/>
+        <w:bidi w:val="0"/>
+        <w:rPr>
+          <w:rFonts w:hint="default"/>
+          <w:lang w:val="en-US"/>
+        </w:rPr>
+      </w:pPr>
       <w:bookmarkStart w:id="58" w:name="_GoBack"/>
-      <w:bookmarkEnd w:id="58"/>
-      <w:r>
-        <w:rPr>
-          <w:rFonts w:hint="default"/>
-          <w:lang w:val="en-US"/>
-        </w:rPr>
-        <w:t xml:space="preserve">Binary Search Tree Chaining: </w:t>
-      </w:r>
-    </w:p>
-    <w:p>
-      <w:pPr>
-        <w:bidi w:val="0"/>
-        <w:rPr>
-          <w:rFonts w:hint="default"/>
-          <w:lang w:val="en-US"/>
-        </w:rPr>
-      </w:pPr>
-      <w:r>
-        <w:rPr>
-          <w:rFonts w:hint="default"/>
-          <w:lang w:val="en-US"/>
-        </w:rPr>
-        <w:t>A variation of chaining that uses a balanced binary search tree instead of a linked list.</w:t>
-      </w:r>
-    </w:p>
-    <w:p>
-      <w:pPr>
-        <w:pStyle w:val="5"/>
-        <w:bidi w:val="0"/>
-        <w:rPr>
-          <w:rFonts w:hint="default"/>
-          <w:lang w:val="en-US"/>
-        </w:rPr>
-      </w:pPr>
-      <w:r>
-        <w:rPr>
-          <w:rFonts w:hint="default"/>
-          <w:lang w:val="en-US"/>
-        </w:rPr>
-        <w:t>Open Addressing:</w:t>
-      </w:r>
-    </w:p>
-    <w:p>
-      <w:pPr>
-        <w:bidi w:val="0"/>
-        <w:rPr>
-          <w:rFonts w:hint="default"/>
-          <w:lang w:val="en-US"/>
-        </w:rPr>
-      </w:pPr>
-      <w:r>
-        <w:rPr>
-          <w:rFonts w:hint="default"/>
-          <w:lang w:val="en-US"/>
-        </w:rPr>
-        <w:t>Open addressing stores all entries directly in the array itself. When a collision occurs, the algorithm searches through the array to find the next open spot.</w:t>
-      </w:r>
-    </w:p>
-    <w:p>
-      <w:pPr>
-        <w:pStyle w:val="6"/>
-        <w:bidi w:val="0"/>
-        <w:rPr>
-          <w:rFonts w:hint="default"/>
-          <w:lang w:val="en-US"/>
-        </w:rPr>
-      </w:pPr>
-      <w:r>
-        <w:rPr>
-          <w:rFonts w:hint="default"/>
-          <w:lang w:val="en-US"/>
-        </w:rPr>
-        <w:t xml:space="preserve">Linear Probing: </w:t>
-      </w:r>
-    </w:p>
-    <w:p>
-      <w:pPr>
-        <w:bidi w:val="0"/>
-        <w:rPr>
-          <w:rFonts w:hint="default"/>
-          <w:lang w:val="en-US"/>
-        </w:rPr>
-      </w:pPr>
-      <w:r>
-        <w:rPr>
-          <w:rFonts w:hint="default"/>
-          <w:lang w:val="en-US"/>
-        </w:rPr>
-        <w:t>After a collision, check the next cell in the array, then the next, etc., until an empty cell is found.</w:t>
-      </w:r>
-    </w:p>
-    <w:p>
-      <w:pPr>
-        <w:pStyle w:val="6"/>
-        <w:bidi w:val="0"/>
-        <w:rPr>
-          <w:rFonts w:hint="default"/>
-          <w:lang w:val="en-US"/>
-        </w:rPr>
-      </w:pPr>
-      <w:r>
-        <w:rPr>
-          <w:rFonts w:hint="default"/>
-          <w:lang w:val="en-US"/>
-        </w:rPr>
-        <w:t xml:space="preserve">Quadratic Probing: </w:t>
-      </w:r>
-    </w:p>
-    <w:p>
-      <w:pPr>
-        <w:bidi w:val="0"/>
-        <w:rPr>
-          <w:rFonts w:hint="default"/>
-          <w:lang w:val="en-US"/>
-        </w:rPr>
-      </w:pPr>
-      <w:r>
-        <w:rPr>
-          <w:rFonts w:hint="default"/>
-          <w:lang w:val="en-US"/>
-        </w:rPr>
-        <w:t>Similar to linear probing but looks at cells that are a quadratic number of cells away from the original hash.</w:t>
-      </w:r>
-    </w:p>
-    <w:p>
-      <w:pPr>
-        <w:pStyle w:val="6"/>
-        <w:bidi w:val="0"/>
-        <w:rPr>
-          <w:rFonts w:hint="default"/>
-          <w:lang w:val="en-US"/>
-        </w:rPr>
-      </w:pPr>
-      <w:r>
-        <w:rPr>
-          <w:rFonts w:hint="default"/>
-          <w:lang w:val="en-US"/>
-        </w:rPr>
-        <w:t xml:space="preserve">Double Hashing: </w:t>
-      </w:r>
-    </w:p>
-    <w:p>
-      <w:pPr>
-        <w:bidi w:val="0"/>
-        <w:rPr>
-          <w:rFonts w:hint="default"/>
-          <w:lang w:val="en-US"/>
-        </w:rPr>
-      </w:pPr>
-      <w:r>
-        <w:rPr>
-          <w:rFonts w:hint="default"/>
-          <w:lang w:val="en-US"/>
-        </w:rPr>
-        <w:t>Uses a second hash function to decide how many cells to skip before checking again.</w:t>
-      </w:r>
-    </w:p>
-    <w:p>
-      <w:pPr>
-        <w:pStyle w:val="5"/>
-        <w:bidi w:val="0"/>
-        <w:rPr>
-          <w:rFonts w:hint="default"/>
-          <w:lang w:val="en-US"/>
-        </w:rPr>
-      </w:pPr>
-      <w:r>
-        <w:rPr>
-          <w:rFonts w:hint="default"/>
-          <w:lang w:val="en-US"/>
-        </w:rPr>
-        <w:t>Rehashing:</w:t>
-      </w:r>
-    </w:p>
-    <w:p>
-      <w:pPr>
-        <w:bidi w:val="0"/>
-        <w:rPr>
-          <w:rFonts w:hint="default"/>
-          <w:lang w:val="en-US"/>
-        </w:rPr>
-      </w:pPr>
-      <w:r>
-        <w:rPr>
-          <w:rFonts w:hint="default"/>
-          <w:lang w:val="en-US"/>
-        </w:rPr>
-        <w:t>When the table becomes too full, a common strategy is to create a new table of a larger size and rehash all existing keys.</w:t>
-      </w:r>
-    </w:p>
-    <w:p>
-      <w:pPr>
-        <w:pStyle w:val="5"/>
-        <w:bidi w:val="0"/>
-        <w:rPr>
-          <w:rFonts w:hint="default"/>
-          <w:lang w:val="en-US"/>
-        </w:rPr>
-      </w:pPr>
-      <w:r>
-        <w:rPr>
-          <w:rFonts w:hint="default"/>
-          <w:lang w:val="en-US"/>
-        </w:rPr>
-        <w:t>Cuckoo Hashing:</w:t>
-      </w:r>
-    </w:p>
-    <w:p>
-      <w:pPr>
-        <w:bidi w:val="0"/>
-        <w:rPr>
-          <w:rFonts w:hint="default"/>
-          <w:lang w:val="en-US"/>
-        </w:rPr>
-      </w:pPr>
-      <w:r>
-        <w:rPr>
-          <w:rFonts w:hint="default"/>
-          <w:lang w:val="en-US"/>
-        </w:rPr>
-        <w:t>Uses two or more hash functions. If a key is hashed to a place that's already occupied, the key that's already there is rehashed with its second hash function, making room for the new key.</w:t>
-      </w:r>
-    </w:p>
-    <w:p>
-      <w:pPr>
-        <w:pStyle w:val="5"/>
-        <w:bidi w:val="0"/>
-        <w:rPr>
-          <w:rFonts w:hint="default"/>
-          <w:lang w:val="en-US"/>
-        </w:rPr>
-      </w:pPr>
-      <w:r>
-        <w:rPr>
-          <w:rFonts w:hint="default"/>
-          <w:lang w:val="en-US"/>
-        </w:rPr>
-        <w:t>Hopscotch Hashing:</w:t>
-      </w:r>
-    </w:p>
-    <w:p>
-      <w:pPr>
-        <w:bidi w:val="0"/>
-        <w:rPr>
-          <w:rFonts w:hint="default"/>
-          <w:lang w:val="en-US"/>
-        </w:rPr>
-      </w:pPr>
-      <w:r>
-        <w:rPr>
-          <w:rFonts w:hint="default"/>
-          <w:lang w:val="en-US"/>
-        </w:rPr>
-        <w:t>Allows a new key to displace a key at an existing hash, as long as it doesn't move it too far from its original hash.</w:t>
-      </w:r>
-    </w:p>
-    <w:p>
-      <w:pPr>
-        <w:pStyle w:val="5"/>
-        <w:bidi w:val="0"/>
-        <w:rPr>
-          <w:rFonts w:hint="default"/>
-          <w:lang w:val="en-US"/>
-        </w:rPr>
-      </w:pPr>
-      <w:r>
-        <w:rPr>
-          <w:rFonts w:hint="default"/>
-          <w:lang w:val="en-US"/>
-        </w:rPr>
-        <w:t>Robin Hood Hashing:</w:t>
-      </w:r>
-    </w:p>
-    <w:p>
-      <w:pPr>
-        <w:bidi w:val="0"/>
-        <w:rPr>
-          <w:rFonts w:hint="default"/>
-          <w:lang w:val="en-US"/>
-        </w:rPr>
-      </w:pPr>
-      <w:r>
-        <w:rPr>
-          <w:rFonts w:hint="default"/>
-          <w:lang w:val="en-US"/>
-        </w:rPr>
-        <w:t>Works with open addressing and tries to ensure that each key is as close to its original hash as possible. It "steals" from rich cells (those with keys that are close to their original hashes) and gives to poor cells (those with keys far from their original hashes).</w:t>
-      </w:r>
-    </w:p>
-    <w:p>
-      <w:pPr>
-        <w:pStyle w:val="5"/>
-        <w:bidi w:val="0"/>
-        <w:rPr>
-          <w:rFonts w:hint="default"/>
-          <w:lang w:val="en-US"/>
-        </w:rPr>
-      </w:pPr>
-      <w:r>
-        <w:rPr>
-          <w:rFonts w:hint="default"/>
-          <w:lang w:val="en-US"/>
-        </w:rPr>
-        <w:t>2-Choice Hashing (or d-Choice Hashing):</w:t>
-      </w:r>
-    </w:p>
-    <w:p>
-      <w:pPr>
-        <w:bidi w:val="0"/>
-        <w:rPr>
-          <w:rFonts w:hint="default"/>
-          <w:lang w:val="en-US"/>
-        </w:rPr>
-      </w:pPr>
-      <w:r>
-        <w:rPr>
-          <w:rFonts w:hint="default"/>
-          <w:lang w:val="en-US"/>
-        </w:rPr>
-        <w:t>Picks d random hash functions and places the new key in the bucket that is the least full among the d choices.</w:t>
-      </w:r>
-    </w:p>
-    <w:p>
-      <w:pPr>
-        <w:pStyle w:val="5"/>
-        <w:bidi w:val="0"/>
-        <w:rPr>
-          <w:rFonts w:hint="default"/>
-          <w:lang w:val="en-US"/>
-        </w:rPr>
-      </w:pPr>
-      <w:r>
-        <w:rPr>
-          <w:rFonts w:hint="default"/>
-          <w:lang w:val="en-US"/>
-        </w:rPr>
-        <w:t>Coalesced Hashing:</w:t>
-      </w:r>
-    </w:p>
-    <w:p>
-      <w:pPr>
-        <w:bidi w:val="0"/>
-        <w:rPr>
-          <w:rFonts w:hint="default"/>
-          <w:lang w:val="en-US"/>
-        </w:rPr>
-      </w:pPr>
-      <w:r>
-        <w:rPr>
-          <w:rFonts w:hint="default"/>
-          <w:lang w:val="en-US"/>
-        </w:rPr>
-        <w:t>Combines open addressing with a linked list, effectively merging cells together as they fill up.</w:t>
-      </w:r>
-    </w:p>
-    <w:p>
-      <w:pPr>
-        <w:pStyle w:val="5"/>
-        <w:bidi w:val="0"/>
-        <w:rPr>
-          <w:rFonts w:hint="default"/>
-          <w:lang w:val="en-US"/>
-        </w:rPr>
-      </w:pPr>
-      <w:r>
-        <w:rPr>
-          <w:rFonts w:hint="default"/>
-          <w:lang w:val="en-US"/>
-        </w:rPr>
-        <w:t>Dynamic Perfect Hashing:</w:t>
-      </w:r>
-    </w:p>
-    <w:p>
-      <w:pPr>
-        <w:bidi w:val="0"/>
-        <w:rPr>
-          <w:rFonts w:hint="default"/>
-          <w:lang w:val="en-US"/>
-        </w:rPr>
-      </w:pPr>
-      <w:r>
-        <w:rPr>
-          <w:rFonts w:hint="default"/>
-          <w:lang w:val="en-US"/>
-        </w:rPr>
-        <w:t>A two-level technique where the first level divides the keys into buckets, and the second level uses a perfect hash function for the keys in each bucket.</w:t>
-      </w:r>
-    </w:p>
-    <w:p>
-      <w:pPr>
-        <w:pStyle w:val="5"/>
-        <w:bidi w:val="0"/>
-        <w:rPr>
-          <w:rFonts w:hint="default"/>
-          <w:lang w:val="en-US"/>
-        </w:rPr>
-      </w:pPr>
-      <w:r>
-        <w:rPr>
-          <w:rFonts w:hint="default"/>
-          <w:lang w:val="en-US"/>
-        </w:rPr>
-        <w:t>Bloom Filters (Probabilistic Hashing):</w:t>
-      </w:r>
-    </w:p>
-    <w:p>
-      <w:pPr>
-        <w:bidi w:val="0"/>
-        <w:rPr>
-          <w:rFonts w:hint="default"/>
-          <w:lang w:val="en-US"/>
-        </w:rPr>
-      </w:pPr>
-      <w:r>
-        <w:rPr>
-          <w:rFonts w:hint="default"/>
-          <w:lang w:val="en-US"/>
-        </w:rPr>
-        <w:t>A probabilistic data structure that can tell you if a key is definitely not in the set or may be in the set. It's not a traditional collision resolution strategy but is related to hashing.</w:t>
-      </w:r>
-    </w:p>
-    <w:p>
-      <w:pPr>
-        <w:pStyle w:val="4"/>
-        <w:bidi w:val="0"/>
-        <w:rPr>
-          <w:rFonts w:hint="default"/>
-          <w:lang w:val="en-US"/>
-        </w:rPr>
-      </w:pPr>
-      <w:bookmarkStart w:id="41" w:name="_Toc22311"/>
-      <w:r>
-        <w:rPr>
-          <w:rFonts w:hint="default"/>
-          <w:lang w:val="en-US"/>
-        </w:rPr>
-        <w:t>Resizing</w:t>
-      </w:r>
-      <w:bookmarkEnd w:id="41"/>
-    </w:p>
-    <w:p>
-      <w:pPr>
-        <w:rPr>
-          <w:rFonts w:hint="default"/>
-          <w:lang w:val="en-US"/>
-        </w:rPr>
-      </w:pPr>
-      <w:r>
-        <w:rPr>
-          <w:rFonts w:hint="default"/>
-          <w:lang w:val="en-US"/>
-        </w:rPr>
-        <w:t>If the hash table becomes too full, it may need to be resized to maintain efficiency. This often involves creating a new, larger array and rehashing all existing keys.</w:t>
-      </w:r>
-    </w:p>
-    <w:p>
-      <w:pPr>
-        <w:pStyle w:val="3"/>
-        <w:bidi w:val="0"/>
-        <w:rPr>
-          <w:rFonts w:hint="default"/>
-          <w:lang w:val="en-US"/>
-        </w:rPr>
-      </w:pPr>
-      <w:bookmarkStart w:id="42" w:name="_Toc10430"/>
-      <w:r>
-        <w:rPr>
-          <w:rFonts w:hint="default"/>
-          <w:lang w:val="en-US"/>
-        </w:rPr>
-        <w:t>Advanced Data Structures:</w:t>
-      </w:r>
-      <w:bookmarkEnd w:id="42"/>
-    </w:p>
-    <w:p>
-      <w:pPr>
-        <w:pStyle w:val="4"/>
-        <w:bidi w:val="0"/>
-        <w:rPr>
-          <w:rFonts w:hint="default"/>
-          <w:lang w:val="en-US"/>
-        </w:rPr>
-      </w:pPr>
-      <w:bookmarkStart w:id="43" w:name="_Toc1009"/>
-      <w:r>
-        <w:rPr>
-          <w:rFonts w:hint="default"/>
-          <w:lang w:val="en-US"/>
-        </w:rPr>
-        <w:t>Segment Trees</w:t>
-      </w:r>
-      <w:bookmarkEnd w:id="43"/>
-    </w:p>
-    <w:p>
-      <w:pPr>
-        <w:pStyle w:val="4"/>
-        <w:bidi w:val="0"/>
-        <w:rPr>
-          <w:rFonts w:hint="default"/>
-          <w:lang w:val="en-US"/>
-        </w:rPr>
-      </w:pPr>
-      <w:bookmarkStart w:id="44" w:name="_Toc17826"/>
-      <w:r>
-        <w:rPr>
-          <w:rFonts w:hint="default"/>
-          <w:lang w:val="en-US"/>
-        </w:rPr>
-        <w:t>Fenwick Trees (Binary Indexed Trees)</w:t>
-      </w:r>
-      <w:bookmarkEnd w:id="44"/>
-    </w:p>
-    <w:p>
-      <w:pPr>
-        <w:pStyle w:val="4"/>
-        <w:bidi w:val="0"/>
-        <w:rPr>
-          <w:rFonts w:hint="default"/>
-          <w:lang w:val="en-US"/>
-        </w:rPr>
-      </w:pPr>
-      <w:bookmarkStart w:id="45" w:name="_Toc32030"/>
-      <w:r>
-        <w:rPr>
-          <w:rFonts w:hint="default"/>
-          <w:lang w:val="en-US"/>
-        </w:rPr>
-        <w:t>Suffix Trees</w:t>
-      </w:r>
-      <w:bookmarkEnd w:id="45"/>
-    </w:p>
-    <w:p>
-      <w:pPr>
-        <w:pStyle w:val="4"/>
-        <w:bidi w:val="0"/>
-        <w:rPr>
-          <w:rFonts w:hint="default"/>
-          <w:lang w:val="en-US"/>
-        </w:rPr>
-      </w:pPr>
-      <w:bookmarkStart w:id="46" w:name="_Toc15788"/>
-      <w:r>
-        <w:rPr>
-          <w:rFonts w:hint="default"/>
-          <w:lang w:val="en-US"/>
-        </w:rPr>
-        <w:t>K-D Trees</w:t>
-      </w:r>
-      <w:bookmarkEnd w:id="46"/>
-    </w:p>
-    <w:p>
-      <w:pPr>
-        <w:pStyle w:val="4"/>
-        <w:bidi w:val="0"/>
-        <w:rPr>
-          <w:rFonts w:hint="default"/>
-          <w:lang w:val="en-US"/>
-        </w:rPr>
-      </w:pPr>
-      <w:bookmarkStart w:id="47" w:name="_Toc28910"/>
-      <w:r>
-        <w:rPr>
-          <w:rFonts w:hint="default"/>
-          <w:lang w:val="en-US"/>
-        </w:rPr>
-        <w:t>Sparse Tables</w:t>
-      </w:r>
-      <w:bookmarkEnd w:id="47"/>
-    </w:p>
-    <w:p>
-      <w:pPr>
-        <w:pStyle w:val="4"/>
-        <w:bidi w:val="0"/>
-        <w:rPr>
-          <w:rFonts w:hint="default"/>
-          <w:lang w:val="en-US"/>
-        </w:rPr>
-      </w:pPr>
-      <w:bookmarkStart w:id="48" w:name="_Toc15001"/>
-      <w:r>
-        <w:rPr>
-          <w:rFonts w:hint="default"/>
-          <w:lang w:val="en-US"/>
-        </w:rPr>
-        <w:t>Disjoint-Set (Union-Find)</w:t>
-      </w:r>
-      <w:bookmarkEnd w:id="48"/>
-    </w:p>
-    <w:p>
-      <w:pPr>
-        <w:pStyle w:val="3"/>
-        <w:bidi w:val="0"/>
-        <w:rPr>
-          <w:rFonts w:hint="default"/>
-          <w:lang w:val="en-US"/>
-        </w:rPr>
-      </w:pPr>
-      <w:bookmarkStart w:id="49" w:name="_Toc11449"/>
-      <w:r>
-        <w:rPr>
-          <w:rFonts w:hint="default"/>
-          <w:lang w:val="en-US"/>
-        </w:rPr>
-        <w:t>Specialized Data Structures:</w:t>
-      </w:r>
-      <w:bookmarkEnd w:id="49"/>
-    </w:p>
-    <w:p>
-      <w:pPr>
-        <w:pStyle w:val="4"/>
-        <w:bidi w:val="0"/>
-        <w:rPr>
-          <w:rFonts w:hint="default"/>
-          <w:lang w:val="en-US"/>
-        </w:rPr>
-      </w:pPr>
-      <w:bookmarkStart w:id="50" w:name="_Toc15526"/>
-      <w:r>
-        <w:rPr>
-          <w:rFonts w:hint="default"/>
-          <w:lang w:val="en-US"/>
-        </w:rPr>
-        <w:t>Bloom Filters</w:t>
-      </w:r>
-      <w:bookmarkEnd w:id="50"/>
-    </w:p>
-    <w:p>
-      <w:pPr>
-        <w:pStyle w:val="4"/>
-        <w:bidi w:val="0"/>
-        <w:rPr>
-          <w:rFonts w:hint="default"/>
-          <w:lang w:val="en-US"/>
-        </w:rPr>
-      </w:pPr>
-      <w:bookmarkStart w:id="51" w:name="_Toc7913"/>
-      <w:r>
-        <w:rPr>
-          <w:rFonts w:hint="default"/>
-          <w:lang w:val="en-US"/>
-        </w:rPr>
-        <w:t>LRU Cache</w:t>
-      </w:r>
-      <w:bookmarkEnd w:id="51"/>
-    </w:p>
-    <w:p>
-      <w:pPr>
-        <w:pStyle w:val="3"/>
-        <w:bidi w:val="0"/>
-        <w:rPr>
-          <w:rFonts w:hint="default"/>
-          <w:lang w:val="en-US"/>
-        </w:rPr>
-      </w:pPr>
-      <w:bookmarkStart w:id="52" w:name="_Toc13103"/>
-      <w:r>
-        <w:rPr>
-          <w:rFonts w:hint="default"/>
-          <w:lang w:val="en-US"/>
-        </w:rPr>
-        <w:t>Abstract Data Types (ADTs):</w:t>
-      </w:r>
-      <w:bookmarkEnd w:id="52"/>
-    </w:p>
-    <w:p>
-      <w:pPr>
-        <w:pStyle w:val="4"/>
-        <w:bidi w:val="0"/>
-        <w:rPr>
-          <w:rFonts w:hint="default"/>
-          <w:lang w:val="en-US"/>
-        </w:rPr>
-      </w:pPr>
-      <w:bookmarkStart w:id="53" w:name="_Toc12700"/>
-      <w:r>
-        <w:rPr>
-          <w:rFonts w:hint="default"/>
-          <w:lang w:val="en-US"/>
-        </w:rPr>
-        <w:t>List ADT</w:t>
-      </w:r>
-      <w:bookmarkEnd w:id="53"/>
-    </w:p>
-    <w:p>
-      <w:pPr>
-        <w:pStyle w:val="4"/>
-        <w:bidi w:val="0"/>
-        <w:rPr>
-          <w:rFonts w:hint="default"/>
-          <w:lang w:val="en-US"/>
-        </w:rPr>
-      </w:pPr>
-      <w:bookmarkStart w:id="54" w:name="_Toc32585"/>
-      <w:r>
-        <w:rPr>
-          <w:rFonts w:hint="default"/>
-          <w:lang w:val="en-US"/>
-        </w:rPr>
-        <w:t>Stack ADT</w:t>
-      </w:r>
-      <w:bookmarkEnd w:id="54"/>
-    </w:p>
-    <w:p>
-      <w:pPr>
-        <w:pStyle w:val="4"/>
-        <w:bidi w:val="0"/>
-        <w:rPr>
-          <w:rFonts w:hint="default"/>
-          <w:lang w:val="en-US"/>
-        </w:rPr>
-      </w:pPr>
-      <w:bookmarkStart w:id="55" w:name="_Toc2904"/>
-      <w:r>
-        <w:rPr>
-          <w:rFonts w:hint="default"/>
-          <w:lang w:val="en-US"/>
-        </w:rPr>
-        <w:t>Queue ADT</w:t>
-      </w:r>
-      <w:bookmarkEnd w:id="55"/>
-    </w:p>
-    <w:p>
-      <w:pPr>
-        <w:pStyle w:val="4"/>
-        <w:bidi w:val="0"/>
-        <w:rPr>
-          <w:rFonts w:hint="default"/>
-          <w:lang w:val="en-US"/>
-        </w:rPr>
-      </w:pPr>
-      <w:bookmarkStart w:id="56" w:name="_Toc22550"/>
-      <w:r>
-        <w:rPr>
-          <w:rFonts w:hint="default"/>
-          <w:lang w:val="en-US"/>
-        </w:rPr>
-        <w:t>Map ADT</w:t>
-      </w:r>
-      <w:bookmarkEnd w:id="56"/>
-    </w:p>
-    <w:p>
-      <w:pPr>
-        <w:pStyle w:val="4"/>
-        <w:bidi w:val="0"/>
-        <w:rPr>
-          <w:rFonts w:hint="default"/>
-          <w:lang w:val="en-US"/>
-        </w:rPr>
-      </w:pPr>
-      <w:bookmarkStart w:id="57" w:name="_Toc28293"/>
-      <w:r>
-        <w:rPr>
-          <w:rFonts w:hint="default"/>
-          <w:lang w:val="en-US"/>
-        </w:rPr>
-        <w:t>Set ADT</w:t>
-      </w:r>
-      <w:bookmarkEnd w:id="57"/>
-    </w:p>
+      <w:r>
+        <w:rPr>
+          <w:rFonts w:hint="default"/>
+          <w:lang w:val="en-US"/>
+        </w:rPr>
+        <w:t>Dynamic Programming</w:t>
+      </w:r>
+    </w:p>
+    <w:bookmarkEnd w:id="58"/>
     <w:sectPr>
       <w:pgSz w:w="11906" w:h="16838"/>
       <w:pgMar w:top="1440" w:right="1800" w:bottom="1440" w:left="1800" w:header="720" w:footer="720" w:gutter="0"/>

</xml_diff>

<commit_message>
Subsequence matching certain count
</commit_message>
<xml_diff>
--- a/Docs/DS and Algo.docx
+++ b/Docs/DS and Algo.docx
@@ -12,7 +12,7 @@
           <w:lang w:val="en-US"/>
         </w:rPr>
       </w:pPr>
-      <w:bookmarkStart w:id="0" w:name="_Toc29945"/>
+      <w:bookmarkStart w:id="0" w:name="_Toc7078"/>
       <w:r>
         <w:rPr>
           <w:rFonts w:hint="default" w:ascii="Times New Roman" w:hAnsi="Times New Roman" w:cs="Times New Roman"/>
@@ -37,6 +37,8 @@
           <w:tab w:val="right" w:leader="dot" w:pos="8306"/>
         </w:tabs>
       </w:pPr>
+      <w:bookmarkStart w:id="64" w:name="_GoBack"/>
+      <w:bookmarkEnd w:id="64"/>
       <w:r>
         <w:rPr>
           <w:rFonts w:hint="default" w:ascii="Times New Roman" w:hAnsi="Times New Roman" w:cs="Times New Roman"/>
@@ -70,7 +72,7 @@
           <w:rFonts w:hint="default" w:ascii="Times New Roman" w:hAnsi="Times New Roman" w:cs="Times New Roman"/>
           <w:lang w:val="en-US"/>
         </w:rPr>
-        <w:instrText xml:space="preserve"> HYPERLINK \l _Toc29945 </w:instrText>
+        <w:instrText xml:space="preserve"> HYPERLINK \l _Toc7078 </w:instrText>
       </w:r>
       <w:r>
         <w:rPr>
@@ -93,7 +95,7 @@
         <w:fldChar w:fldCharType="begin"/>
       </w:r>
       <w:r>
-        <w:instrText xml:space="preserve"> PAGEREF _Toc29945 \h </w:instrText>
+        <w:instrText xml:space="preserve"> PAGEREF _Toc7078 \h </w:instrText>
       </w:r>
       <w:r>
         <w:fldChar w:fldCharType="separate"/>
@@ -131,7 +133,7 @@
           <w:rFonts w:hint="default" w:ascii="Times New Roman" w:hAnsi="Times New Roman" w:cs="Times New Roman"/>
           <w:lang w:val="en-US"/>
         </w:rPr>
-        <w:instrText xml:space="preserve"> HYPERLINK \l _Toc4335 </w:instrText>
+        <w:instrText xml:space="preserve"> HYPERLINK \l _Toc4271 </w:instrText>
       </w:r>
       <w:r>
         <w:rPr>
@@ -154,7 +156,7 @@
         <w:fldChar w:fldCharType="begin"/>
       </w:r>
       <w:r>
-        <w:instrText xml:space="preserve"> PAGEREF _Toc4335 \h </w:instrText>
+        <w:instrText xml:space="preserve"> PAGEREF _Toc4271 \h </w:instrText>
       </w:r>
       <w:r>
         <w:fldChar w:fldCharType="separate"/>
@@ -192,21 +194,21 @@
           <w:rFonts w:hint="default" w:ascii="Times New Roman" w:hAnsi="Times New Roman" w:cs="Times New Roman"/>
           <w:lang w:val="en-US"/>
         </w:rPr>
-        <w:instrText xml:space="preserve"> HYPERLINK \l _Toc27838 </w:instrText>
-      </w:r>
-      <w:r>
-        <w:rPr>
-          <w:rFonts w:hint="default" w:ascii="Times New Roman" w:hAnsi="Times New Roman" w:cs="Times New Roman"/>
-          <w:lang w:val="en-US"/>
-        </w:rPr>
-        <w:fldChar w:fldCharType="separate"/>
-      </w:r>
-      <w:r>
-        <w:rPr>
-          <w:rFonts w:hint="default"/>
-          <w:lang w:val="en-US"/>
-        </w:rPr>
-        <w:t>Recursion</w:t>
+        <w:instrText xml:space="preserve"> HYPERLINK \l _Toc30190 </w:instrText>
+      </w:r>
+      <w:r>
+        <w:rPr>
+          <w:rFonts w:hint="default" w:ascii="Times New Roman" w:hAnsi="Times New Roman" w:cs="Times New Roman"/>
+          <w:lang w:val="en-US"/>
+        </w:rPr>
+        <w:fldChar w:fldCharType="separate"/>
+      </w:r>
+      <w:r>
+        <w:rPr>
+          <w:rFonts w:hint="default"/>
+          <w:lang w:val="en-IN"/>
+        </w:rPr>
+        <w:t>Power set ???</w:t>
       </w:r>
       <w:r>
         <w:tab/>
@@ -215,7 +217,7 @@
         <w:fldChar w:fldCharType="begin"/>
       </w:r>
       <w:r>
-        <w:instrText xml:space="preserve"> PAGEREF _Toc27838 \h </w:instrText>
+        <w:instrText xml:space="preserve"> PAGEREF _Toc30190 \h </w:instrText>
       </w:r>
       <w:r>
         <w:fldChar w:fldCharType="separate"/>
@@ -253,21 +255,21 @@
           <w:rFonts w:hint="default" w:ascii="Times New Roman" w:hAnsi="Times New Roman" w:cs="Times New Roman"/>
           <w:lang w:val="en-US"/>
         </w:rPr>
-        <w:instrText xml:space="preserve"> HYPERLINK \l _Toc13357 </w:instrText>
-      </w:r>
-      <w:r>
-        <w:rPr>
-          <w:rFonts w:hint="default" w:ascii="Times New Roman" w:hAnsi="Times New Roman" w:cs="Times New Roman"/>
-          <w:lang w:val="en-US"/>
-        </w:rPr>
-        <w:fldChar w:fldCharType="separate"/>
-      </w:r>
-      <w:r>
-        <w:rPr>
-          <w:rFonts w:hint="default"/>
-          <w:lang w:val="en-US"/>
-        </w:rPr>
-        <w:t>Primitive Data Structures</w:t>
+        <w:instrText xml:space="preserve"> HYPERLINK \l _Toc21522 </w:instrText>
+      </w:r>
+      <w:r>
+        <w:rPr>
+          <w:rFonts w:hint="default" w:ascii="Times New Roman" w:hAnsi="Times New Roman" w:cs="Times New Roman"/>
+          <w:lang w:val="en-US"/>
+        </w:rPr>
+        <w:fldChar w:fldCharType="separate"/>
+      </w:r>
+      <w:r>
+        <w:rPr>
+          <w:rFonts w:hint="default"/>
+          <w:lang w:val="en-US"/>
+        </w:rPr>
+        <w:t>Recursion</w:t>
       </w:r>
       <w:r>
         <w:tab/>
@@ -276,13 +278,13 @@
         <w:fldChar w:fldCharType="begin"/>
       </w:r>
       <w:r>
-        <w:instrText xml:space="preserve"> PAGEREF _Toc13357 \h </w:instrText>
-      </w:r>
-      <w:r>
-        <w:fldChar w:fldCharType="separate"/>
-      </w:r>
-      <w:r>
-        <w:t>3</w:t>
+        <w:instrText xml:space="preserve"> PAGEREF _Toc21522 \h </w:instrText>
+      </w:r>
+      <w:r>
+        <w:fldChar w:fldCharType="separate"/>
+      </w:r>
+      <w:r>
+        <w:t>2</w:t>
       </w:r>
       <w:r>
         <w:fldChar w:fldCharType="end"/>
@@ -314,21 +316,21 @@
           <w:rFonts w:hint="default" w:ascii="Times New Roman" w:hAnsi="Times New Roman" w:cs="Times New Roman"/>
           <w:lang w:val="en-US"/>
         </w:rPr>
-        <w:instrText xml:space="preserve"> HYPERLINK \l _Toc20351 </w:instrText>
-      </w:r>
-      <w:r>
-        <w:rPr>
-          <w:rFonts w:hint="default" w:ascii="Times New Roman" w:hAnsi="Times New Roman" w:cs="Times New Roman"/>
-          <w:lang w:val="en-US"/>
-        </w:rPr>
-        <w:fldChar w:fldCharType="separate"/>
-      </w:r>
-      <w:r>
-        <w:rPr>
-          <w:rFonts w:hint="default"/>
-          <w:lang w:val="en-US"/>
-        </w:rPr>
-        <w:t>Integer</w:t>
+        <w:instrText xml:space="preserve"> HYPERLINK \l _Toc16174 </w:instrText>
+      </w:r>
+      <w:r>
+        <w:rPr>
+          <w:rFonts w:hint="default" w:ascii="Times New Roman" w:hAnsi="Times New Roman" w:cs="Times New Roman"/>
+          <w:lang w:val="en-US"/>
+        </w:rPr>
+        <w:fldChar w:fldCharType="separate"/>
+      </w:r>
+      <w:r>
+        <w:rPr>
+          <w:rFonts w:hint="default"/>
+          <w:lang w:val="en-IN"/>
+        </w:rPr>
+        <w:t>Multiple Recursion Calls</w:t>
       </w:r>
       <w:r>
         <w:tab/>
@@ -337,7 +339,7 @@
         <w:fldChar w:fldCharType="begin"/>
       </w:r>
       <w:r>
-        <w:instrText xml:space="preserve"> PAGEREF _Toc20351 \h </w:instrText>
+        <w:instrText xml:space="preserve"> PAGEREF _Toc16174 \h </w:instrText>
       </w:r>
       <w:r>
         <w:fldChar w:fldCharType="separate"/>
@@ -375,21 +377,21 @@
           <w:rFonts w:hint="default" w:ascii="Times New Roman" w:hAnsi="Times New Roman" w:cs="Times New Roman"/>
           <w:lang w:val="en-US"/>
         </w:rPr>
-        <w:instrText xml:space="preserve"> HYPERLINK \l _Toc25115 </w:instrText>
-      </w:r>
-      <w:r>
-        <w:rPr>
-          <w:rFonts w:hint="default" w:ascii="Times New Roman" w:hAnsi="Times New Roman" w:cs="Times New Roman"/>
-          <w:lang w:val="en-US"/>
-        </w:rPr>
-        <w:fldChar w:fldCharType="separate"/>
-      </w:r>
-      <w:r>
-        <w:rPr>
-          <w:rFonts w:hint="default"/>
-          <w:lang w:val="en-US"/>
-        </w:rPr>
-        <w:t>Float</w:t>
+        <w:instrText xml:space="preserve"> HYPERLINK \l _Toc8110 </w:instrText>
+      </w:r>
+      <w:r>
+        <w:rPr>
+          <w:rFonts w:hint="default" w:ascii="Times New Roman" w:hAnsi="Times New Roman" w:cs="Times New Roman"/>
+          <w:lang w:val="en-US"/>
+        </w:rPr>
+        <w:fldChar w:fldCharType="separate"/>
+      </w:r>
+      <w:r>
+        <w:rPr>
+          <w:rFonts w:hint="default"/>
+          <w:lang w:val="en-US"/>
+        </w:rPr>
+        <w:t>Recursion tree</w:t>
       </w:r>
       <w:r>
         <w:tab/>
@@ -398,7 +400,7 @@
         <w:fldChar w:fldCharType="begin"/>
       </w:r>
       <w:r>
-        <w:instrText xml:space="preserve"> PAGEREF _Toc25115 \h </w:instrText>
+        <w:instrText xml:space="preserve"> PAGEREF _Toc8110 \h </w:instrText>
       </w:r>
       <w:r>
         <w:fldChar w:fldCharType="separate"/>
@@ -436,21 +438,21 @@
           <w:rFonts w:hint="default" w:ascii="Times New Roman" w:hAnsi="Times New Roman" w:cs="Times New Roman"/>
           <w:lang w:val="en-US"/>
         </w:rPr>
-        <w:instrText xml:space="preserve"> HYPERLINK \l _Toc4163 </w:instrText>
-      </w:r>
-      <w:r>
-        <w:rPr>
-          <w:rFonts w:hint="default" w:ascii="Times New Roman" w:hAnsi="Times New Roman" w:cs="Times New Roman"/>
-          <w:lang w:val="en-US"/>
-        </w:rPr>
-        <w:fldChar w:fldCharType="separate"/>
-      </w:r>
-      <w:r>
-        <w:rPr>
-          <w:rFonts w:hint="default"/>
-          <w:lang w:val="en-US"/>
-        </w:rPr>
-        <w:t>Character</w:t>
+        <w:instrText xml:space="preserve"> HYPERLINK \l _Toc16743 </w:instrText>
+      </w:r>
+      <w:r>
+        <w:rPr>
+          <w:rFonts w:hint="default" w:ascii="Times New Roman" w:hAnsi="Times New Roman" w:cs="Times New Roman"/>
+          <w:lang w:val="en-US"/>
+        </w:rPr>
+        <w:fldChar w:fldCharType="separate"/>
+      </w:r>
+      <w:r>
+        <w:rPr>
+          <w:rFonts w:hint="default"/>
+          <w:lang w:val="en-IN"/>
+        </w:rPr>
+        <w:t>Subsequences</w:t>
       </w:r>
       <w:r>
         <w:tab/>
@@ -459,13 +461,74 @@
         <w:fldChar w:fldCharType="begin"/>
       </w:r>
       <w:r>
-        <w:instrText xml:space="preserve"> PAGEREF _Toc4163 \h </w:instrText>
+        <w:instrText xml:space="preserve"> PAGEREF _Toc16743 \h </w:instrText>
       </w:r>
       <w:r>
         <w:fldChar w:fldCharType="separate"/>
       </w:r>
       <w:r>
         <w:t>3</w:t>
+      </w:r>
+      <w:r>
+        <w:fldChar w:fldCharType="end"/>
+      </w:r>
+      <w:r>
+        <w:rPr>
+          <w:rFonts w:hint="default" w:ascii="Times New Roman" w:hAnsi="Times New Roman" w:cs="Times New Roman"/>
+          <w:lang w:val="en-US"/>
+        </w:rPr>
+        <w:fldChar w:fldCharType="end"/>
+      </w:r>
+    </w:p>
+    <w:p>
+      <w:pPr>
+        <w:pStyle w:val="14"/>
+        <w:tabs>
+          <w:tab w:val="right" w:leader="dot" w:pos="8306"/>
+        </w:tabs>
+      </w:pPr>
+      <w:r>
+        <w:rPr>
+          <w:rFonts w:hint="default" w:ascii="Times New Roman" w:hAnsi="Times New Roman" w:cs="Times New Roman"/>
+          <w:lang w:val="en-US"/>
+        </w:rPr>
+        <w:fldChar w:fldCharType="begin"/>
+      </w:r>
+      <w:r>
+        <w:rPr>
+          <w:rFonts w:hint="default" w:ascii="Times New Roman" w:hAnsi="Times New Roman" w:cs="Times New Roman"/>
+          <w:lang w:val="en-US"/>
+        </w:rPr>
+        <w:instrText xml:space="preserve"> HYPERLINK \l _Toc22656 </w:instrText>
+      </w:r>
+      <w:r>
+        <w:rPr>
+          <w:rFonts w:hint="default" w:ascii="Times New Roman" w:hAnsi="Times New Roman" w:cs="Times New Roman"/>
+          <w:lang w:val="en-US"/>
+        </w:rPr>
+        <w:fldChar w:fldCharType="separate"/>
+      </w:r>
+      <w:r>
+        <w:rPr>
+          <w:rFonts w:hint="default"/>
+          <w:lang w:val="en-US"/>
+        </w:rPr>
+        <w:t>Primitive Data Structures</w:t>
+      </w:r>
+      <w:r>
+        <w:tab/>
+      </w:r>
+      <w:r>
+        <w:fldChar w:fldCharType="begin"/>
+      </w:r>
+      <w:r>
+        <w:instrText xml:space="preserve"> PAGEREF _Toc22656 \h </w:instrText>
+      </w:r>
+      <w:r>
+        <w:fldChar w:fldCharType="separate"/>
+      </w:r>
+      <w:r>
+        <w:t>4</w:t>
       </w:r>
       <w:r>
         <w:fldChar w:fldCharType="end"/>
@@ -497,7 +560,190 @@
           <w:rFonts w:hint="default" w:ascii="Times New Roman" w:hAnsi="Times New Roman" w:cs="Times New Roman"/>
           <w:lang w:val="en-US"/>
         </w:rPr>
-        <w:instrText xml:space="preserve"> HYPERLINK \l _Toc22724 </w:instrText>
+        <w:instrText xml:space="preserve"> HYPERLINK \l _Toc3222 </w:instrText>
+      </w:r>
+      <w:r>
+        <w:rPr>
+          <w:rFonts w:hint="default" w:ascii="Times New Roman" w:hAnsi="Times New Roman" w:cs="Times New Roman"/>
+          <w:lang w:val="en-US"/>
+        </w:rPr>
+        <w:fldChar w:fldCharType="separate"/>
+      </w:r>
+      <w:r>
+        <w:rPr>
+          <w:rFonts w:hint="default"/>
+          <w:lang w:val="en-US"/>
+        </w:rPr>
+        <w:t>Integer</w:t>
+      </w:r>
+      <w:r>
+        <w:tab/>
+      </w:r>
+      <w:r>
+        <w:fldChar w:fldCharType="begin"/>
+      </w:r>
+      <w:r>
+        <w:instrText xml:space="preserve"> PAGEREF _Toc3222 \h </w:instrText>
+      </w:r>
+      <w:r>
+        <w:fldChar w:fldCharType="separate"/>
+      </w:r>
+      <w:r>
+        <w:t>4</w:t>
+      </w:r>
+      <w:r>
+        <w:fldChar w:fldCharType="end"/>
+      </w:r>
+      <w:r>
+        <w:rPr>
+          <w:rFonts w:hint="default" w:ascii="Times New Roman" w:hAnsi="Times New Roman" w:cs="Times New Roman"/>
+          <w:lang w:val="en-US"/>
+        </w:rPr>
+        <w:fldChar w:fldCharType="end"/>
+      </w:r>
+    </w:p>
+    <w:p>
+      <w:pPr>
+        <w:pStyle w:val="15"/>
+        <w:tabs>
+          <w:tab w:val="right" w:leader="dot" w:pos="8306"/>
+        </w:tabs>
+      </w:pPr>
+      <w:r>
+        <w:rPr>
+          <w:rFonts w:hint="default" w:ascii="Times New Roman" w:hAnsi="Times New Roman" w:cs="Times New Roman"/>
+          <w:lang w:val="en-US"/>
+        </w:rPr>
+        <w:fldChar w:fldCharType="begin"/>
+      </w:r>
+      <w:r>
+        <w:rPr>
+          <w:rFonts w:hint="default" w:ascii="Times New Roman" w:hAnsi="Times New Roman" w:cs="Times New Roman"/>
+          <w:lang w:val="en-US"/>
+        </w:rPr>
+        <w:instrText xml:space="preserve"> HYPERLINK \l _Toc31144 </w:instrText>
+      </w:r>
+      <w:r>
+        <w:rPr>
+          <w:rFonts w:hint="default" w:ascii="Times New Roman" w:hAnsi="Times New Roman" w:cs="Times New Roman"/>
+          <w:lang w:val="en-US"/>
+        </w:rPr>
+        <w:fldChar w:fldCharType="separate"/>
+      </w:r>
+      <w:r>
+        <w:rPr>
+          <w:rFonts w:hint="default"/>
+          <w:lang w:val="en-US"/>
+        </w:rPr>
+        <w:t>Float</w:t>
+      </w:r>
+      <w:r>
+        <w:tab/>
+      </w:r>
+      <w:r>
+        <w:fldChar w:fldCharType="begin"/>
+      </w:r>
+      <w:r>
+        <w:instrText xml:space="preserve"> PAGEREF _Toc31144 \h </w:instrText>
+      </w:r>
+      <w:r>
+        <w:fldChar w:fldCharType="separate"/>
+      </w:r>
+      <w:r>
+        <w:t>4</w:t>
+      </w:r>
+      <w:r>
+        <w:fldChar w:fldCharType="end"/>
+      </w:r>
+      <w:r>
+        <w:rPr>
+          <w:rFonts w:hint="default" w:ascii="Times New Roman" w:hAnsi="Times New Roman" w:cs="Times New Roman"/>
+          <w:lang w:val="en-US"/>
+        </w:rPr>
+        <w:fldChar w:fldCharType="end"/>
+      </w:r>
+    </w:p>
+    <w:p>
+      <w:pPr>
+        <w:pStyle w:val="15"/>
+        <w:tabs>
+          <w:tab w:val="right" w:leader="dot" w:pos="8306"/>
+        </w:tabs>
+      </w:pPr>
+      <w:r>
+        <w:rPr>
+          <w:rFonts w:hint="default" w:ascii="Times New Roman" w:hAnsi="Times New Roman" w:cs="Times New Roman"/>
+          <w:lang w:val="en-US"/>
+        </w:rPr>
+        <w:fldChar w:fldCharType="begin"/>
+      </w:r>
+      <w:r>
+        <w:rPr>
+          <w:rFonts w:hint="default" w:ascii="Times New Roman" w:hAnsi="Times New Roman" w:cs="Times New Roman"/>
+          <w:lang w:val="en-US"/>
+        </w:rPr>
+        <w:instrText xml:space="preserve"> HYPERLINK \l _Toc30245 </w:instrText>
+      </w:r>
+      <w:r>
+        <w:rPr>
+          <w:rFonts w:hint="default" w:ascii="Times New Roman" w:hAnsi="Times New Roman" w:cs="Times New Roman"/>
+          <w:lang w:val="en-US"/>
+        </w:rPr>
+        <w:fldChar w:fldCharType="separate"/>
+      </w:r>
+      <w:r>
+        <w:rPr>
+          <w:rFonts w:hint="default"/>
+          <w:lang w:val="en-US"/>
+        </w:rPr>
+        <w:t>Character</w:t>
+      </w:r>
+      <w:r>
+        <w:tab/>
+      </w:r>
+      <w:r>
+        <w:fldChar w:fldCharType="begin"/>
+      </w:r>
+      <w:r>
+        <w:instrText xml:space="preserve"> PAGEREF _Toc30245 \h </w:instrText>
+      </w:r>
+      <w:r>
+        <w:fldChar w:fldCharType="separate"/>
+      </w:r>
+      <w:r>
+        <w:t>4</w:t>
+      </w:r>
+      <w:r>
+        <w:fldChar w:fldCharType="end"/>
+      </w:r>
+      <w:r>
+        <w:rPr>
+          <w:rFonts w:hint="default" w:ascii="Times New Roman" w:hAnsi="Times New Roman" w:cs="Times New Roman"/>
+          <w:lang w:val="en-US"/>
+        </w:rPr>
+        <w:fldChar w:fldCharType="end"/>
+      </w:r>
+    </w:p>
+    <w:p>
+      <w:pPr>
+        <w:pStyle w:val="15"/>
+        <w:tabs>
+          <w:tab w:val="right" w:leader="dot" w:pos="8306"/>
+        </w:tabs>
+      </w:pPr>
+      <w:r>
+        <w:rPr>
+          <w:rFonts w:hint="default" w:ascii="Times New Roman" w:hAnsi="Times New Roman" w:cs="Times New Roman"/>
+          <w:lang w:val="en-US"/>
+        </w:rPr>
+        <w:fldChar w:fldCharType="begin"/>
+      </w:r>
+      <w:r>
+        <w:rPr>
+          <w:rFonts w:hint="default" w:ascii="Times New Roman" w:hAnsi="Times New Roman" w:cs="Times New Roman"/>
+          <w:lang w:val="en-US"/>
+        </w:rPr>
+        <w:instrText xml:space="preserve"> HYPERLINK \l _Toc22146 </w:instrText>
       </w:r>
       <w:r>
         <w:rPr>
@@ -520,13 +766,13 @@
         <w:fldChar w:fldCharType="begin"/>
       </w:r>
       <w:r>
-        <w:instrText xml:space="preserve"> PAGEREF _Toc22724 \h </w:instrText>
-      </w:r>
-      <w:r>
-        <w:fldChar w:fldCharType="separate"/>
-      </w:r>
-      <w:r>
-        <w:t>3</w:t>
+        <w:instrText xml:space="preserve"> PAGEREF _Toc22146 \h </w:instrText>
+      </w:r>
+      <w:r>
+        <w:fldChar w:fldCharType="separate"/>
+      </w:r>
+      <w:r>
+        <w:t>4</w:t>
       </w:r>
       <w:r>
         <w:fldChar w:fldCharType="end"/>
@@ -558,7 +804,7 @@
           <w:rFonts w:hint="default" w:ascii="Times New Roman" w:hAnsi="Times New Roman" w:cs="Times New Roman"/>
           <w:lang w:val="en-US"/>
         </w:rPr>
-        <w:instrText xml:space="preserve"> HYPERLINK \l _Toc14210 </w:instrText>
+        <w:instrText xml:space="preserve"> HYPERLINK \l _Toc4378 </w:instrText>
       </w:r>
       <w:r>
         <w:rPr>
@@ -581,13 +827,13 @@
         <w:fldChar w:fldCharType="begin"/>
       </w:r>
       <w:r>
-        <w:instrText xml:space="preserve"> PAGEREF _Toc14210 \h </w:instrText>
-      </w:r>
-      <w:r>
-        <w:fldChar w:fldCharType="separate"/>
-      </w:r>
-      <w:r>
-        <w:t>3</w:t>
+        <w:instrText xml:space="preserve"> PAGEREF _Toc4378 \h </w:instrText>
+      </w:r>
+      <w:r>
+        <w:fldChar w:fldCharType="separate"/>
+      </w:r>
+      <w:r>
+        <w:t>4</w:t>
       </w:r>
       <w:r>
         <w:fldChar w:fldCharType="end"/>
@@ -619,7 +865,7 @@
           <w:rFonts w:hint="default" w:ascii="Times New Roman" w:hAnsi="Times New Roman" w:cs="Times New Roman"/>
           <w:lang w:val="en-US"/>
         </w:rPr>
-        <w:instrText xml:space="preserve"> HYPERLINK \l _Toc7928 </w:instrText>
+        <w:instrText xml:space="preserve"> HYPERLINK \l _Toc30388 </w:instrText>
       </w:r>
       <w:r>
         <w:rPr>
@@ -642,13 +888,13 @@
         <w:fldChar w:fldCharType="begin"/>
       </w:r>
       <w:r>
-        <w:instrText xml:space="preserve"> PAGEREF _Toc7928 \h </w:instrText>
-      </w:r>
-      <w:r>
-        <w:fldChar w:fldCharType="separate"/>
-      </w:r>
-      <w:r>
-        <w:t>3</w:t>
+        <w:instrText xml:space="preserve"> PAGEREF _Toc30388 \h </w:instrText>
+      </w:r>
+      <w:r>
+        <w:fldChar w:fldCharType="separate"/>
+      </w:r>
+      <w:r>
+        <w:t>4</w:t>
       </w:r>
       <w:r>
         <w:fldChar w:fldCharType="end"/>
@@ -680,7 +926,7 @@
           <w:rFonts w:hint="default" w:ascii="Times New Roman" w:hAnsi="Times New Roman" w:cs="Times New Roman"/>
           <w:lang w:val="en-US"/>
         </w:rPr>
-        <w:instrText xml:space="preserve"> HYPERLINK \l _Toc6199 </w:instrText>
+        <w:instrText xml:space="preserve"> HYPERLINK \l _Toc19570 </w:instrText>
       </w:r>
       <w:r>
         <w:rPr>
@@ -703,13 +949,13 @@
         <w:fldChar w:fldCharType="begin"/>
       </w:r>
       <w:r>
-        <w:instrText xml:space="preserve"> PAGEREF _Toc6199 \h </w:instrText>
-      </w:r>
-      <w:r>
-        <w:fldChar w:fldCharType="separate"/>
-      </w:r>
-      <w:r>
-        <w:t>3</w:t>
+        <w:instrText xml:space="preserve"> PAGEREF _Toc19570 \h </w:instrText>
+      </w:r>
+      <w:r>
+        <w:fldChar w:fldCharType="separate"/>
+      </w:r>
+      <w:r>
+        <w:t>4</w:t>
       </w:r>
       <w:r>
         <w:fldChar w:fldCharType="end"/>
@@ -741,7 +987,7 @@
           <w:rFonts w:hint="default" w:ascii="Times New Roman" w:hAnsi="Times New Roman" w:cs="Times New Roman"/>
           <w:lang w:val="en-US"/>
         </w:rPr>
-        <w:instrText xml:space="preserve"> HYPERLINK \l _Toc11648 </w:instrText>
+        <w:instrText xml:space="preserve"> HYPERLINK \l _Toc9096 </w:instrText>
       </w:r>
       <w:r>
         <w:rPr>
@@ -764,13 +1010,13 @@
         <w:fldChar w:fldCharType="begin"/>
       </w:r>
       <w:r>
-        <w:instrText xml:space="preserve"> PAGEREF _Toc11648 \h </w:instrText>
-      </w:r>
-      <w:r>
-        <w:fldChar w:fldCharType="separate"/>
-      </w:r>
-      <w:r>
-        <w:t>3</w:t>
+        <w:instrText xml:space="preserve"> PAGEREF _Toc9096 \h </w:instrText>
+      </w:r>
+      <w:r>
+        <w:fldChar w:fldCharType="separate"/>
+      </w:r>
+      <w:r>
+        <w:t>4</w:t>
       </w:r>
       <w:r>
         <w:fldChar w:fldCharType="end"/>
@@ -802,7 +1048,7 @@
           <w:rFonts w:hint="default" w:ascii="Times New Roman" w:hAnsi="Times New Roman" w:cs="Times New Roman"/>
           <w:lang w:val="en-US"/>
         </w:rPr>
-        <w:instrText xml:space="preserve"> HYPERLINK \l _Toc31426 </w:instrText>
+        <w:instrText xml:space="preserve"> HYPERLINK \l _Toc4482 </w:instrText>
       </w:r>
       <w:r>
         <w:rPr>
@@ -825,13 +1071,13 @@
         <w:fldChar w:fldCharType="begin"/>
       </w:r>
       <w:r>
-        <w:instrText xml:space="preserve"> PAGEREF _Toc31426 \h </w:instrText>
-      </w:r>
-      <w:r>
-        <w:fldChar w:fldCharType="separate"/>
-      </w:r>
-      <w:r>
-        <w:t>3</w:t>
+        <w:instrText xml:space="preserve"> PAGEREF _Toc4482 \h </w:instrText>
+      </w:r>
+      <w:r>
+        <w:fldChar w:fldCharType="separate"/>
+      </w:r>
+      <w:r>
+        <w:t>4</w:t>
       </w:r>
       <w:r>
         <w:fldChar w:fldCharType="end"/>
@@ -863,7 +1109,7 @@
           <w:rFonts w:hint="default" w:ascii="Times New Roman" w:hAnsi="Times New Roman" w:cs="Times New Roman"/>
           <w:lang w:val="en-US"/>
         </w:rPr>
-        <w:instrText xml:space="preserve"> HYPERLINK \l _Toc31509 </w:instrText>
+        <w:instrText xml:space="preserve"> HYPERLINK \l _Toc14672 </w:instrText>
       </w:r>
       <w:r>
         <w:rPr>
@@ -886,13 +1132,13 @@
         <w:fldChar w:fldCharType="begin"/>
       </w:r>
       <w:r>
-        <w:instrText xml:space="preserve"> PAGEREF _Toc31509 \h </w:instrText>
-      </w:r>
-      <w:r>
-        <w:fldChar w:fldCharType="separate"/>
-      </w:r>
-      <w:r>
-        <w:t>3</w:t>
+        <w:instrText xml:space="preserve"> PAGEREF _Toc14672 \h </w:instrText>
+      </w:r>
+      <w:r>
+        <w:fldChar w:fldCharType="separate"/>
+      </w:r>
+      <w:r>
+        <w:t>4</w:t>
       </w:r>
       <w:r>
         <w:fldChar w:fldCharType="end"/>
@@ -924,7 +1170,7 @@
           <w:rFonts w:hint="default" w:ascii="Times New Roman" w:hAnsi="Times New Roman" w:cs="Times New Roman"/>
           <w:lang w:val="en-US"/>
         </w:rPr>
-        <w:instrText xml:space="preserve"> HYPERLINK \l _Toc21379 </w:instrText>
+        <w:instrText xml:space="preserve"> HYPERLINK \l _Toc19044 </w:instrText>
       </w:r>
       <w:r>
         <w:rPr>
@@ -947,13 +1193,13 @@
         <w:fldChar w:fldCharType="begin"/>
       </w:r>
       <w:r>
-        <w:instrText xml:space="preserve"> PAGEREF _Toc21379 \h </w:instrText>
-      </w:r>
-      <w:r>
-        <w:fldChar w:fldCharType="separate"/>
-      </w:r>
-      <w:r>
-        <w:t>3</w:t>
+        <w:instrText xml:space="preserve"> PAGEREF _Toc19044 \h </w:instrText>
+      </w:r>
+      <w:r>
+        <w:fldChar w:fldCharType="separate"/>
+      </w:r>
+      <w:r>
+        <w:t>4</w:t>
       </w:r>
       <w:r>
         <w:fldChar w:fldCharType="end"/>
@@ -985,7 +1231,7 @@
           <w:rFonts w:hint="default" w:ascii="Times New Roman" w:hAnsi="Times New Roman" w:cs="Times New Roman"/>
           <w:lang w:val="en-US"/>
         </w:rPr>
-        <w:instrText xml:space="preserve"> HYPERLINK \l _Toc18680 </w:instrText>
+        <w:instrText xml:space="preserve"> HYPERLINK \l _Toc9377 </w:instrText>
       </w:r>
       <w:r>
         <w:rPr>
@@ -1008,13 +1254,13 @@
         <w:fldChar w:fldCharType="begin"/>
       </w:r>
       <w:r>
-        <w:instrText xml:space="preserve"> PAGEREF _Toc18680 \h </w:instrText>
-      </w:r>
-      <w:r>
-        <w:fldChar w:fldCharType="separate"/>
-      </w:r>
-      <w:r>
-        <w:t>3</w:t>
+        <w:instrText xml:space="preserve"> PAGEREF _Toc9377 \h </w:instrText>
+      </w:r>
+      <w:r>
+        <w:fldChar w:fldCharType="separate"/>
+      </w:r>
+      <w:r>
+        <w:t>4</w:t>
       </w:r>
       <w:r>
         <w:fldChar w:fldCharType="end"/>
@@ -1046,7 +1292,7 @@
           <w:rFonts w:hint="default" w:ascii="Times New Roman" w:hAnsi="Times New Roman" w:cs="Times New Roman"/>
           <w:lang w:val="en-US"/>
         </w:rPr>
-        <w:instrText xml:space="preserve"> HYPERLINK \l _Toc2958 </w:instrText>
+        <w:instrText xml:space="preserve"> HYPERLINK \l _Toc14511 </w:instrText>
       </w:r>
       <w:r>
         <w:rPr>
@@ -1069,13 +1315,13 @@
         <w:fldChar w:fldCharType="begin"/>
       </w:r>
       <w:r>
-        <w:instrText xml:space="preserve"> PAGEREF _Toc2958 \h </w:instrText>
-      </w:r>
-      <w:r>
-        <w:fldChar w:fldCharType="separate"/>
-      </w:r>
-      <w:r>
-        <w:t>3</w:t>
+        <w:instrText xml:space="preserve"> PAGEREF _Toc14511 \h </w:instrText>
+      </w:r>
+      <w:r>
+        <w:fldChar w:fldCharType="separate"/>
+      </w:r>
+      <w:r>
+        <w:t>4</w:t>
       </w:r>
       <w:r>
         <w:fldChar w:fldCharType="end"/>
@@ -1107,7 +1353,7 @@
           <w:rFonts w:hint="default" w:ascii="Times New Roman" w:hAnsi="Times New Roman" w:cs="Times New Roman"/>
           <w:lang w:val="en-US"/>
         </w:rPr>
-        <w:instrText xml:space="preserve"> HYPERLINK \l _Toc15706 </w:instrText>
+        <w:instrText xml:space="preserve"> HYPERLINK \l _Toc29349 </w:instrText>
       </w:r>
       <w:r>
         <w:rPr>
@@ -1130,13 +1376,13 @@
         <w:fldChar w:fldCharType="begin"/>
       </w:r>
       <w:r>
-        <w:instrText xml:space="preserve"> PAGEREF _Toc15706 \h </w:instrText>
-      </w:r>
-      <w:r>
-        <w:fldChar w:fldCharType="separate"/>
-      </w:r>
-      <w:r>
-        <w:t>4</w:t>
+        <w:instrText xml:space="preserve"> PAGEREF _Toc29349 \h </w:instrText>
+      </w:r>
+      <w:r>
+        <w:fldChar w:fldCharType="separate"/>
+      </w:r>
+      <w:r>
+        <w:t>5</w:t>
       </w:r>
       <w:r>
         <w:fldChar w:fldCharType="end"/>
@@ -1168,7 +1414,7 @@
           <w:rFonts w:hint="default" w:ascii="Times New Roman" w:hAnsi="Times New Roman" w:cs="Times New Roman"/>
           <w:lang w:val="en-US"/>
         </w:rPr>
-        <w:instrText xml:space="preserve"> HYPERLINK \l _Toc21500 </w:instrText>
+        <w:instrText xml:space="preserve"> HYPERLINK \l _Toc1806 </w:instrText>
       </w:r>
       <w:r>
         <w:rPr>
@@ -1191,13 +1437,13 @@
         <w:fldChar w:fldCharType="begin"/>
       </w:r>
       <w:r>
-        <w:instrText xml:space="preserve"> PAGEREF _Toc21500 \h </w:instrText>
-      </w:r>
-      <w:r>
-        <w:fldChar w:fldCharType="separate"/>
-      </w:r>
-      <w:r>
-        <w:t>4</w:t>
+        <w:instrText xml:space="preserve"> PAGEREF _Toc1806 \h </w:instrText>
+      </w:r>
+      <w:r>
+        <w:fldChar w:fldCharType="separate"/>
+      </w:r>
+      <w:r>
+        <w:t>5</w:t>
       </w:r>
       <w:r>
         <w:fldChar w:fldCharType="end"/>
@@ -1229,7 +1475,7 @@
           <w:rFonts w:hint="default" w:ascii="Times New Roman" w:hAnsi="Times New Roman" w:cs="Times New Roman"/>
           <w:lang w:val="en-US"/>
         </w:rPr>
-        <w:instrText xml:space="preserve"> HYPERLINK \l _Toc502 </w:instrText>
+        <w:instrText xml:space="preserve"> HYPERLINK \l _Toc21728 </w:instrText>
       </w:r>
       <w:r>
         <w:rPr>
@@ -1252,13 +1498,13 @@
         <w:fldChar w:fldCharType="begin"/>
       </w:r>
       <w:r>
-        <w:instrText xml:space="preserve"> PAGEREF _Toc502 \h </w:instrText>
-      </w:r>
-      <w:r>
-        <w:fldChar w:fldCharType="separate"/>
-      </w:r>
-      <w:r>
-        <w:t>5</w:t>
+        <w:instrText xml:space="preserve"> PAGEREF _Toc21728 \h </w:instrText>
+      </w:r>
+      <w:r>
+        <w:fldChar w:fldCharType="separate"/>
+      </w:r>
+      <w:r>
+        <w:t>6</w:t>
       </w:r>
       <w:r>
         <w:fldChar w:fldCharType="end"/>
@@ -1290,7 +1536,7 @@
           <w:rFonts w:hint="default" w:ascii="Times New Roman" w:hAnsi="Times New Roman" w:cs="Times New Roman"/>
           <w:lang w:val="en-US"/>
         </w:rPr>
-        <w:instrText xml:space="preserve"> HYPERLINK \l _Toc147 </w:instrText>
+        <w:instrText xml:space="preserve"> HYPERLINK \l _Toc5236 </w:instrText>
       </w:r>
       <w:r>
         <w:rPr>
@@ -1313,13 +1559,13 @@
         <w:fldChar w:fldCharType="begin"/>
       </w:r>
       <w:r>
-        <w:instrText xml:space="preserve"> PAGEREF _Toc147 \h </w:instrText>
-      </w:r>
-      <w:r>
-        <w:fldChar w:fldCharType="separate"/>
-      </w:r>
-      <w:r>
-        <w:t>5</w:t>
+        <w:instrText xml:space="preserve"> PAGEREF _Toc5236 \h </w:instrText>
+      </w:r>
+      <w:r>
+        <w:fldChar w:fldCharType="separate"/>
+      </w:r>
+      <w:r>
+        <w:t>6</w:t>
       </w:r>
       <w:r>
         <w:fldChar w:fldCharType="end"/>
@@ -1351,7 +1597,7 @@
           <w:rFonts w:hint="default" w:ascii="Times New Roman" w:hAnsi="Times New Roman" w:cs="Times New Roman"/>
           <w:lang w:val="en-US"/>
         </w:rPr>
-        <w:instrText xml:space="preserve"> HYPERLINK \l _Toc4238 </w:instrText>
+        <w:instrText xml:space="preserve"> HYPERLINK \l _Toc15373 </w:instrText>
       </w:r>
       <w:r>
         <w:rPr>
@@ -1374,13 +1620,13 @@
         <w:fldChar w:fldCharType="begin"/>
       </w:r>
       <w:r>
-        <w:instrText xml:space="preserve"> PAGEREF _Toc4238 \h </w:instrText>
-      </w:r>
-      <w:r>
-        <w:fldChar w:fldCharType="separate"/>
-      </w:r>
-      <w:r>
-        <w:t>5</w:t>
+        <w:instrText xml:space="preserve"> PAGEREF _Toc15373 \h </w:instrText>
+      </w:r>
+      <w:r>
+        <w:fldChar w:fldCharType="separate"/>
+      </w:r>
+      <w:r>
+        <w:t>6</w:t>
       </w:r>
       <w:r>
         <w:fldChar w:fldCharType="end"/>
@@ -1412,7 +1658,7 @@
           <w:rFonts w:hint="default" w:ascii="Times New Roman" w:hAnsi="Times New Roman" w:cs="Times New Roman"/>
           <w:lang w:val="en-US"/>
         </w:rPr>
-        <w:instrText xml:space="preserve"> HYPERLINK \l _Toc3293 </w:instrText>
+        <w:instrText xml:space="preserve"> HYPERLINK \l _Toc11767 </w:instrText>
       </w:r>
       <w:r>
         <w:rPr>
@@ -1435,13 +1681,13 @@
         <w:fldChar w:fldCharType="begin"/>
       </w:r>
       <w:r>
-        <w:instrText xml:space="preserve"> PAGEREF _Toc3293 \h </w:instrText>
-      </w:r>
-      <w:r>
-        <w:fldChar w:fldCharType="separate"/>
-      </w:r>
-      <w:r>
-        <w:t>5</w:t>
+        <w:instrText xml:space="preserve"> PAGEREF _Toc11767 \h </w:instrText>
+      </w:r>
+      <w:r>
+        <w:fldChar w:fldCharType="separate"/>
+      </w:r>
+      <w:r>
+        <w:t>6</w:t>
       </w:r>
       <w:r>
         <w:fldChar w:fldCharType="end"/>
@@ -1473,7 +1719,7 @@
           <w:rFonts w:hint="default" w:ascii="Times New Roman" w:hAnsi="Times New Roman" w:cs="Times New Roman"/>
           <w:lang w:val="en-US"/>
         </w:rPr>
-        <w:instrText xml:space="preserve"> HYPERLINK \l _Toc25632 </w:instrText>
+        <w:instrText xml:space="preserve"> HYPERLINK \l _Toc2821 </w:instrText>
       </w:r>
       <w:r>
         <w:rPr>
@@ -1496,13 +1742,13 @@
         <w:fldChar w:fldCharType="begin"/>
       </w:r>
       <w:r>
-        <w:instrText xml:space="preserve"> PAGEREF _Toc25632 \h </w:instrText>
-      </w:r>
-      <w:r>
-        <w:fldChar w:fldCharType="separate"/>
-      </w:r>
-      <w:r>
-        <w:t>5</w:t>
+        <w:instrText xml:space="preserve"> PAGEREF _Toc2821 \h </w:instrText>
+      </w:r>
+      <w:r>
+        <w:fldChar w:fldCharType="separate"/>
+      </w:r>
+      <w:r>
+        <w:t>6</w:t>
       </w:r>
       <w:r>
         <w:fldChar w:fldCharType="end"/>
@@ -1534,7 +1780,7 @@
           <w:rFonts w:hint="default" w:ascii="Times New Roman" w:hAnsi="Times New Roman" w:cs="Times New Roman"/>
           <w:lang w:val="en-US"/>
         </w:rPr>
-        <w:instrText xml:space="preserve"> HYPERLINK \l _Toc18162 </w:instrText>
+        <w:instrText xml:space="preserve"> HYPERLINK \l _Toc21671 </w:instrText>
       </w:r>
       <w:r>
         <w:rPr>
@@ -1557,13 +1803,13 @@
         <w:fldChar w:fldCharType="begin"/>
       </w:r>
       <w:r>
-        <w:instrText xml:space="preserve"> PAGEREF _Toc18162 \h </w:instrText>
-      </w:r>
-      <w:r>
-        <w:fldChar w:fldCharType="separate"/>
-      </w:r>
-      <w:r>
-        <w:t>5</w:t>
+        <w:instrText xml:space="preserve"> PAGEREF _Toc21671 \h </w:instrText>
+      </w:r>
+      <w:r>
+        <w:fldChar w:fldCharType="separate"/>
+      </w:r>
+      <w:r>
+        <w:t>6</w:t>
       </w:r>
       <w:r>
         <w:fldChar w:fldCharType="end"/>
@@ -1595,7 +1841,7 @@
           <w:rFonts w:hint="default" w:ascii="Times New Roman" w:hAnsi="Times New Roman" w:cs="Times New Roman"/>
           <w:lang w:val="en-US"/>
         </w:rPr>
-        <w:instrText xml:space="preserve"> HYPERLINK \l _Toc15643 </w:instrText>
+        <w:instrText xml:space="preserve"> HYPERLINK \l _Toc10707 </w:instrText>
       </w:r>
       <w:r>
         <w:rPr>
@@ -1618,13 +1864,13 @@
         <w:fldChar w:fldCharType="begin"/>
       </w:r>
       <w:r>
-        <w:instrText xml:space="preserve"> PAGEREF _Toc15643 \h </w:instrText>
-      </w:r>
-      <w:r>
-        <w:fldChar w:fldCharType="separate"/>
-      </w:r>
-      <w:r>
-        <w:t>5</w:t>
+        <w:instrText xml:space="preserve"> PAGEREF _Toc10707 \h </w:instrText>
+      </w:r>
+      <w:r>
+        <w:fldChar w:fldCharType="separate"/>
+      </w:r>
+      <w:r>
+        <w:t>6</w:t>
       </w:r>
       <w:r>
         <w:fldChar w:fldCharType="end"/>
@@ -1656,7 +1902,7 @@
           <w:rFonts w:hint="default" w:ascii="Times New Roman" w:hAnsi="Times New Roman" w:cs="Times New Roman"/>
           <w:lang w:val="en-US"/>
         </w:rPr>
-        <w:instrText xml:space="preserve"> HYPERLINK \l _Toc13684 </w:instrText>
+        <w:instrText xml:space="preserve"> HYPERLINK \l _Toc22220 </w:instrText>
       </w:r>
       <w:r>
         <w:rPr>
@@ -1679,13 +1925,13 @@
         <w:fldChar w:fldCharType="begin"/>
       </w:r>
       <w:r>
-        <w:instrText xml:space="preserve"> PAGEREF _Toc13684 \h </w:instrText>
-      </w:r>
-      <w:r>
-        <w:fldChar w:fldCharType="separate"/>
-      </w:r>
-      <w:r>
-        <w:t>5</w:t>
+        <w:instrText xml:space="preserve"> PAGEREF _Toc22220 \h </w:instrText>
+      </w:r>
+      <w:r>
+        <w:fldChar w:fldCharType="separate"/>
+      </w:r>
+      <w:r>
+        <w:t>6</w:t>
       </w:r>
       <w:r>
         <w:fldChar w:fldCharType="end"/>
@@ -1717,7 +1963,7 @@
           <w:rFonts w:hint="default" w:ascii="Times New Roman" w:hAnsi="Times New Roman" w:cs="Times New Roman"/>
           <w:lang w:val="en-US"/>
         </w:rPr>
-        <w:instrText xml:space="preserve"> HYPERLINK \l _Toc22488 </w:instrText>
+        <w:instrText xml:space="preserve"> HYPERLINK \l _Toc16985 </w:instrText>
       </w:r>
       <w:r>
         <w:rPr>
@@ -1740,13 +1986,13 @@
         <w:fldChar w:fldCharType="begin"/>
       </w:r>
       <w:r>
-        <w:instrText xml:space="preserve"> PAGEREF _Toc22488 \h </w:instrText>
-      </w:r>
-      <w:r>
-        <w:fldChar w:fldCharType="separate"/>
-      </w:r>
-      <w:r>
-        <w:t>5</w:t>
+        <w:instrText xml:space="preserve"> PAGEREF _Toc16985 \h </w:instrText>
+      </w:r>
+      <w:r>
+        <w:fldChar w:fldCharType="separate"/>
+      </w:r>
+      <w:r>
+        <w:t>6</w:t>
       </w:r>
       <w:r>
         <w:fldChar w:fldCharType="end"/>
@@ -1778,7 +2024,7 @@
           <w:rFonts w:hint="default" w:ascii="Times New Roman" w:hAnsi="Times New Roman" w:cs="Times New Roman"/>
           <w:lang w:val="en-US"/>
         </w:rPr>
-        <w:instrText xml:space="preserve"> HYPERLINK \l _Toc14997 </w:instrText>
+        <w:instrText xml:space="preserve"> HYPERLINK \l _Toc119 </w:instrText>
       </w:r>
       <w:r>
         <w:rPr>
@@ -1801,13 +2047,13 @@
         <w:fldChar w:fldCharType="begin"/>
       </w:r>
       <w:r>
-        <w:instrText xml:space="preserve"> PAGEREF _Toc14997 \h </w:instrText>
-      </w:r>
-      <w:r>
-        <w:fldChar w:fldCharType="separate"/>
-      </w:r>
-      <w:r>
-        <w:t>5</w:t>
+        <w:instrText xml:space="preserve"> PAGEREF _Toc119 \h </w:instrText>
+      </w:r>
+      <w:r>
+        <w:fldChar w:fldCharType="separate"/>
+      </w:r>
+      <w:r>
+        <w:t>6</w:t>
       </w:r>
       <w:r>
         <w:fldChar w:fldCharType="end"/>
@@ -1839,7 +2085,7 @@
           <w:rFonts w:hint="default" w:ascii="Times New Roman" w:hAnsi="Times New Roman" w:cs="Times New Roman"/>
           <w:lang w:val="en-US"/>
         </w:rPr>
-        <w:instrText xml:space="preserve"> HYPERLINK \l _Toc12310 </w:instrText>
+        <w:instrText xml:space="preserve"> HYPERLINK \l _Toc31546 </w:instrText>
       </w:r>
       <w:r>
         <w:rPr>
@@ -1862,13 +2108,13 @@
         <w:fldChar w:fldCharType="begin"/>
       </w:r>
       <w:r>
-        <w:instrText xml:space="preserve"> PAGEREF _Toc12310 \h </w:instrText>
-      </w:r>
-      <w:r>
-        <w:fldChar w:fldCharType="separate"/>
-      </w:r>
-      <w:r>
-        <w:t>5</w:t>
+        <w:instrText xml:space="preserve"> PAGEREF _Toc31546 \h </w:instrText>
+      </w:r>
+      <w:r>
+        <w:fldChar w:fldCharType="separate"/>
+      </w:r>
+      <w:r>
+        <w:t>6</w:t>
       </w:r>
       <w:r>
         <w:fldChar w:fldCharType="end"/>
@@ -1900,7 +2146,7 @@
           <w:rFonts w:hint="default" w:ascii="Times New Roman" w:hAnsi="Times New Roman" w:cs="Times New Roman"/>
           <w:lang w:val="en-US"/>
         </w:rPr>
-        <w:instrText xml:space="preserve"> HYPERLINK \l _Toc17435 </w:instrText>
+        <w:instrText xml:space="preserve"> HYPERLINK \l _Toc1361 </w:instrText>
       </w:r>
       <w:r>
         <w:rPr>
@@ -1923,13 +2169,13 @@
         <w:fldChar w:fldCharType="begin"/>
       </w:r>
       <w:r>
-        <w:instrText xml:space="preserve"> PAGEREF _Toc17435 \h </w:instrText>
-      </w:r>
-      <w:r>
-        <w:fldChar w:fldCharType="separate"/>
-      </w:r>
-      <w:r>
-        <w:t>5</w:t>
+        <w:instrText xml:space="preserve"> PAGEREF _Toc1361 \h </w:instrText>
+      </w:r>
+      <w:r>
+        <w:fldChar w:fldCharType="separate"/>
+      </w:r>
+      <w:r>
+        <w:t>6</w:t>
       </w:r>
       <w:r>
         <w:fldChar w:fldCharType="end"/>
@@ -1961,7 +2207,7 @@
           <w:rFonts w:hint="default" w:ascii="Times New Roman" w:hAnsi="Times New Roman" w:cs="Times New Roman"/>
           <w:lang w:val="en-US"/>
         </w:rPr>
-        <w:instrText xml:space="preserve"> HYPERLINK \l _Toc352 </w:instrText>
+        <w:instrText xml:space="preserve"> HYPERLINK \l _Toc27354 </w:instrText>
       </w:r>
       <w:r>
         <w:rPr>
@@ -1984,13 +2230,13 @@
         <w:fldChar w:fldCharType="begin"/>
       </w:r>
       <w:r>
-        <w:instrText xml:space="preserve"> PAGEREF _Toc352 \h </w:instrText>
-      </w:r>
-      <w:r>
-        <w:fldChar w:fldCharType="separate"/>
-      </w:r>
-      <w:r>
-        <w:t>5</w:t>
+        <w:instrText xml:space="preserve"> PAGEREF _Toc27354 \h </w:instrText>
+      </w:r>
+      <w:r>
+        <w:fldChar w:fldCharType="separate"/>
+      </w:r>
+      <w:r>
+        <w:t>6</w:t>
       </w:r>
       <w:r>
         <w:fldChar w:fldCharType="end"/>
@@ -2022,7 +2268,7 @@
           <w:rFonts w:hint="default" w:ascii="Times New Roman" w:hAnsi="Times New Roman" w:cs="Times New Roman"/>
           <w:lang w:val="en-US"/>
         </w:rPr>
-        <w:instrText xml:space="preserve"> HYPERLINK \l _Toc6338 </w:instrText>
+        <w:instrText xml:space="preserve"> HYPERLINK \l _Toc5631 </w:instrText>
       </w:r>
       <w:r>
         <w:rPr>
@@ -2045,13 +2291,13 @@
         <w:fldChar w:fldCharType="begin"/>
       </w:r>
       <w:r>
-        <w:instrText xml:space="preserve"> PAGEREF _Toc6338 \h </w:instrText>
-      </w:r>
-      <w:r>
-        <w:fldChar w:fldCharType="separate"/>
-      </w:r>
-      <w:r>
-        <w:t>5</w:t>
+        <w:instrText xml:space="preserve"> PAGEREF _Toc5631 \h </w:instrText>
+      </w:r>
+      <w:r>
+        <w:fldChar w:fldCharType="separate"/>
+      </w:r>
+      <w:r>
+        <w:t>6</w:t>
       </w:r>
       <w:r>
         <w:fldChar w:fldCharType="end"/>
@@ -2083,7 +2329,7 @@
           <w:rFonts w:hint="default" w:ascii="Times New Roman" w:hAnsi="Times New Roman" w:cs="Times New Roman"/>
           <w:lang w:val="en-US"/>
         </w:rPr>
-        <w:instrText xml:space="preserve"> HYPERLINK \l _Toc29562 </w:instrText>
+        <w:instrText xml:space="preserve"> HYPERLINK \l _Toc3008 </w:instrText>
       </w:r>
       <w:r>
         <w:rPr>
@@ -2106,13 +2352,13 @@
         <w:fldChar w:fldCharType="begin"/>
       </w:r>
       <w:r>
-        <w:instrText xml:space="preserve"> PAGEREF _Toc29562 \h </w:instrText>
-      </w:r>
-      <w:r>
-        <w:fldChar w:fldCharType="separate"/>
-      </w:r>
-      <w:r>
-        <w:t>6</w:t>
+        <w:instrText xml:space="preserve"> PAGEREF _Toc3008 \h </w:instrText>
+      </w:r>
+      <w:r>
+        <w:fldChar w:fldCharType="separate"/>
+      </w:r>
+      <w:r>
+        <w:t>7</w:t>
       </w:r>
       <w:r>
         <w:fldChar w:fldCharType="end"/>
@@ -2144,7 +2390,7 @@
           <w:rFonts w:hint="default" w:ascii="Times New Roman" w:hAnsi="Times New Roman" w:cs="Times New Roman"/>
           <w:lang w:val="en-US"/>
         </w:rPr>
-        <w:instrText xml:space="preserve"> HYPERLINK \l _Toc5482 </w:instrText>
+        <w:instrText xml:space="preserve"> HYPERLINK \l _Toc26013 </w:instrText>
       </w:r>
       <w:r>
         <w:rPr>
@@ -2167,13 +2413,13 @@
         <w:fldChar w:fldCharType="begin"/>
       </w:r>
       <w:r>
-        <w:instrText xml:space="preserve"> PAGEREF _Toc5482 \h </w:instrText>
-      </w:r>
-      <w:r>
-        <w:fldChar w:fldCharType="separate"/>
-      </w:r>
-      <w:r>
-        <w:t>6</w:t>
+        <w:instrText xml:space="preserve"> PAGEREF _Toc26013 \h </w:instrText>
+      </w:r>
+      <w:r>
+        <w:fldChar w:fldCharType="separate"/>
+      </w:r>
+      <w:r>
+        <w:t>7</w:t>
       </w:r>
       <w:r>
         <w:fldChar w:fldCharType="end"/>
@@ -2205,7 +2451,7 @@
           <w:rFonts w:hint="default" w:ascii="Times New Roman" w:hAnsi="Times New Roman" w:cs="Times New Roman"/>
           <w:lang w:val="en-US"/>
         </w:rPr>
-        <w:instrText xml:space="preserve"> HYPERLINK \l _Toc6978 </w:instrText>
+        <w:instrText xml:space="preserve"> HYPERLINK \l _Toc1176 </w:instrText>
       </w:r>
       <w:r>
         <w:rPr>
@@ -2228,13 +2474,13 @@
         <w:fldChar w:fldCharType="begin"/>
       </w:r>
       <w:r>
-        <w:instrText xml:space="preserve"> PAGEREF _Toc6978 \h </w:instrText>
-      </w:r>
-      <w:r>
-        <w:fldChar w:fldCharType="separate"/>
-      </w:r>
-      <w:r>
-        <w:t>6</w:t>
+        <w:instrText xml:space="preserve"> PAGEREF _Toc1176 \h </w:instrText>
+      </w:r>
+      <w:r>
+        <w:fldChar w:fldCharType="separate"/>
+      </w:r>
+      <w:r>
+        <w:t>7</w:t>
       </w:r>
       <w:r>
         <w:fldChar w:fldCharType="end"/>
@@ -2266,7 +2512,7 @@
           <w:rFonts w:hint="default" w:ascii="Times New Roman" w:hAnsi="Times New Roman" w:cs="Times New Roman"/>
           <w:lang w:val="en-US"/>
         </w:rPr>
-        <w:instrText xml:space="preserve"> HYPERLINK \l _Toc240 </w:instrText>
+        <w:instrText xml:space="preserve"> HYPERLINK \l _Toc18460 </w:instrText>
       </w:r>
       <w:r>
         <w:rPr>
@@ -2289,13 +2535,13 @@
         <w:fldChar w:fldCharType="begin"/>
       </w:r>
       <w:r>
-        <w:instrText xml:space="preserve"> PAGEREF _Toc240 \h </w:instrText>
-      </w:r>
-      <w:r>
-        <w:fldChar w:fldCharType="separate"/>
-      </w:r>
-      <w:r>
-        <w:t>6</w:t>
+        <w:instrText xml:space="preserve"> PAGEREF _Toc18460 \h </w:instrText>
+      </w:r>
+      <w:r>
+        <w:fldChar w:fldCharType="separate"/>
+      </w:r>
+      <w:r>
+        <w:t>7</w:t>
       </w:r>
       <w:r>
         <w:fldChar w:fldCharType="end"/>
@@ -2327,7 +2573,7 @@
           <w:rFonts w:hint="default" w:ascii="Times New Roman" w:hAnsi="Times New Roman" w:cs="Times New Roman"/>
           <w:lang w:val="en-US"/>
         </w:rPr>
-        <w:instrText xml:space="preserve"> HYPERLINK \l _Toc31668 </w:instrText>
+        <w:instrText xml:space="preserve"> HYPERLINK \l _Toc27043 </w:instrText>
       </w:r>
       <w:r>
         <w:rPr>
@@ -2350,13 +2596,13 @@
         <w:fldChar w:fldCharType="begin"/>
       </w:r>
       <w:r>
-        <w:instrText xml:space="preserve"> PAGEREF _Toc31668 \h </w:instrText>
-      </w:r>
-      <w:r>
-        <w:fldChar w:fldCharType="separate"/>
-      </w:r>
-      <w:r>
-        <w:t>6</w:t>
+        <w:instrText xml:space="preserve"> PAGEREF _Toc27043 \h </w:instrText>
+      </w:r>
+      <w:r>
+        <w:fldChar w:fldCharType="separate"/>
+      </w:r>
+      <w:r>
+        <w:t>7</w:t>
       </w:r>
       <w:r>
         <w:fldChar w:fldCharType="end"/>
@@ -2388,7 +2634,7 @@
           <w:rFonts w:hint="default" w:ascii="Times New Roman" w:hAnsi="Times New Roman" w:cs="Times New Roman"/>
           <w:lang w:val="en-US"/>
         </w:rPr>
-        <w:instrText xml:space="preserve"> HYPERLINK \l _Toc5035 </w:instrText>
+        <w:instrText xml:space="preserve"> HYPERLINK \l _Toc6279 </w:instrText>
       </w:r>
       <w:r>
         <w:rPr>
@@ -2411,13 +2657,13 @@
         <w:fldChar w:fldCharType="begin"/>
       </w:r>
       <w:r>
-        <w:instrText xml:space="preserve"> PAGEREF _Toc5035 \h </w:instrText>
-      </w:r>
-      <w:r>
-        <w:fldChar w:fldCharType="separate"/>
-      </w:r>
-      <w:r>
-        <w:t>6</w:t>
+        <w:instrText xml:space="preserve"> PAGEREF _Toc6279 \h </w:instrText>
+      </w:r>
+      <w:r>
+        <w:fldChar w:fldCharType="separate"/>
+      </w:r>
+      <w:r>
+        <w:t>7</w:t>
       </w:r>
       <w:r>
         <w:fldChar w:fldCharType="end"/>
@@ -2449,7 +2695,7 @@
           <w:rFonts w:hint="default" w:ascii="Times New Roman" w:hAnsi="Times New Roman" w:cs="Times New Roman"/>
           <w:lang w:val="en-US"/>
         </w:rPr>
-        <w:instrText xml:space="preserve"> HYPERLINK \l _Toc20463 </w:instrText>
+        <w:instrText xml:space="preserve"> HYPERLINK \l _Toc2655 </w:instrText>
       </w:r>
       <w:r>
         <w:rPr>
@@ -2472,13 +2718,13 @@
         <w:fldChar w:fldCharType="begin"/>
       </w:r>
       <w:r>
-        <w:instrText xml:space="preserve"> PAGEREF _Toc20463 \h </w:instrText>
-      </w:r>
-      <w:r>
-        <w:fldChar w:fldCharType="separate"/>
-      </w:r>
-      <w:r>
-        <w:t>6</w:t>
+        <w:instrText xml:space="preserve"> PAGEREF _Toc2655 \h </w:instrText>
+      </w:r>
+      <w:r>
+        <w:fldChar w:fldCharType="separate"/>
+      </w:r>
+      <w:r>
+        <w:t>7</w:t>
       </w:r>
       <w:r>
         <w:fldChar w:fldCharType="end"/>
@@ -2510,7 +2756,7 @@
           <w:rFonts w:hint="default" w:ascii="Times New Roman" w:hAnsi="Times New Roman" w:cs="Times New Roman"/>
           <w:lang w:val="en-US"/>
         </w:rPr>
-        <w:instrText xml:space="preserve"> HYPERLINK \l _Toc30682 </w:instrText>
+        <w:instrText xml:space="preserve"> HYPERLINK \l _Toc20092 </w:instrText>
       </w:r>
       <w:r>
         <w:rPr>
@@ -2533,13 +2779,13 @@
         <w:fldChar w:fldCharType="begin"/>
       </w:r>
       <w:r>
-        <w:instrText xml:space="preserve"> PAGEREF _Toc30682 \h </w:instrText>
-      </w:r>
-      <w:r>
-        <w:fldChar w:fldCharType="separate"/>
-      </w:r>
-      <w:r>
-        <w:t>6</w:t>
+        <w:instrText xml:space="preserve"> PAGEREF _Toc20092 \h </w:instrText>
+      </w:r>
+      <w:r>
+        <w:fldChar w:fldCharType="separate"/>
+      </w:r>
+      <w:r>
+        <w:t>7</w:t>
       </w:r>
       <w:r>
         <w:fldChar w:fldCharType="end"/>
@@ -2571,7 +2817,7 @@
           <w:rFonts w:hint="default" w:ascii="Times New Roman" w:hAnsi="Times New Roman" w:cs="Times New Roman"/>
           <w:lang w:val="en-US"/>
         </w:rPr>
-        <w:instrText xml:space="preserve"> HYPERLINK \l _Toc28261 </w:instrText>
+        <w:instrText xml:space="preserve"> HYPERLINK \l _Toc13733 </w:instrText>
       </w:r>
       <w:r>
         <w:rPr>
@@ -2594,13 +2840,13 @@
         <w:fldChar w:fldCharType="begin"/>
       </w:r>
       <w:r>
-        <w:instrText xml:space="preserve"> PAGEREF _Toc28261 \h </w:instrText>
-      </w:r>
-      <w:r>
-        <w:fldChar w:fldCharType="separate"/>
-      </w:r>
-      <w:r>
-        <w:t>7</w:t>
+        <w:instrText xml:space="preserve"> PAGEREF _Toc13733 \h </w:instrText>
+      </w:r>
+      <w:r>
+        <w:fldChar w:fldCharType="separate"/>
+      </w:r>
+      <w:r>
+        <w:t>8</w:t>
       </w:r>
       <w:r>
         <w:fldChar w:fldCharType="end"/>
@@ -2632,7 +2878,7 @@
           <w:rFonts w:hint="default" w:ascii="Times New Roman" w:hAnsi="Times New Roman" w:cs="Times New Roman"/>
           <w:lang w:val="en-US"/>
         </w:rPr>
-        <w:instrText xml:space="preserve"> HYPERLINK \l _Toc29326 </w:instrText>
+        <w:instrText xml:space="preserve"> HYPERLINK \l _Toc9308 </w:instrText>
       </w:r>
       <w:r>
         <w:rPr>
@@ -2655,13 +2901,13 @@
         <w:fldChar w:fldCharType="begin"/>
       </w:r>
       <w:r>
-        <w:instrText xml:space="preserve"> PAGEREF _Toc29326 \h </w:instrText>
-      </w:r>
-      <w:r>
-        <w:fldChar w:fldCharType="separate"/>
-      </w:r>
-      <w:r>
-        <w:t>9</w:t>
+        <w:instrText xml:space="preserve"> PAGEREF _Toc9308 \h </w:instrText>
+      </w:r>
+      <w:r>
+        <w:fldChar w:fldCharType="separate"/>
+      </w:r>
+      <w:r>
+        <w:t>10</w:t>
       </w:r>
       <w:r>
         <w:fldChar w:fldCharType="end"/>
@@ -2693,7 +2939,7 @@
           <w:rFonts w:hint="default" w:ascii="Times New Roman" w:hAnsi="Times New Roman" w:cs="Times New Roman"/>
           <w:lang w:val="en-US"/>
         </w:rPr>
-        <w:instrText xml:space="preserve"> HYPERLINK \l _Toc22182 </w:instrText>
+        <w:instrText xml:space="preserve"> HYPERLINK \l _Toc28566 </w:instrText>
       </w:r>
       <w:r>
         <w:rPr>
@@ -2716,13 +2962,13 @@
         <w:fldChar w:fldCharType="begin"/>
       </w:r>
       <w:r>
-        <w:instrText xml:space="preserve"> PAGEREF _Toc22182 \h </w:instrText>
-      </w:r>
-      <w:r>
-        <w:fldChar w:fldCharType="separate"/>
-      </w:r>
-      <w:r>
-        <w:t>10</w:t>
+        <w:instrText xml:space="preserve"> PAGEREF _Toc28566 \h </w:instrText>
+      </w:r>
+      <w:r>
+        <w:fldChar w:fldCharType="separate"/>
+      </w:r>
+      <w:r>
+        <w:t>11</w:t>
       </w:r>
       <w:r>
         <w:fldChar w:fldCharType="end"/>
@@ -2754,7 +3000,7 @@
           <w:rFonts w:hint="default" w:ascii="Times New Roman" w:hAnsi="Times New Roman" w:cs="Times New Roman"/>
           <w:lang w:val="en-US"/>
         </w:rPr>
-        <w:instrText xml:space="preserve"> HYPERLINK \l _Toc8403 </w:instrText>
+        <w:instrText xml:space="preserve"> HYPERLINK \l _Toc31736 </w:instrText>
       </w:r>
       <w:r>
         <w:rPr>
@@ -2777,13 +3023,13 @@
         <w:fldChar w:fldCharType="begin"/>
       </w:r>
       <w:r>
-        <w:instrText xml:space="preserve"> PAGEREF _Toc8403 \h </w:instrText>
-      </w:r>
-      <w:r>
-        <w:fldChar w:fldCharType="separate"/>
-      </w:r>
-      <w:r>
-        <w:t>10</w:t>
+        <w:instrText xml:space="preserve"> PAGEREF _Toc31736 \h </w:instrText>
+      </w:r>
+      <w:r>
+        <w:fldChar w:fldCharType="separate"/>
+      </w:r>
+      <w:r>
+        <w:t>11</w:t>
       </w:r>
       <w:r>
         <w:fldChar w:fldCharType="end"/>
@@ -2815,7 +3061,7 @@
           <w:rFonts w:hint="default" w:ascii="Times New Roman" w:hAnsi="Times New Roman" w:cs="Times New Roman"/>
           <w:lang w:val="en-US"/>
         </w:rPr>
-        <w:instrText xml:space="preserve"> HYPERLINK \l _Toc18019 </w:instrText>
+        <w:instrText xml:space="preserve"> HYPERLINK \l _Toc12300 </w:instrText>
       </w:r>
       <w:r>
         <w:rPr>
@@ -2838,13 +3084,13 @@
         <w:fldChar w:fldCharType="begin"/>
       </w:r>
       <w:r>
-        <w:instrText xml:space="preserve"> PAGEREF _Toc18019 \h </w:instrText>
-      </w:r>
-      <w:r>
-        <w:fldChar w:fldCharType="separate"/>
-      </w:r>
-      <w:r>
-        <w:t>10</w:t>
+        <w:instrText xml:space="preserve"> PAGEREF _Toc12300 \h </w:instrText>
+      </w:r>
+      <w:r>
+        <w:fldChar w:fldCharType="separate"/>
+      </w:r>
+      <w:r>
+        <w:t>11</w:t>
       </w:r>
       <w:r>
         <w:fldChar w:fldCharType="end"/>
@@ -2876,7 +3122,7 @@
           <w:rFonts w:hint="default" w:ascii="Times New Roman" w:hAnsi="Times New Roman" w:cs="Times New Roman"/>
           <w:lang w:val="en-US"/>
         </w:rPr>
-        <w:instrText xml:space="preserve"> HYPERLINK \l _Toc21279 </w:instrText>
+        <w:instrText xml:space="preserve"> HYPERLINK \l _Toc24019 </w:instrText>
       </w:r>
       <w:r>
         <w:rPr>
@@ -2899,13 +3145,13 @@
         <w:fldChar w:fldCharType="begin"/>
       </w:r>
       <w:r>
-        <w:instrText xml:space="preserve"> PAGEREF _Toc21279 \h </w:instrText>
-      </w:r>
-      <w:r>
-        <w:fldChar w:fldCharType="separate"/>
-      </w:r>
-      <w:r>
-        <w:t>10</w:t>
+        <w:instrText xml:space="preserve"> PAGEREF _Toc24019 \h </w:instrText>
+      </w:r>
+      <w:r>
+        <w:fldChar w:fldCharType="separate"/>
+      </w:r>
+      <w:r>
+        <w:t>11</w:t>
       </w:r>
       <w:r>
         <w:fldChar w:fldCharType="end"/>
@@ -2937,7 +3183,7 @@
           <w:rFonts w:hint="default" w:ascii="Times New Roman" w:hAnsi="Times New Roman" w:cs="Times New Roman"/>
           <w:lang w:val="en-US"/>
         </w:rPr>
-        <w:instrText xml:space="preserve"> HYPERLINK \l _Toc22423 </w:instrText>
+        <w:instrText xml:space="preserve"> HYPERLINK \l _Toc13671 </w:instrText>
       </w:r>
       <w:r>
         <w:rPr>
@@ -2960,13 +3206,13 @@
         <w:fldChar w:fldCharType="begin"/>
       </w:r>
       <w:r>
-        <w:instrText xml:space="preserve"> PAGEREF _Toc22423 \h </w:instrText>
-      </w:r>
-      <w:r>
-        <w:fldChar w:fldCharType="separate"/>
-      </w:r>
-      <w:r>
-        <w:t>10</w:t>
+        <w:instrText xml:space="preserve"> PAGEREF _Toc13671 \h </w:instrText>
+      </w:r>
+      <w:r>
+        <w:fldChar w:fldCharType="separate"/>
+      </w:r>
+      <w:r>
+        <w:t>11</w:t>
       </w:r>
       <w:r>
         <w:fldChar w:fldCharType="end"/>
@@ -2998,7 +3244,7 @@
           <w:rFonts w:hint="default" w:ascii="Times New Roman" w:hAnsi="Times New Roman" w:cs="Times New Roman"/>
           <w:lang w:val="en-US"/>
         </w:rPr>
-        <w:instrText xml:space="preserve"> HYPERLINK \l _Toc8537 </w:instrText>
+        <w:instrText xml:space="preserve"> HYPERLINK \l _Toc3876 </w:instrText>
       </w:r>
       <w:r>
         <w:rPr>
@@ -3021,13 +3267,13 @@
         <w:fldChar w:fldCharType="begin"/>
       </w:r>
       <w:r>
-        <w:instrText xml:space="preserve"> PAGEREF _Toc8537 \h </w:instrText>
-      </w:r>
-      <w:r>
-        <w:fldChar w:fldCharType="separate"/>
-      </w:r>
-      <w:r>
-        <w:t>10</w:t>
+        <w:instrText xml:space="preserve"> PAGEREF _Toc3876 \h </w:instrText>
+      </w:r>
+      <w:r>
+        <w:fldChar w:fldCharType="separate"/>
+      </w:r>
+      <w:r>
+        <w:t>11</w:t>
       </w:r>
       <w:r>
         <w:fldChar w:fldCharType="end"/>
@@ -3059,7 +3305,7 @@
           <w:rFonts w:hint="default" w:ascii="Times New Roman" w:hAnsi="Times New Roman" w:cs="Times New Roman"/>
           <w:lang w:val="en-US"/>
         </w:rPr>
-        <w:instrText xml:space="preserve"> HYPERLINK \l _Toc30977 </w:instrText>
+        <w:instrText xml:space="preserve"> HYPERLINK \l _Toc5870 </w:instrText>
       </w:r>
       <w:r>
         <w:rPr>
@@ -3082,13 +3328,13 @@
         <w:fldChar w:fldCharType="begin"/>
       </w:r>
       <w:r>
-        <w:instrText xml:space="preserve"> PAGEREF _Toc30977 \h </w:instrText>
-      </w:r>
-      <w:r>
-        <w:fldChar w:fldCharType="separate"/>
-      </w:r>
-      <w:r>
-        <w:t>10</w:t>
+        <w:instrText xml:space="preserve"> PAGEREF _Toc5870 \h </w:instrText>
+      </w:r>
+      <w:r>
+        <w:fldChar w:fldCharType="separate"/>
+      </w:r>
+      <w:r>
+        <w:t>11</w:t>
       </w:r>
       <w:r>
         <w:fldChar w:fldCharType="end"/>
@@ -3120,7 +3366,7 @@
           <w:rFonts w:hint="default" w:ascii="Times New Roman" w:hAnsi="Times New Roman" w:cs="Times New Roman"/>
           <w:lang w:val="en-US"/>
         </w:rPr>
-        <w:instrText xml:space="preserve"> HYPERLINK \l _Toc25588 </w:instrText>
+        <w:instrText xml:space="preserve"> HYPERLINK \l _Toc23874 </w:instrText>
       </w:r>
       <w:r>
         <w:rPr>
@@ -3143,13 +3389,13 @@
         <w:fldChar w:fldCharType="begin"/>
       </w:r>
       <w:r>
-        <w:instrText xml:space="preserve"> PAGEREF _Toc25588 \h </w:instrText>
-      </w:r>
-      <w:r>
-        <w:fldChar w:fldCharType="separate"/>
-      </w:r>
-      <w:r>
-        <w:t>10</w:t>
+        <w:instrText xml:space="preserve"> PAGEREF _Toc23874 \h </w:instrText>
+      </w:r>
+      <w:r>
+        <w:fldChar w:fldCharType="separate"/>
+      </w:r>
+      <w:r>
+        <w:t>11</w:t>
       </w:r>
       <w:r>
         <w:fldChar w:fldCharType="end"/>
@@ -3181,7 +3427,7 @@
           <w:rFonts w:hint="default" w:ascii="Times New Roman" w:hAnsi="Times New Roman" w:cs="Times New Roman"/>
           <w:lang w:val="en-US"/>
         </w:rPr>
-        <w:instrText xml:space="preserve"> HYPERLINK \l _Toc23369 </w:instrText>
+        <w:instrText xml:space="preserve"> HYPERLINK \l _Toc23329 </w:instrText>
       </w:r>
       <w:r>
         <w:rPr>
@@ -3204,13 +3450,13 @@
         <w:fldChar w:fldCharType="begin"/>
       </w:r>
       <w:r>
-        <w:instrText xml:space="preserve"> PAGEREF _Toc23369 \h </w:instrText>
-      </w:r>
-      <w:r>
-        <w:fldChar w:fldCharType="separate"/>
-      </w:r>
-      <w:r>
-        <w:t>10</w:t>
+        <w:instrText xml:space="preserve"> PAGEREF _Toc23329 \h </w:instrText>
+      </w:r>
+      <w:r>
+        <w:fldChar w:fldCharType="separate"/>
+      </w:r>
+      <w:r>
+        <w:t>11</w:t>
       </w:r>
       <w:r>
         <w:fldChar w:fldCharType="end"/>
@@ -3242,7 +3488,7 @@
           <w:rFonts w:hint="default" w:ascii="Times New Roman" w:hAnsi="Times New Roman" w:cs="Times New Roman"/>
           <w:lang w:val="en-US"/>
         </w:rPr>
-        <w:instrText xml:space="preserve"> HYPERLINK \l _Toc25324 </w:instrText>
+        <w:instrText xml:space="preserve"> HYPERLINK \l _Toc28964 </w:instrText>
       </w:r>
       <w:r>
         <w:rPr>
@@ -3265,13 +3511,13 @@
         <w:fldChar w:fldCharType="begin"/>
       </w:r>
       <w:r>
-        <w:instrText xml:space="preserve"> PAGEREF _Toc25324 \h </w:instrText>
-      </w:r>
-      <w:r>
-        <w:fldChar w:fldCharType="separate"/>
-      </w:r>
-      <w:r>
-        <w:t>10</w:t>
+        <w:instrText xml:space="preserve"> PAGEREF _Toc28964 \h </w:instrText>
+      </w:r>
+      <w:r>
+        <w:fldChar w:fldCharType="separate"/>
+      </w:r>
+      <w:r>
+        <w:t>11</w:t>
       </w:r>
       <w:r>
         <w:fldChar w:fldCharType="end"/>
@@ -3303,7 +3549,7 @@
           <w:rFonts w:hint="default" w:ascii="Times New Roman" w:hAnsi="Times New Roman" w:cs="Times New Roman"/>
           <w:lang w:val="en-US"/>
         </w:rPr>
-        <w:instrText xml:space="preserve"> HYPERLINK \l _Toc144 </w:instrText>
+        <w:instrText xml:space="preserve"> HYPERLINK \l _Toc14763 </w:instrText>
       </w:r>
       <w:r>
         <w:rPr>
@@ -3326,13 +3572,13 @@
         <w:fldChar w:fldCharType="begin"/>
       </w:r>
       <w:r>
-        <w:instrText xml:space="preserve"> PAGEREF _Toc144 \h </w:instrText>
-      </w:r>
-      <w:r>
-        <w:fldChar w:fldCharType="separate"/>
-      </w:r>
-      <w:r>
-        <w:t>10</w:t>
+        <w:instrText xml:space="preserve"> PAGEREF _Toc14763 \h </w:instrText>
+      </w:r>
+      <w:r>
+        <w:fldChar w:fldCharType="separate"/>
+      </w:r>
+      <w:r>
+        <w:t>11</w:t>
       </w:r>
       <w:r>
         <w:fldChar w:fldCharType="end"/>
@@ -3364,7 +3610,7 @@
           <w:rFonts w:hint="default" w:ascii="Times New Roman" w:hAnsi="Times New Roman" w:cs="Times New Roman"/>
           <w:lang w:val="en-US"/>
         </w:rPr>
-        <w:instrText xml:space="preserve"> HYPERLINK \l _Toc20907 </w:instrText>
+        <w:instrText xml:space="preserve"> HYPERLINK \l _Toc21521 </w:instrText>
       </w:r>
       <w:r>
         <w:rPr>
@@ -3387,13 +3633,13 @@
         <w:fldChar w:fldCharType="begin"/>
       </w:r>
       <w:r>
-        <w:instrText xml:space="preserve"> PAGEREF _Toc20907 \h </w:instrText>
-      </w:r>
-      <w:r>
-        <w:fldChar w:fldCharType="separate"/>
-      </w:r>
-      <w:r>
-        <w:t>10</w:t>
+        <w:instrText xml:space="preserve"> PAGEREF _Toc21521 \h </w:instrText>
+      </w:r>
+      <w:r>
+        <w:fldChar w:fldCharType="separate"/>
+      </w:r>
+      <w:r>
+        <w:t>11</w:t>
       </w:r>
       <w:r>
         <w:fldChar w:fldCharType="end"/>
@@ -3425,7 +3671,7 @@
           <w:rFonts w:hint="default" w:ascii="Times New Roman" w:hAnsi="Times New Roman" w:cs="Times New Roman"/>
           <w:lang w:val="en-US"/>
         </w:rPr>
-        <w:instrText xml:space="preserve"> HYPERLINK \l _Toc18745 </w:instrText>
+        <w:instrText xml:space="preserve"> HYPERLINK \l _Toc11738 </w:instrText>
       </w:r>
       <w:r>
         <w:rPr>
@@ -3448,13 +3694,13 @@
         <w:fldChar w:fldCharType="begin"/>
       </w:r>
       <w:r>
-        <w:instrText xml:space="preserve"> PAGEREF _Toc18745 \h </w:instrText>
-      </w:r>
-      <w:r>
-        <w:fldChar w:fldCharType="separate"/>
-      </w:r>
-      <w:r>
-        <w:t>10</w:t>
+        <w:instrText xml:space="preserve"> PAGEREF _Toc11738 \h </w:instrText>
+      </w:r>
+      <w:r>
+        <w:fldChar w:fldCharType="separate"/>
+      </w:r>
+      <w:r>
+        <w:t>11</w:t>
       </w:r>
       <w:r>
         <w:fldChar w:fldCharType="end"/>
@@ -3486,7 +3732,7 @@
           <w:rFonts w:hint="default" w:ascii="Times New Roman" w:hAnsi="Times New Roman" w:cs="Times New Roman"/>
           <w:lang w:val="en-US"/>
         </w:rPr>
-        <w:instrText xml:space="preserve"> HYPERLINK \l _Toc10017 </w:instrText>
+        <w:instrText xml:space="preserve"> HYPERLINK \l _Toc22209 </w:instrText>
       </w:r>
       <w:r>
         <w:rPr>
@@ -3509,13 +3755,13 @@
         <w:fldChar w:fldCharType="begin"/>
       </w:r>
       <w:r>
-        <w:instrText xml:space="preserve"> PAGEREF _Toc10017 \h </w:instrText>
-      </w:r>
-      <w:r>
-        <w:fldChar w:fldCharType="separate"/>
-      </w:r>
-      <w:r>
-        <w:t>10</w:t>
+        <w:instrText xml:space="preserve"> PAGEREF _Toc22209 \h </w:instrText>
+      </w:r>
+      <w:r>
+        <w:fldChar w:fldCharType="separate"/>
+      </w:r>
+      <w:r>
+        <w:t>11</w:t>
       </w:r>
       <w:r>
         <w:fldChar w:fldCharType="end"/>
@@ -3547,7 +3793,7 @@
           <w:rFonts w:hint="default" w:ascii="Times New Roman" w:hAnsi="Times New Roman" w:cs="Times New Roman"/>
           <w:lang w:val="en-US"/>
         </w:rPr>
-        <w:instrText xml:space="preserve"> HYPERLINK \l _Toc28709 </w:instrText>
+        <w:instrText xml:space="preserve"> HYPERLINK \l _Toc26043 </w:instrText>
       </w:r>
       <w:r>
         <w:rPr>
@@ -3570,13 +3816,13 @@
         <w:fldChar w:fldCharType="begin"/>
       </w:r>
       <w:r>
-        <w:instrText xml:space="preserve"> PAGEREF _Toc28709 \h </w:instrText>
-      </w:r>
-      <w:r>
-        <w:fldChar w:fldCharType="separate"/>
-      </w:r>
-      <w:r>
-        <w:t>11</w:t>
+        <w:instrText xml:space="preserve"> PAGEREF _Toc26043 \h </w:instrText>
+      </w:r>
+      <w:r>
+        <w:fldChar w:fldCharType="separate"/>
+      </w:r>
+      <w:r>
+        <w:t>12</w:t>
       </w:r>
       <w:r>
         <w:fldChar w:fldCharType="end"/>
@@ -3608,7 +3854,7 @@
           <w:rFonts w:hint="default" w:ascii="Times New Roman" w:hAnsi="Times New Roman" w:cs="Times New Roman"/>
           <w:lang w:val="en-US"/>
         </w:rPr>
-        <w:instrText xml:space="preserve"> HYPERLINK \l _Toc7060 </w:instrText>
+        <w:instrText xml:space="preserve"> HYPERLINK \l _Toc22127 </w:instrText>
       </w:r>
       <w:r>
         <w:rPr>
@@ -3631,13 +3877,13 @@
         <w:fldChar w:fldCharType="begin"/>
       </w:r>
       <w:r>
-        <w:instrText xml:space="preserve"> PAGEREF _Toc7060 \h </w:instrText>
-      </w:r>
-      <w:r>
-        <w:fldChar w:fldCharType="separate"/>
-      </w:r>
-      <w:r>
-        <w:t>11</w:t>
+        <w:instrText xml:space="preserve"> PAGEREF _Toc22127 \h </w:instrText>
+      </w:r>
+      <w:r>
+        <w:fldChar w:fldCharType="separate"/>
+      </w:r>
+      <w:r>
+        <w:t>12</w:t>
       </w:r>
       <w:r>
         <w:fldChar w:fldCharType="end"/>
@@ -3669,7 +3915,7 @@
           <w:rFonts w:hint="default" w:ascii="Times New Roman" w:hAnsi="Times New Roman" w:cs="Times New Roman"/>
           <w:lang w:val="en-US"/>
         </w:rPr>
-        <w:instrText xml:space="preserve"> HYPERLINK \l _Toc14788 </w:instrText>
+        <w:instrText xml:space="preserve"> HYPERLINK \l _Toc15192 </w:instrText>
       </w:r>
       <w:r>
         <w:rPr>
@@ -3692,13 +3938,13 @@
         <w:fldChar w:fldCharType="begin"/>
       </w:r>
       <w:r>
-        <w:instrText xml:space="preserve"> PAGEREF _Toc14788 \h </w:instrText>
-      </w:r>
-      <w:r>
-        <w:fldChar w:fldCharType="separate"/>
-      </w:r>
-      <w:r>
-        <w:t>11</w:t>
+        <w:instrText xml:space="preserve"> PAGEREF _Toc15192 \h </w:instrText>
+      </w:r>
+      <w:r>
+        <w:fldChar w:fldCharType="separate"/>
+      </w:r>
+      <w:r>
+        <w:t>12</w:t>
       </w:r>
       <w:r>
         <w:fldChar w:fldCharType="end"/>
@@ -3860,7 +4106,7 @@
           <w:lang w:val="en-IN"/>
         </w:rPr>
       </w:pPr>
-      <w:bookmarkStart w:id="1" w:name="_Toc4335"/>
+      <w:bookmarkStart w:id="1" w:name="_Toc4271"/>
       <w:r>
         <w:rPr>
           <w:rFonts w:hint="default"/>
@@ -3904,7 +4150,7 @@
           <w:lang w:val="en-IN"/>
         </w:rPr>
       </w:pPr>
-      <w:bookmarkStart w:id="2" w:name="_Toc27838"/>
+      <w:bookmarkStart w:id="2" w:name="_Toc30190"/>
       <w:r>
         <w:rPr>
           <w:rFonts w:hint="default"/>
@@ -3912,6 +4158,7 @@
         </w:rPr>
         <w:t>Power set ???</w:t>
       </w:r>
+      <w:bookmarkEnd w:id="2"/>
     </w:p>
     <w:p>
       <w:pPr>
@@ -3922,6 +4169,7 @@
           <w:lang w:val="en-US"/>
         </w:rPr>
       </w:pPr>
+      <w:bookmarkStart w:id="3" w:name="_Toc21522"/>
       <w:r>
         <w:rPr>
           <w:rFonts w:hint="default"/>
@@ -3929,7 +4177,7 @@
         </w:rPr>
         <w:t>Recursion</w:t>
       </w:r>
-      <w:bookmarkEnd w:id="2"/>
+      <w:bookmarkEnd w:id="3"/>
     </w:p>
     <w:p>
       <w:pPr>
@@ -4020,6 +4268,7 @@
           <w:lang w:val="en-IN"/>
         </w:rPr>
       </w:pPr>
+      <w:bookmarkStart w:id="4" w:name="_Toc16174"/>
       <w:r>
         <w:rPr>
           <w:rFonts w:hint="default"/>
@@ -4027,6 +4276,7 @@
         </w:rPr>
         <w:t>Multiple Recursion Calls</w:t>
       </w:r>
+      <w:bookmarkEnd w:id="4"/>
     </w:p>
     <w:p>
       <w:pPr>
@@ -4090,6 +4340,7 @@
           <w:lang w:val="en-US"/>
         </w:rPr>
       </w:pPr>
+      <w:bookmarkStart w:id="5" w:name="_Toc8110"/>
       <w:r>
         <w:rPr>
           <w:rFonts w:hint="default"/>
@@ -4097,6 +4348,7 @@
         </w:rPr>
         <w:t>Recursion tree</w:t>
       </w:r>
+      <w:bookmarkEnd w:id="5"/>
     </w:p>
     <w:p>
       <w:pPr>
@@ -4214,6 +4466,7 @@
           <w:lang w:val="en-IN"/>
         </w:rPr>
       </w:pPr>
+      <w:bookmarkStart w:id="6" w:name="_Toc16743"/>
       <w:r>
         <w:rPr>
           <w:rFonts w:hint="default"/>
@@ -4221,6 +4474,7 @@
         </w:rPr>
         <w:t>Subsequences</w:t>
       </w:r>
+      <w:bookmarkEnd w:id="6"/>
     </w:p>
     <w:p>
       <w:pPr>
@@ -4234,24 +4488,15 @@
           <w:rFonts w:hint="default"/>
           <w:lang w:val="en-IN"/>
         </w:rPr>
-        <w:t>Contiguous or non-contiguous sequences. Follows order. Take or not take a value at certain index is done to form sub-sequences</w:t>
-      </w:r>
-      <w:bookmarkStart w:id="60" w:name="_GoBack"/>
-      <w:bookmarkEnd w:id="60"/>
-      <w:r>
+        <w:t>Contiguous or non-contiguous sequences. Follows order. Take or not take a value at certain index is done to form sub-sequences.</w:t>
+      </w:r>
+    </w:p>
+    <w:p>
+      <w:pPr>
         <w:rPr>
           <w:rFonts w:hint="default"/>
           <w:lang w:val="en-IN"/>
         </w:rPr>
-        <w:t>.</w:t>
-      </w:r>
-    </w:p>
-    <w:p>
-      <w:pPr>
-        <w:rPr>
-          <w:rFonts w:hint="default"/>
-          <w:lang w:val="en-IN"/>
-        </w:rPr>
       </w:pPr>
     </w:p>
     <w:p>
@@ -4263,7 +4508,7 @@
           <w:lang w:val="en-US"/>
         </w:rPr>
       </w:pPr>
-      <w:bookmarkStart w:id="3" w:name="_Toc13357"/>
+      <w:bookmarkStart w:id="7" w:name="_Toc22656"/>
       <w:r>
         <w:rPr>
           <w:rFonts w:hint="default"/>
@@ -4271,7 +4516,7 @@
         </w:rPr>
         <w:t>Primitive Data Structures</w:t>
       </w:r>
-      <w:bookmarkEnd w:id="3"/>
+      <w:bookmarkEnd w:id="7"/>
     </w:p>
     <w:p>
       <w:pPr>
@@ -4282,7 +4527,7 @@
           <w:lang w:val="en-US"/>
         </w:rPr>
       </w:pPr>
-      <w:bookmarkStart w:id="4" w:name="_Toc20351"/>
+      <w:bookmarkStart w:id="8" w:name="_Toc3222"/>
       <w:r>
         <w:rPr>
           <w:rFonts w:hint="default"/>
@@ -4290,7 +4535,7 @@
         </w:rPr>
         <w:t>Integer</w:t>
       </w:r>
-      <w:bookmarkEnd w:id="4"/>
+      <w:bookmarkEnd w:id="8"/>
     </w:p>
     <w:p>
       <w:pPr>
@@ -4301,7 +4546,7 @@
           <w:lang w:val="en-US"/>
         </w:rPr>
       </w:pPr>
-      <w:bookmarkStart w:id="5" w:name="_Toc25115"/>
+      <w:bookmarkStart w:id="9" w:name="_Toc31144"/>
       <w:r>
         <w:rPr>
           <w:rFonts w:hint="default"/>
@@ -4309,7 +4554,7 @@
         </w:rPr>
         <w:t>Float</w:t>
       </w:r>
-      <w:bookmarkEnd w:id="5"/>
+      <w:bookmarkEnd w:id="9"/>
     </w:p>
     <w:p>
       <w:pPr>
@@ -4320,7 +4565,7 @@
           <w:lang w:val="en-US"/>
         </w:rPr>
       </w:pPr>
-      <w:bookmarkStart w:id="6" w:name="_Toc4163"/>
+      <w:bookmarkStart w:id="10" w:name="_Toc30245"/>
       <w:r>
         <w:rPr>
           <w:rFonts w:hint="default"/>
@@ -4328,7 +4573,7 @@
         </w:rPr>
         <w:t>Character</w:t>
       </w:r>
-      <w:bookmarkEnd w:id="6"/>
+      <w:bookmarkEnd w:id="10"/>
     </w:p>
     <w:p>
       <w:pPr>
@@ -4339,7 +4584,7 @@
           <w:lang w:val="en-US"/>
         </w:rPr>
       </w:pPr>
-      <w:bookmarkStart w:id="7" w:name="_Toc22724"/>
+      <w:bookmarkStart w:id="11" w:name="_Toc22146"/>
       <w:r>
         <w:rPr>
           <w:rFonts w:hint="default"/>
@@ -4347,7 +4592,7 @@
         </w:rPr>
         <w:t>Boolean</w:t>
       </w:r>
-      <w:bookmarkEnd w:id="7"/>
+      <w:bookmarkEnd w:id="11"/>
     </w:p>
     <w:p>
       <w:pPr>
@@ -4358,7 +4603,7 @@
           <w:lang w:val="en-US"/>
         </w:rPr>
       </w:pPr>
-      <w:bookmarkStart w:id="8" w:name="_Toc14210"/>
+      <w:bookmarkStart w:id="12" w:name="_Toc4378"/>
       <w:r>
         <w:rPr>
           <w:rFonts w:hint="default"/>
@@ -4366,7 +4611,7 @@
         </w:rPr>
         <w:t>Linear Data Structures</w:t>
       </w:r>
-      <w:bookmarkEnd w:id="8"/>
+      <w:bookmarkEnd w:id="12"/>
     </w:p>
     <w:p>
       <w:pPr>
@@ -4377,7 +4622,7 @@
           <w:lang w:val="en-US"/>
         </w:rPr>
       </w:pPr>
-      <w:bookmarkStart w:id="9" w:name="_Toc7928"/>
+      <w:bookmarkStart w:id="13" w:name="_Toc30388"/>
       <w:r>
         <w:rPr>
           <w:rFonts w:hint="default"/>
@@ -4385,7 +4630,7 @@
         </w:rPr>
         <w:t>Arrays</w:t>
       </w:r>
-      <w:bookmarkEnd w:id="9"/>
+      <w:bookmarkEnd w:id="13"/>
     </w:p>
     <w:p>
       <w:pPr>
@@ -4396,7 +4641,7 @@
           <w:lang w:val="en-US"/>
         </w:rPr>
       </w:pPr>
-      <w:bookmarkStart w:id="10" w:name="_Toc6199"/>
+      <w:bookmarkStart w:id="14" w:name="_Toc19570"/>
       <w:r>
         <w:rPr>
           <w:rFonts w:hint="default"/>
@@ -4404,7 +4649,7 @@
         </w:rPr>
         <w:t>Linked Lists</w:t>
       </w:r>
-      <w:bookmarkEnd w:id="10"/>
+      <w:bookmarkEnd w:id="14"/>
     </w:p>
     <w:p>
       <w:pPr>
@@ -4415,7 +4660,7 @@
           <w:lang w:val="en-US"/>
         </w:rPr>
       </w:pPr>
-      <w:bookmarkStart w:id="11" w:name="_Toc11648"/>
+      <w:bookmarkStart w:id="15" w:name="_Toc9096"/>
       <w:r>
         <w:rPr>
           <w:rFonts w:hint="default"/>
@@ -4423,7 +4668,7 @@
         </w:rPr>
         <w:t>Singly Linked Lists</w:t>
       </w:r>
-      <w:bookmarkEnd w:id="11"/>
+      <w:bookmarkEnd w:id="15"/>
     </w:p>
     <w:p>
       <w:pPr>
@@ -4434,7 +4679,7 @@
           <w:lang w:val="en-US"/>
         </w:rPr>
       </w:pPr>
-      <w:bookmarkStart w:id="12" w:name="_Toc31426"/>
+      <w:bookmarkStart w:id="16" w:name="_Toc4482"/>
       <w:r>
         <w:rPr>
           <w:rFonts w:hint="default"/>
@@ -4442,7 +4687,7 @@
         </w:rPr>
         <w:t>Doubly Linked Lists</w:t>
       </w:r>
-      <w:bookmarkEnd w:id="12"/>
+      <w:bookmarkEnd w:id="16"/>
     </w:p>
     <w:p>
       <w:pPr>
@@ -4453,7 +4698,7 @@
           <w:lang w:val="en-US"/>
         </w:rPr>
       </w:pPr>
-      <w:bookmarkStart w:id="13" w:name="_Toc31509"/>
+      <w:bookmarkStart w:id="17" w:name="_Toc14672"/>
       <w:r>
         <w:rPr>
           <w:rFonts w:hint="default"/>
@@ -4461,7 +4706,7 @@
         </w:rPr>
         <w:t>Circular Linked Lists</w:t>
       </w:r>
-      <w:bookmarkEnd w:id="13"/>
+      <w:bookmarkEnd w:id="17"/>
     </w:p>
     <w:p>
       <w:pPr>
@@ -4472,7 +4717,7 @@
           <w:lang w:val="en-US"/>
         </w:rPr>
       </w:pPr>
-      <w:bookmarkStart w:id="14" w:name="_Toc21379"/>
+      <w:bookmarkStart w:id="18" w:name="_Toc19044"/>
       <w:r>
         <w:rPr>
           <w:rFonts w:hint="default"/>
@@ -4480,7 +4725,7 @@
         </w:rPr>
         <w:t>Stacks</w:t>
       </w:r>
-      <w:bookmarkEnd w:id="14"/>
+      <w:bookmarkEnd w:id="18"/>
     </w:p>
     <w:p>
       <w:pPr>
@@ -4491,7 +4736,7 @@
           <w:lang w:val="en-US"/>
         </w:rPr>
       </w:pPr>
-      <w:bookmarkStart w:id="15" w:name="_Toc18680"/>
+      <w:bookmarkStart w:id="19" w:name="_Toc9377"/>
       <w:r>
         <w:rPr>
           <w:rFonts w:hint="default"/>
@@ -4499,7 +4744,7 @@
         </w:rPr>
         <w:t>Queues</w:t>
       </w:r>
-      <w:bookmarkEnd w:id="15"/>
+      <w:bookmarkEnd w:id="19"/>
     </w:p>
     <w:p>
       <w:pPr>
@@ -4510,7 +4755,7 @@
           <w:lang w:val="en-US"/>
         </w:rPr>
       </w:pPr>
-      <w:bookmarkStart w:id="16" w:name="_Toc2958"/>
+      <w:bookmarkStart w:id="20" w:name="_Toc14511"/>
       <w:r>
         <w:rPr>
           <w:rFonts w:hint="default"/>
@@ -4518,7 +4763,7 @@
         </w:rPr>
         <w:t>Priority Queue</w:t>
       </w:r>
-      <w:bookmarkEnd w:id="16"/>
+      <w:bookmarkEnd w:id="20"/>
     </w:p>
     <w:p>
       <w:pPr>
@@ -4529,7 +4774,7 @@
           <w:lang w:val="en-US"/>
         </w:rPr>
       </w:pPr>
-      <w:bookmarkStart w:id="17" w:name="_Toc15706"/>
+      <w:bookmarkStart w:id="21" w:name="_Toc29349"/>
       <w:r>
         <w:rPr>
           <w:rFonts w:hint="default"/>
@@ -4537,7 +4782,7 @@
         </w:rPr>
         <w:t>Circular Queue</w:t>
       </w:r>
-      <w:bookmarkEnd w:id="17"/>
+      <w:bookmarkEnd w:id="21"/>
     </w:p>
     <w:p>
       <w:pPr>
@@ -4548,7 +4793,7 @@
           <w:lang w:val="en-US"/>
         </w:rPr>
       </w:pPr>
-      <w:bookmarkStart w:id="18" w:name="_Toc21500"/>
+      <w:bookmarkStart w:id="22" w:name="_Toc1806"/>
       <w:r>
         <w:rPr>
           <w:rFonts w:hint="default"/>
@@ -4556,7 +4801,7 @@
         </w:rPr>
         <w:t>Deque (Double-Ended Queue)</w:t>
       </w:r>
-      <w:bookmarkEnd w:id="18"/>
+      <w:bookmarkEnd w:id="22"/>
     </w:p>
     <w:p>
       <w:pPr>
@@ -4575,7 +4820,7 @@
           <w:lang w:val="en-US"/>
         </w:rPr>
       </w:pPr>
-      <w:bookmarkStart w:id="19" w:name="_Toc502"/>
+      <w:bookmarkStart w:id="23" w:name="_Toc21728"/>
       <w:r>
         <w:rPr>
           <w:rFonts w:hint="default"/>
@@ -4583,7 +4828,7 @@
         </w:rPr>
         <w:t>Non-Linear Data Structures</w:t>
       </w:r>
-      <w:bookmarkEnd w:id="19"/>
+      <w:bookmarkEnd w:id="23"/>
     </w:p>
     <w:p>
       <w:pPr>
@@ -4594,7 +4839,7 @@
           <w:lang w:val="en-US"/>
         </w:rPr>
       </w:pPr>
-      <w:bookmarkStart w:id="20" w:name="_Toc147"/>
+      <w:bookmarkStart w:id="24" w:name="_Toc5236"/>
       <w:r>
         <w:rPr>
           <w:rFonts w:hint="default"/>
@@ -4602,7 +4847,7 @@
         </w:rPr>
         <w:t>Trees</w:t>
       </w:r>
-      <w:bookmarkEnd w:id="20"/>
+      <w:bookmarkEnd w:id="24"/>
     </w:p>
     <w:p>
       <w:pPr>
@@ -4613,7 +4858,7 @@
           <w:lang w:val="en-US"/>
         </w:rPr>
       </w:pPr>
-      <w:bookmarkStart w:id="21" w:name="_Toc4238"/>
+      <w:bookmarkStart w:id="25" w:name="_Toc15373"/>
       <w:r>
         <w:rPr>
           <w:rFonts w:hint="default"/>
@@ -4621,7 +4866,7 @@
         </w:rPr>
         <w:t>Binary Trees</w:t>
       </w:r>
-      <w:bookmarkEnd w:id="21"/>
+      <w:bookmarkEnd w:id="25"/>
     </w:p>
     <w:p>
       <w:pPr>
@@ -4632,7 +4877,7 @@
           <w:lang w:val="en-US"/>
         </w:rPr>
       </w:pPr>
-      <w:bookmarkStart w:id="22" w:name="_Toc3293"/>
+      <w:bookmarkStart w:id="26" w:name="_Toc11767"/>
       <w:r>
         <w:rPr>
           <w:rFonts w:hint="default"/>
@@ -4640,7 +4885,7 @@
         </w:rPr>
         <w:t>Binary Search Trees</w:t>
       </w:r>
-      <w:bookmarkEnd w:id="22"/>
+      <w:bookmarkEnd w:id="26"/>
     </w:p>
     <w:p>
       <w:pPr>
@@ -4651,7 +4896,7 @@
           <w:lang w:val="en-US"/>
         </w:rPr>
       </w:pPr>
-      <w:bookmarkStart w:id="23" w:name="_Toc25632"/>
+      <w:bookmarkStart w:id="27" w:name="_Toc2821"/>
       <w:r>
         <w:rPr>
           <w:rFonts w:hint="default"/>
@@ -4659,7 +4904,7 @@
         </w:rPr>
         <w:t>AVL Trees</w:t>
       </w:r>
-      <w:bookmarkEnd w:id="23"/>
+      <w:bookmarkEnd w:id="27"/>
     </w:p>
     <w:p>
       <w:pPr>
@@ -4670,7 +4915,7 @@
           <w:lang w:val="en-US"/>
         </w:rPr>
       </w:pPr>
-      <w:bookmarkStart w:id="24" w:name="_Toc18162"/>
+      <w:bookmarkStart w:id="28" w:name="_Toc21671"/>
       <w:r>
         <w:rPr>
           <w:rFonts w:hint="default"/>
@@ -4678,7 +4923,7 @@
         </w:rPr>
         <w:t>Red-Black Trees</w:t>
       </w:r>
-      <w:bookmarkEnd w:id="24"/>
+      <w:bookmarkEnd w:id="28"/>
     </w:p>
     <w:p>
       <w:pPr>
@@ -4689,7 +4934,7 @@
           <w:lang w:val="en-US"/>
         </w:rPr>
       </w:pPr>
-      <w:bookmarkStart w:id="25" w:name="_Toc15643"/>
+      <w:bookmarkStart w:id="29" w:name="_Toc10707"/>
       <w:r>
         <w:rPr>
           <w:rFonts w:hint="default"/>
@@ -4697,7 +4942,7 @@
         </w:rPr>
         <w:t>Heap (Min-Heap/Max-Heap)</w:t>
       </w:r>
-      <w:bookmarkEnd w:id="25"/>
+      <w:bookmarkEnd w:id="29"/>
     </w:p>
     <w:p>
       <w:pPr>
@@ -4708,7 +4953,7 @@
           <w:lang w:val="en-US"/>
         </w:rPr>
       </w:pPr>
-      <w:bookmarkStart w:id="26" w:name="_Toc13684"/>
+      <w:bookmarkStart w:id="30" w:name="_Toc22220"/>
       <w:r>
         <w:rPr>
           <w:rFonts w:hint="default"/>
@@ -4716,7 +4961,7 @@
         </w:rPr>
         <w:t>B-Trees</w:t>
       </w:r>
-      <w:bookmarkEnd w:id="26"/>
+      <w:bookmarkEnd w:id="30"/>
     </w:p>
     <w:p>
       <w:pPr>
@@ -4727,7 +4972,7 @@
           <w:lang w:val="en-US"/>
         </w:rPr>
       </w:pPr>
-      <w:bookmarkStart w:id="27" w:name="_Toc22488"/>
+      <w:bookmarkStart w:id="31" w:name="_Toc16985"/>
       <w:r>
         <w:rPr>
           <w:rFonts w:hint="default"/>
@@ -4735,7 +4980,7 @@
         </w:rPr>
         <w:t>Tries</w:t>
       </w:r>
-      <w:bookmarkEnd w:id="27"/>
+      <w:bookmarkEnd w:id="31"/>
     </w:p>
     <w:p>
       <w:pPr>
@@ -4746,7 +4991,7 @@
           <w:lang w:val="en-US"/>
         </w:rPr>
       </w:pPr>
-      <w:bookmarkStart w:id="28" w:name="_Toc14997"/>
+      <w:bookmarkStart w:id="32" w:name="_Toc119"/>
       <w:r>
         <w:rPr>
           <w:rFonts w:hint="default"/>
@@ -4754,7 +4999,7 @@
         </w:rPr>
         <w:t>Graphs</w:t>
       </w:r>
-      <w:bookmarkEnd w:id="28"/>
+      <w:bookmarkEnd w:id="32"/>
     </w:p>
     <w:p>
       <w:pPr>
@@ -4765,7 +5010,7 @@
           <w:lang w:val="en-US"/>
         </w:rPr>
       </w:pPr>
-      <w:bookmarkStart w:id="29" w:name="_Toc12310"/>
+      <w:bookmarkStart w:id="33" w:name="_Toc31546"/>
       <w:r>
         <w:rPr>
           <w:rFonts w:hint="default"/>
@@ -4773,7 +5018,7 @@
         </w:rPr>
         <w:t>Directed Graphs</w:t>
       </w:r>
-      <w:bookmarkEnd w:id="29"/>
+      <w:bookmarkEnd w:id="33"/>
     </w:p>
     <w:p>
       <w:pPr>
@@ -4784,7 +5029,7 @@
           <w:lang w:val="en-US"/>
         </w:rPr>
       </w:pPr>
-      <w:bookmarkStart w:id="30" w:name="_Toc17435"/>
+      <w:bookmarkStart w:id="34" w:name="_Toc1361"/>
       <w:r>
         <w:rPr>
           <w:rFonts w:hint="default"/>
@@ -4792,7 +5037,7 @@
         </w:rPr>
         <w:t>Undirected Graphs</w:t>
       </w:r>
-      <w:bookmarkEnd w:id="30"/>
+      <w:bookmarkEnd w:id="34"/>
     </w:p>
     <w:p>
       <w:pPr>
@@ -4803,7 +5048,7 @@
           <w:lang w:val="en-US"/>
         </w:rPr>
       </w:pPr>
-      <w:bookmarkStart w:id="31" w:name="_Toc352"/>
+      <w:bookmarkStart w:id="35" w:name="_Toc27354"/>
       <w:r>
         <w:rPr>
           <w:rFonts w:hint="default"/>
@@ -4811,7 +5056,7 @@
         </w:rPr>
         <w:t>Weighted Graphs</w:t>
       </w:r>
-      <w:bookmarkEnd w:id="31"/>
+      <w:bookmarkEnd w:id="35"/>
     </w:p>
     <w:p>
       <w:pPr>
@@ -4822,7 +5067,7 @@
           <w:lang w:val="en-US"/>
         </w:rPr>
       </w:pPr>
-      <w:bookmarkStart w:id="32" w:name="_Toc6338"/>
+      <w:bookmarkStart w:id="36" w:name="_Toc5631"/>
       <w:r>
         <w:rPr>
           <w:rFonts w:hint="default"/>
@@ -4830,7 +5075,7 @@
         </w:rPr>
         <w:t>Unweighted Graphs</w:t>
       </w:r>
-      <w:bookmarkEnd w:id="32"/>
+      <w:bookmarkEnd w:id="36"/>
     </w:p>
     <w:p>
       <w:pPr>
@@ -4841,7 +5086,7 @@
           <w:lang w:val="en-US"/>
         </w:rPr>
       </w:pPr>
-      <w:bookmarkStart w:id="33" w:name="_Toc29562"/>
+      <w:bookmarkStart w:id="37" w:name="_Toc3008"/>
       <w:r>
         <w:rPr>
           <w:rFonts w:hint="default"/>
@@ -4849,7 +5094,7 @@
         </w:rPr>
         <w:t>File Structures:</w:t>
       </w:r>
-      <w:bookmarkEnd w:id="33"/>
+      <w:bookmarkEnd w:id="37"/>
     </w:p>
     <w:p>
       <w:pPr>
@@ -4860,7 +5105,7 @@
           <w:lang w:val="en-US"/>
         </w:rPr>
       </w:pPr>
-      <w:bookmarkStart w:id="34" w:name="_Toc5482"/>
+      <w:bookmarkStart w:id="38" w:name="_Toc26013"/>
       <w:r>
         <w:rPr>
           <w:rFonts w:hint="default"/>
@@ -4868,7 +5113,7 @@
         </w:rPr>
         <w:t>Sequential Files</w:t>
       </w:r>
-      <w:bookmarkEnd w:id="34"/>
+      <w:bookmarkEnd w:id="38"/>
     </w:p>
     <w:p>
       <w:pPr>
@@ -4879,7 +5124,7 @@
           <w:lang w:val="en-US"/>
         </w:rPr>
       </w:pPr>
-      <w:bookmarkStart w:id="35" w:name="_Toc6978"/>
+      <w:bookmarkStart w:id="39" w:name="_Toc1176"/>
       <w:r>
         <w:rPr>
           <w:rFonts w:hint="default"/>
@@ -4887,7 +5132,7 @@
         </w:rPr>
         <w:t>Indexed Files</w:t>
       </w:r>
-      <w:bookmarkEnd w:id="35"/>
+      <w:bookmarkEnd w:id="39"/>
     </w:p>
     <w:p>
       <w:pPr>
@@ -4898,7 +5143,7 @@
           <w:lang w:val="en-US"/>
         </w:rPr>
       </w:pPr>
-      <w:bookmarkStart w:id="36" w:name="_Toc240"/>
+      <w:bookmarkStart w:id="40" w:name="_Toc18460"/>
       <w:r>
         <w:rPr>
           <w:rFonts w:hint="default"/>
@@ -4906,7 +5151,7 @@
         </w:rPr>
         <w:t>Direct Files</w:t>
       </w:r>
-      <w:bookmarkEnd w:id="36"/>
+      <w:bookmarkEnd w:id="40"/>
     </w:p>
     <w:p>
       <w:pPr>
@@ -4917,7 +5162,7 @@
           <w:lang w:val="en-US"/>
         </w:rPr>
       </w:pPr>
-      <w:bookmarkStart w:id="37" w:name="_Toc31668"/>
+      <w:bookmarkStart w:id="41" w:name="_Toc27043"/>
       <w:r>
         <w:rPr>
           <w:rFonts w:hint="default"/>
@@ -4925,7 +5170,7 @@
         </w:rPr>
         <w:t>Hashing:</w:t>
       </w:r>
-      <w:bookmarkEnd w:id="37"/>
+      <w:bookmarkEnd w:id="41"/>
     </w:p>
     <w:p>
       <w:pPr>
@@ -5075,7 +5320,7 @@
           <w:lang w:val="en-US"/>
         </w:rPr>
       </w:pPr>
-      <w:bookmarkStart w:id="38" w:name="_Toc5035"/>
+      <w:bookmarkStart w:id="42" w:name="_Toc6279"/>
       <w:r>
         <w:rPr>
           <w:rFonts w:hint="default"/>
@@ -5083,7 +5328,7 @@
         </w:rPr>
         <w:t>Hash Function</w:t>
       </w:r>
-      <w:bookmarkEnd w:id="38"/>
+      <w:bookmarkEnd w:id="42"/>
     </w:p>
     <w:p>
       <w:pPr>
@@ -5109,7 +5354,7 @@
           <w:lang w:val="en-US"/>
         </w:rPr>
       </w:pPr>
-      <w:bookmarkStart w:id="39" w:name="_Toc20463"/>
+      <w:bookmarkStart w:id="43" w:name="_Toc2655"/>
       <w:r>
         <w:rPr>
           <w:rFonts w:hint="default"/>
@@ -5117,7 +5362,7 @@
         </w:rPr>
         <w:t>Hash Table</w:t>
       </w:r>
-      <w:bookmarkEnd w:id="39"/>
+      <w:bookmarkEnd w:id="43"/>
     </w:p>
     <w:p>
       <w:pPr>
@@ -5143,7 +5388,7 @@
           <w:lang w:val="en-US"/>
         </w:rPr>
       </w:pPr>
-      <w:bookmarkStart w:id="40" w:name="_Toc30682"/>
+      <w:bookmarkStart w:id="44" w:name="_Toc20092"/>
       <w:r>
         <w:rPr>
           <w:rFonts w:hint="default"/>
@@ -5151,7 +5396,7 @@
         </w:rPr>
         <w:t>Hash Map</w:t>
       </w:r>
-      <w:bookmarkEnd w:id="40"/>
+      <w:bookmarkEnd w:id="44"/>
     </w:p>
     <w:p>
       <w:pPr>
@@ -5177,7 +5422,7 @@
           <w:lang w:val="en-US"/>
         </w:rPr>
       </w:pPr>
-      <w:bookmarkStart w:id="41" w:name="_Toc28261"/>
+      <w:bookmarkStart w:id="45" w:name="_Toc13733"/>
       <w:r>
         <w:rPr>
           <w:rFonts w:hint="default"/>
@@ -5185,7 +5430,7 @@
         </w:rPr>
         <w:t>Handling collision</w:t>
       </w:r>
-      <w:bookmarkEnd w:id="41"/>
+      <w:bookmarkEnd w:id="45"/>
     </w:p>
     <w:p>
       <w:pPr>
@@ -5706,7 +5951,7 @@
           <w:lang w:val="en-US"/>
         </w:rPr>
       </w:pPr>
-      <w:bookmarkStart w:id="42" w:name="_Toc29326"/>
+      <w:bookmarkStart w:id="46" w:name="_Toc9308"/>
       <w:r>
         <w:rPr>
           <w:rFonts w:hint="default"/>
@@ -5714,7 +5959,7 @@
         </w:rPr>
         <w:t>Resizing</w:t>
       </w:r>
-      <w:bookmarkEnd w:id="42"/>
+      <w:bookmarkEnd w:id="46"/>
     </w:p>
     <w:p>
       <w:pPr>
@@ -5740,7 +5985,7 @@
           <w:lang w:val="en-US"/>
         </w:rPr>
       </w:pPr>
-      <w:bookmarkStart w:id="43" w:name="_Toc22182"/>
+      <w:bookmarkStart w:id="47" w:name="_Toc28566"/>
       <w:r>
         <w:rPr>
           <w:rFonts w:hint="default"/>
@@ -5748,7 +5993,7 @@
         </w:rPr>
         <w:t>Advanced Data Structures:</w:t>
       </w:r>
-      <w:bookmarkEnd w:id="43"/>
+      <w:bookmarkEnd w:id="47"/>
     </w:p>
     <w:p>
       <w:pPr>
@@ -5759,7 +6004,7 @@
           <w:lang w:val="en-US"/>
         </w:rPr>
       </w:pPr>
-      <w:bookmarkStart w:id="44" w:name="_Toc8403"/>
+      <w:bookmarkStart w:id="48" w:name="_Toc31736"/>
       <w:r>
         <w:rPr>
           <w:rFonts w:hint="default"/>
@@ -5767,7 +6012,7 @@
         </w:rPr>
         <w:t>Segment Trees</w:t>
       </w:r>
-      <w:bookmarkEnd w:id="44"/>
+      <w:bookmarkEnd w:id="48"/>
     </w:p>
     <w:p>
       <w:pPr>
@@ -5778,7 +6023,7 @@
           <w:lang w:val="en-US"/>
         </w:rPr>
       </w:pPr>
-      <w:bookmarkStart w:id="45" w:name="_Toc18019"/>
+      <w:bookmarkStart w:id="49" w:name="_Toc12300"/>
       <w:r>
         <w:rPr>
           <w:rFonts w:hint="default"/>
@@ -5786,7 +6031,7 @@
         </w:rPr>
         <w:t>Fenwick Trees (Binary Indexed Trees)</w:t>
       </w:r>
-      <w:bookmarkEnd w:id="45"/>
+      <w:bookmarkEnd w:id="49"/>
     </w:p>
     <w:p>
       <w:pPr>
@@ -5797,7 +6042,7 @@
           <w:lang w:val="en-US"/>
         </w:rPr>
       </w:pPr>
-      <w:bookmarkStart w:id="46" w:name="_Toc21279"/>
+      <w:bookmarkStart w:id="50" w:name="_Toc24019"/>
       <w:r>
         <w:rPr>
           <w:rFonts w:hint="default"/>
@@ -5805,7 +6050,7 @@
         </w:rPr>
         <w:t>Suffix Trees</w:t>
       </w:r>
-      <w:bookmarkEnd w:id="46"/>
+      <w:bookmarkEnd w:id="50"/>
     </w:p>
     <w:p>
       <w:pPr>
@@ -5816,7 +6061,7 @@
           <w:lang w:val="en-US"/>
         </w:rPr>
       </w:pPr>
-      <w:bookmarkStart w:id="47" w:name="_Toc22423"/>
+      <w:bookmarkStart w:id="51" w:name="_Toc13671"/>
       <w:r>
         <w:rPr>
           <w:rFonts w:hint="default"/>
@@ -5824,7 +6069,7 @@
         </w:rPr>
         <w:t>K-D Trees</w:t>
       </w:r>
-      <w:bookmarkEnd w:id="47"/>
+      <w:bookmarkEnd w:id="51"/>
     </w:p>
     <w:p>
       <w:pPr>
@@ -5835,7 +6080,7 @@
           <w:lang w:val="en-US"/>
         </w:rPr>
       </w:pPr>
-      <w:bookmarkStart w:id="48" w:name="_Toc8537"/>
+      <w:bookmarkStart w:id="52" w:name="_Toc3876"/>
       <w:r>
         <w:rPr>
           <w:rFonts w:hint="default"/>
@@ -5843,7 +6088,7 @@
         </w:rPr>
         <w:t>Sparse Tables</w:t>
       </w:r>
-      <w:bookmarkEnd w:id="48"/>
+      <w:bookmarkEnd w:id="52"/>
     </w:p>
     <w:p>
       <w:pPr>
@@ -5854,7 +6099,7 @@
           <w:lang w:val="en-US"/>
         </w:rPr>
       </w:pPr>
-      <w:bookmarkStart w:id="49" w:name="_Toc30977"/>
+      <w:bookmarkStart w:id="53" w:name="_Toc5870"/>
       <w:r>
         <w:rPr>
           <w:rFonts w:hint="default"/>
@@ -5862,7 +6107,7 @@
         </w:rPr>
         <w:t>Disjoint-Set (Union-Find)</w:t>
       </w:r>
-      <w:bookmarkEnd w:id="49"/>
+      <w:bookmarkEnd w:id="53"/>
     </w:p>
     <w:p>
       <w:pPr>
@@ -5873,7 +6118,7 @@
           <w:lang w:val="en-US"/>
         </w:rPr>
       </w:pPr>
-      <w:bookmarkStart w:id="50" w:name="_Toc25588"/>
+      <w:bookmarkStart w:id="54" w:name="_Toc23874"/>
       <w:r>
         <w:rPr>
           <w:rFonts w:hint="default"/>
@@ -5881,7 +6126,7 @@
         </w:rPr>
         <w:t>Specialized Data Structures:</w:t>
       </w:r>
-      <w:bookmarkEnd w:id="50"/>
+      <w:bookmarkEnd w:id="54"/>
     </w:p>
     <w:p>
       <w:pPr>
@@ -5892,7 +6137,7 @@
           <w:lang w:val="en-US"/>
         </w:rPr>
       </w:pPr>
-      <w:bookmarkStart w:id="51" w:name="_Toc23369"/>
+      <w:bookmarkStart w:id="55" w:name="_Toc23329"/>
       <w:r>
         <w:rPr>
           <w:rFonts w:hint="default"/>
@@ -5900,7 +6145,7 @@
         </w:rPr>
         <w:t>Bloom Filters</w:t>
       </w:r>
-      <w:bookmarkEnd w:id="51"/>
+      <w:bookmarkEnd w:id="55"/>
     </w:p>
     <w:p>
       <w:pPr>
@@ -5911,7 +6156,7 @@
           <w:lang w:val="en-US"/>
         </w:rPr>
       </w:pPr>
-      <w:bookmarkStart w:id="52" w:name="_Toc25324"/>
+      <w:bookmarkStart w:id="56" w:name="_Toc28964"/>
       <w:r>
         <w:rPr>
           <w:rFonts w:hint="default"/>
@@ -5919,7 +6164,7 @@
         </w:rPr>
         <w:t>LRU Cache</w:t>
       </w:r>
-      <w:bookmarkEnd w:id="52"/>
+      <w:bookmarkEnd w:id="56"/>
     </w:p>
     <w:p>
       <w:pPr>
@@ -5930,7 +6175,7 @@
           <w:lang w:val="en-US"/>
         </w:rPr>
       </w:pPr>
-      <w:bookmarkStart w:id="53" w:name="_Toc144"/>
+      <w:bookmarkStart w:id="57" w:name="_Toc14763"/>
       <w:r>
         <w:rPr>
           <w:rFonts w:hint="default"/>
@@ -5938,7 +6183,7 @@
         </w:rPr>
         <w:t>Abstract Data Types (ADTs):</w:t>
       </w:r>
-      <w:bookmarkEnd w:id="53"/>
+      <w:bookmarkEnd w:id="57"/>
     </w:p>
     <w:p>
       <w:pPr>
@@ -5949,7 +6194,7 @@
           <w:lang w:val="en-US"/>
         </w:rPr>
       </w:pPr>
-      <w:bookmarkStart w:id="54" w:name="_Toc20907"/>
+      <w:bookmarkStart w:id="58" w:name="_Toc21521"/>
       <w:r>
         <w:rPr>
           <w:rFonts w:hint="default"/>
@@ -5957,7 +6202,7 @@
         </w:rPr>
         <w:t>List ADT</w:t>
       </w:r>
-      <w:bookmarkEnd w:id="54"/>
+      <w:bookmarkEnd w:id="58"/>
     </w:p>
     <w:p>
       <w:pPr>
@@ -5968,7 +6213,7 @@
           <w:lang w:val="en-US"/>
         </w:rPr>
       </w:pPr>
-      <w:bookmarkStart w:id="55" w:name="_Toc18745"/>
+      <w:bookmarkStart w:id="59" w:name="_Toc11738"/>
       <w:r>
         <w:rPr>
           <w:rFonts w:hint="default"/>
@@ -5976,7 +6221,7 @@
         </w:rPr>
         <w:t>Stack ADT</w:t>
       </w:r>
-      <w:bookmarkEnd w:id="55"/>
+      <w:bookmarkEnd w:id="59"/>
     </w:p>
     <w:p>
       <w:pPr>
@@ -5987,7 +6232,7 @@
           <w:lang w:val="en-US"/>
         </w:rPr>
       </w:pPr>
-      <w:bookmarkStart w:id="56" w:name="_Toc10017"/>
+      <w:bookmarkStart w:id="60" w:name="_Toc22209"/>
       <w:r>
         <w:rPr>
           <w:rFonts w:hint="default"/>
@@ -5995,7 +6240,7 @@
         </w:rPr>
         <w:t>Queue ADT</w:t>
       </w:r>
-      <w:bookmarkEnd w:id="56"/>
+      <w:bookmarkEnd w:id="60"/>
     </w:p>
     <w:p>
       <w:pPr>
@@ -6006,7 +6251,7 @@
           <w:lang w:val="en-US"/>
         </w:rPr>
       </w:pPr>
-      <w:bookmarkStart w:id="57" w:name="_Toc28709"/>
+      <w:bookmarkStart w:id="61" w:name="_Toc26043"/>
       <w:r>
         <w:rPr>
           <w:rFonts w:hint="default"/>
@@ -6014,7 +6259,7 @@
         </w:rPr>
         <w:t>Map ADT</w:t>
       </w:r>
-      <w:bookmarkEnd w:id="57"/>
+      <w:bookmarkEnd w:id="61"/>
     </w:p>
     <w:p>
       <w:pPr>
@@ -6025,7 +6270,7 @@
           <w:lang w:val="en-US"/>
         </w:rPr>
       </w:pPr>
-      <w:bookmarkStart w:id="58" w:name="_Toc7060"/>
+      <w:bookmarkStart w:id="62" w:name="_Toc22127"/>
       <w:r>
         <w:rPr>
           <w:rFonts w:hint="default"/>
@@ -6033,7 +6278,7 @@
         </w:rPr>
         <w:t>Set ADT</w:t>
       </w:r>
-      <w:bookmarkEnd w:id="58"/>
+      <w:bookmarkEnd w:id="62"/>
     </w:p>
     <w:p>
       <w:pPr>
@@ -6044,7 +6289,7 @@
           <w:lang w:val="en-US"/>
         </w:rPr>
       </w:pPr>
-      <w:bookmarkStart w:id="59" w:name="_Toc14788"/>
+      <w:bookmarkStart w:id="63" w:name="_Toc15192"/>
       <w:r>
         <w:rPr>
           <w:rFonts w:hint="default"/>
@@ -6052,7 +6297,7 @@
         </w:rPr>
         <w:t>Dynamic Programming</w:t>
       </w:r>
-      <w:bookmarkEnd w:id="59"/>
+      <w:bookmarkEnd w:id="63"/>
     </w:p>
     <w:sectPr>
       <w:pgSz w:w="11906" w:h="16838"/>

</xml_diff>

<commit_message>
Need to update KLA questions
</commit_message>
<xml_diff>
--- a/Docs/DS and Algo.docx
+++ b/Docs/DS and Algo.docx
@@ -4168,6 +4168,80 @@
         </w:rPr>
       </w:pPr>
       <w:bookmarkStart w:id="3" w:name="_Toc23390"/>
+      <w:r>
+        <w:rPr>
+          <w:rFonts w:hint="default"/>
+          <w:lang w:val="en-US"/>
+        </w:rPr>
+        <w:t>Problem solving approaches</w:t>
+      </w:r>
+    </w:p>
+    <w:p>
+      <w:pPr>
+        <w:pStyle w:val="4"/>
+        <w:bidi w:val="0"/>
+        <w:rPr>
+          <w:rFonts w:hint="default"/>
+          <w:lang w:val="en-US"/>
+        </w:rPr>
+      </w:pPr>
+      <w:r>
+        <w:rPr>
+          <w:rFonts w:hint="default"/>
+          <w:lang w:val="en-US"/>
+        </w:rPr>
+        <w:t>Array</w:t>
+      </w:r>
+    </w:p>
+    <w:p>
+      <w:pPr>
+        <w:numPr>
+          <w:ilvl w:val="0"/>
+          <w:numId w:val="1"/>
+        </w:numPr>
+        <w:rPr>
+          <w:rFonts w:hint="default"/>
+          <w:lang w:val="en-US"/>
+        </w:rPr>
+      </w:pPr>
+      <w:r>
+        <w:rPr>
+          <w:rFonts w:hint="default"/>
+          <w:lang w:val="en-US"/>
+        </w:rPr>
+        <w:t>Check whether sorting is required or not</w:t>
+      </w:r>
+    </w:p>
+    <w:p>
+      <w:pPr>
+        <w:numPr>
+          <w:ilvl w:val="0"/>
+          <w:numId w:val="1"/>
+        </w:numPr>
+        <w:rPr>
+          <w:rFonts w:hint="default"/>
+          <w:lang w:val="en-US"/>
+        </w:rPr>
+      </w:pPr>
+      <w:r>
+        <w:rPr>
+          <w:rFonts w:hint="default"/>
+          <w:lang w:val="en-US"/>
+        </w:rPr>
+        <w:t xml:space="preserve">If its related to </w:t>
+      </w:r>
+      <w:bookmarkStart w:id="64" w:name="_GoBack"/>
+      <w:bookmarkEnd w:id="64"/>
+    </w:p>
+    <w:p>
+      <w:pPr>
+        <w:pStyle w:val="3"/>
+        <w:bidi w:val="0"/>
+        <w:rPr>
+          <w:rFonts w:hint="default"/>
+          <w:lang w:val="en-US"/>
+        </w:rPr>
+      </w:pPr>
       <w:r>
         <w:rPr>
           <w:rFonts w:hint="default"/>
@@ -5124,10 +5198,23 @@
           <w:bCs/>
           <w:lang w:val="en-US"/>
         </w:rPr>
-        <w:t>Degree of node</w:t>
-      </w:r>
-      <w:bookmarkStart w:id="64" w:name="_GoBack"/>
-      <w:bookmarkEnd w:id="64"/>
+        <w:t>Degree of node:</w:t>
+      </w:r>
+      <w:r>
+        <w:rPr>
+          <w:rFonts w:hint="default"/>
+          <w:lang w:val="en-US"/>
+        </w:rPr>
+        <w:t xml:space="preserve"> Number of edges attached to node in case of undirected graph. In directed it will be in-degree(number of edges inward) and out-degree(number of edges outward)</w:t>
+      </w:r>
+    </w:p>
+    <w:p>
+      <w:pPr>
+        <w:rPr>
+          <w:rFonts w:hint="default"/>
+          <w:lang w:val="en-US"/>
+        </w:rPr>
+      </w:pPr>
       <w:r>
         <w:rPr>
           <w:rFonts w:hint="default"/>
@@ -5135,87 +5222,73 @@
           <w:bCs/>
           <w:lang w:val="en-US"/>
         </w:rPr>
-        <w:t>:</w:t>
-      </w:r>
-      <w:r>
-        <w:rPr>
-          <w:rFonts w:hint="default"/>
-          <w:lang w:val="en-US"/>
-        </w:rPr>
-        <w:t xml:space="preserve"> Number of edges attached to node in case of undirected graph. In directed it will be in-degree(number of edges inward) and out-degree(number of edges outward)</w:t>
-      </w:r>
-    </w:p>
-    <w:p>
-      <w:pPr>
-        <w:rPr>
-          <w:rFonts w:hint="default"/>
-          <w:lang w:val="en-US"/>
-        </w:rPr>
-      </w:pPr>
-      <w:r>
+        <w:t xml:space="preserve">Edge weight: </w:t>
+      </w:r>
+      <w:r>
+        <w:rPr>
+          <w:rFonts w:hint="default"/>
+          <w:b w:val="0"/>
+          <w:bCs w:val="0"/>
+          <w:lang w:val="en-US"/>
+        </w:rPr>
+        <w:t>Represents weight of edge. 1 if the weight is not assigned.</w:t>
+      </w:r>
+    </w:p>
+    <w:p>
+      <w:pPr>
+        <w:rPr>
+          <w:rFonts w:hint="default"/>
+          <w:lang w:val="en-US"/>
+        </w:rPr>
+      </w:pPr>
+    </w:p>
+    <w:p>
+      <w:pPr>
         <w:rPr>
           <w:rFonts w:hint="default"/>
           <w:b/>
           <w:bCs/>
           <w:lang w:val="en-US"/>
         </w:rPr>
-        <w:t xml:space="preserve">Edge weight: </w:t>
-      </w:r>
-      <w:r>
+      </w:pPr>
+      <w:r>
+        <w:rPr>
+          <w:rFonts w:hint="default"/>
+          <w:b/>
+          <w:bCs/>
+          <w:lang w:val="en-US"/>
+        </w:rPr>
+        <w:t>Property:</w:t>
+      </w:r>
+    </w:p>
+    <w:p>
+      <w:pPr>
         <w:rPr>
           <w:rFonts w:hint="default"/>
           <w:b w:val="0"/>
           <w:bCs w:val="0"/>
           <w:lang w:val="en-US"/>
         </w:rPr>
-        <w:t>Represents weight of edge. 1 if the weight is not assigned.</w:t>
-      </w:r>
-    </w:p>
-    <w:p>
-      <w:pPr>
-        <w:rPr>
-          <w:rFonts w:hint="default"/>
-          <w:lang w:val="en-US"/>
-        </w:rPr>
-      </w:pPr>
-    </w:p>
-    <w:p>
-      <w:pPr>
-        <w:rPr>
-          <w:rFonts w:hint="default"/>
-          <w:b/>
-          <w:bCs/>
-          <w:lang w:val="en-US"/>
-        </w:rPr>
-      </w:pPr>
-      <w:r>
-        <w:rPr>
-          <w:rFonts w:hint="default"/>
-          <w:b/>
-          <w:bCs/>
-          <w:lang w:val="en-US"/>
-        </w:rPr>
-        <w:t>Property:</w:t>
-      </w:r>
-    </w:p>
-    <w:p>
-      <w:pPr>
+      </w:pPr>
+      <w:r>
         <w:rPr>
           <w:rFonts w:hint="default"/>
           <w:b w:val="0"/>
           <w:bCs w:val="0"/>
           <w:lang w:val="en-US"/>
         </w:rPr>
-      </w:pPr>
-      <w:r>
+        <w:t>Total degree of graph = 2 * Number of edges</w:t>
+      </w:r>
+    </w:p>
+    <w:p>
+      <w:pPr>
         <w:rPr>
           <w:rFonts w:hint="default"/>
           <w:b w:val="0"/>
           <w:bCs w:val="0"/>
           <w:lang w:val="en-US"/>
         </w:rPr>
-        <w:t>Total degree of graph = 2 * Number of edges</w:t>
-      </w:r>
+      </w:pPr>
     </w:p>
     <w:p>
       <w:pPr>
@@ -5226,54 +5299,68 @@
           <w:lang w:val="en-US"/>
         </w:rPr>
       </w:pPr>
-    </w:p>
-    <w:p>
-      <w:pPr>
+      <w:r>
         <w:rPr>
           <w:rFonts w:hint="default"/>
           <w:b w:val="0"/>
           <w:bCs w:val="0"/>
           <w:lang w:val="en-US"/>
         </w:rPr>
-      </w:pPr>
-      <w:r>
+        <w:t>Way to store edge,</w:t>
+      </w:r>
+    </w:p>
+    <w:p>
+      <w:pPr>
+        <w:numPr>
+          <w:ilvl w:val="0"/>
+          <w:numId w:val="2"/>
+        </w:numPr>
         <w:rPr>
           <w:rFonts w:hint="default"/>
           <w:b w:val="0"/>
           <w:bCs w:val="0"/>
           <w:lang w:val="en-US"/>
         </w:rPr>
-        <w:t>Way to store edge,</w:t>
-      </w:r>
-    </w:p>
-    <w:p>
-      <w:pPr>
-        <w:numPr>
-          <w:ilvl w:val="0"/>
-          <w:numId w:val="1"/>
-        </w:numPr>
+      </w:pPr>
+      <w:r>
         <w:rPr>
           <w:rFonts w:hint="default"/>
           <w:b w:val="0"/>
           <w:bCs w:val="0"/>
           <w:lang w:val="en-US"/>
         </w:rPr>
-      </w:pPr>
-      <w:r>
+        <w:t xml:space="preserve">Matrix </w:t>
+      </w:r>
+    </w:p>
+    <w:p>
+      <w:pPr>
+        <w:numPr>
+          <w:ilvl w:val="1"/>
+          <w:numId w:val="2"/>
+        </w:numPr>
+        <w:ind w:left="840" w:leftChars="0" w:hanging="420" w:firstLineChars="0"/>
         <w:rPr>
           <w:rFonts w:hint="default"/>
           <w:b w:val="0"/>
           <w:bCs w:val="0"/>
           <w:lang w:val="en-US"/>
         </w:rPr>
-        <w:t xml:space="preserve">Matrix </w:t>
+      </w:pPr>
+      <w:r>
+        <w:rPr>
+          <w:rFonts w:hint="default"/>
+          <w:b w:val="0"/>
+          <w:bCs w:val="0"/>
+          <w:lang w:val="en-US"/>
+        </w:rPr>
+        <w:t>Uses N*N space</w:t>
       </w:r>
     </w:p>
     <w:p>
       <w:pPr>
         <w:numPr>
           <w:ilvl w:val="1"/>
-          <w:numId w:val="1"/>
+          <w:numId w:val="2"/>
         </w:numPr>
         <w:ind w:left="840" w:leftChars="0" w:hanging="420" w:firstLineChars="0"/>
         <w:rPr>
@@ -5290,30 +5377,6 @@
           <w:bCs w:val="0"/>
           <w:lang w:val="en-US"/>
         </w:rPr>
-        <w:t>Uses N*N space</w:t>
-      </w:r>
-    </w:p>
-    <w:p>
-      <w:pPr>
-        <w:numPr>
-          <w:ilvl w:val="1"/>
-          <w:numId w:val="1"/>
-        </w:numPr>
-        <w:ind w:left="840" w:leftChars="0" w:hanging="420" w:firstLineChars="0"/>
-        <w:rPr>
-          <w:rFonts w:hint="default"/>
-          <w:b w:val="0"/>
-          <w:bCs w:val="0"/>
-          <w:lang w:val="en-US"/>
-        </w:rPr>
-      </w:pPr>
-      <w:r>
-        <w:rPr>
-          <w:rFonts w:hint="default"/>
-          <w:b w:val="0"/>
-          <w:bCs w:val="0"/>
-          <w:lang w:val="en-US"/>
-        </w:rPr>
         <w:t>How to store:</w:t>
       </w:r>
     </w:p>
@@ -5321,7 +5384,7 @@
       <w:pPr>
         <w:numPr>
           <w:ilvl w:val="2"/>
-          <w:numId w:val="1"/>
+          <w:numId w:val="2"/>
         </w:numPr>
         <w:ind w:left="1260" w:leftChars="0" w:hanging="420" w:firstLineChars="0"/>
         <w:rPr>
@@ -5421,7 +5484,7 @@
       <w:pPr>
         <w:numPr>
           <w:ilvl w:val="0"/>
-          <w:numId w:val="1"/>
+          <w:numId w:val="2"/>
         </w:numPr>
         <w:rPr>
           <w:rFonts w:hint="default"/>
@@ -6871,7 +6934,7 @@
         <w:pStyle w:val="4"/>
         <w:numPr>
           <w:ilvl w:val="0"/>
-          <w:numId w:val="2"/>
+          <w:numId w:val="3"/>
         </w:numPr>
         <w:bidi w:val="0"/>
         <w:rPr>
@@ -7929,6 +7992,18 @@
 <file path=word/numbering.xml><?xml version="1.0" encoding="utf-8"?>
 <w:numbering xmlns:wpc="http://schemas.microsoft.com/office/word/2010/wordprocessingCanvas" xmlns:mc="http://schemas.openxmlformats.org/markup-compatibility/2006" xmlns:o="urn:schemas-microsoft-com:office:office" xmlns:r="http://schemas.openxmlformats.org/officeDocument/2006/relationships" xmlns:m="http://schemas.openxmlformats.org/officeDocument/2006/math" xmlns:v="urn:schemas-microsoft-com:vml" xmlns:wp14="http://schemas.microsoft.com/office/word/2010/wordprocessingDrawing" xmlns:wp="http://schemas.openxmlformats.org/drawingml/2006/wordprocessingDrawing" xmlns:w10="urn:schemas-microsoft-com:office:word" xmlns:w="http://schemas.openxmlformats.org/wordprocessingml/2006/main" xmlns:w14="http://schemas.microsoft.com/office/word/2010/wordml" xmlns:wpg="http://schemas.microsoft.com/office/word/2010/wordprocessingGroup" xmlns:wpi="http://schemas.microsoft.com/office/word/2010/wordprocessingInk" xmlns:wne="http://schemas.microsoft.com/office/word/2006/wordml" xmlns:wps="http://schemas.microsoft.com/office/word/2010/wordprocessingShape" xmlns:wpsCustomData="http://www.wps.cn/officeDocument/2013/wpsCustomData" mc:Ignorable="w14 wp14">
   <w:abstractNum w:abstractNumId="0">
+    <w:nsid w:val="89C3EBC7"/>
+    <w:multiLevelType w:val="singleLevel"/>
+    <w:tmpl w:val="89C3EBC7"/>
+    <w:lvl w:ilvl="0" w:tentative="0">
+      <w:start w:val="1"/>
+      <w:numFmt w:val="decimal"/>
+      <w:suff w:val="space"/>
+      <w:lvlText w:val="%1."/>
+      <w:lvlJc w:val="left"/>
+    </w:lvl>
+  </w:abstractNum>
+  <w:abstractNum w:abstractNumId="1">
     <w:nsid w:val="93C8AB82"/>
     <w:multiLevelType w:val="singleLevel"/>
     <w:tmpl w:val="93C8AB82"/>
@@ -7940,7 +8015,7 @@
       <w:lvlJc w:val="left"/>
     </w:lvl>
   </w:abstractNum>
-  <w:abstractNum w:abstractNumId="1">
+  <w:abstractNum w:abstractNumId="2">
     <w:nsid w:val="C41DE1D5"/>
     <w:multiLevelType w:val="multilevel"/>
     <w:tmpl w:val="C41DE1D5"/>
@@ -8073,10 +8148,13 @@
     </w:lvl>
   </w:abstractNum>
   <w:num w:numId="1">
-    <w:abstractNumId w:val="1"/>
+    <w:abstractNumId w:val="0"/>
   </w:num>
   <w:num w:numId="2">
-    <w:abstractNumId w:val="0"/>
+    <w:abstractNumId w:val="2"/>
+  </w:num>
+  <w:num w:numId="3">
+    <w:abstractNumId w:val="1"/>
   </w:num>
 </w:numbering>
 </file>

</xml_diff>